<commit_message>
le jeudi 5 mai
</commit_message>
<xml_diff>
--- a/cours/25_kafka/CR_KAFKA_SSEBIH.docx
+++ b/cours/25_kafka/CR_KAFKA_SSEBIH.docx
@@ -1,6 +1,6 @@
 
 <file path=word/document.xml><?xml version="1.0" encoding="utf-8"?>
-<w:document xmlns:wpc="http://schemas.microsoft.com/office/word/2010/wordprocessingCanvas" xmlns:cx="http://schemas.microsoft.com/office/drawing/2014/chartex" xmlns:cx1="http://schemas.microsoft.com/office/drawing/2015/9/8/chartex" xmlns:cx2="http://schemas.microsoft.com/office/drawing/2015/10/21/chartex" xmlns:cx3="http://schemas.microsoft.com/office/drawing/2016/5/9/chartex" xmlns:cx4="http://schemas.microsoft.com/office/drawing/2016/5/10/chartex" xmlns:cx5="http://schemas.microsoft.com/office/drawing/2016/5/11/chartex" xmlns:cx6="http://schemas.microsoft.com/office/drawing/2016/5/12/chartex" xmlns:cx7="http://schemas.microsoft.com/office/drawing/2016/5/13/chartex" xmlns:cx8="http://schemas.microsoft.com/office/drawing/2016/5/14/chartex" xmlns:mc="http://schemas.openxmlformats.org/markup-compatibility/2006" xmlns:aink="http://schemas.microsoft.com/office/drawing/2016/ink" xmlns:am3d="http://schemas.microsoft.com/office/drawing/2017/model3d" xmlns:o="urn:schemas-microsoft-com:office:office" xmlns:r="http://schemas.openxmlformats.org/officeDocument/2006/relationships" xmlns:m="http://schemas.openxmlformats.org/officeDocument/2006/math" xmlns:v="urn:schemas-microsoft-com:vml" xmlns:wp14="http://schemas.microsoft.com/office/word/2010/wordprocessingDrawing" xmlns:wp="http://schemas.openxmlformats.org/drawingml/2006/wordprocessingDrawing" xmlns:w10="urn:schemas-microsoft-com:office:word" xmlns:w="http://schemas.openxmlformats.org/wordprocessingml/2006/main" xmlns:w14="http://schemas.microsoft.com/office/word/2010/wordml" xmlns:w15="http://schemas.microsoft.com/office/word/2012/wordml" xmlns:w16cex="http://schemas.microsoft.com/office/word/2018/wordml/cex" xmlns:w16cid="http://schemas.microsoft.com/office/word/2016/wordml/cid" xmlns:w16="http://schemas.microsoft.com/office/word/2018/wordml" xmlns:w16sdtdh="http://schemas.microsoft.com/office/word/2020/wordml/sdtdatahash" xmlns:w16se="http://schemas.microsoft.com/office/word/2015/wordml/symex" xmlns:wpg="http://schemas.microsoft.com/office/word/2010/wordprocessingGroup" xmlns:wpi="http://schemas.microsoft.com/office/word/2010/wordprocessingInk" xmlns:wne="http://schemas.microsoft.com/office/word/2006/wordml" xmlns:wps="http://schemas.microsoft.com/office/word/2010/wordprocessingShape" mc:Ignorable="w14 w15 w16se w16cid w16 w16cex w16sdtdh wp14">
+<w:document xmlns:wpc="http://schemas.microsoft.com/office/word/2010/wordprocessingCanvas" xmlns:cx="http://schemas.microsoft.com/office/drawing/2014/chartex" xmlns:cx1="http://schemas.microsoft.com/office/drawing/2015/9/8/chartex" xmlns:cx2="http://schemas.microsoft.com/office/drawing/2015/10/21/chartex" xmlns:cx3="http://schemas.microsoft.com/office/drawing/2016/5/9/chartex" xmlns:cx4="http://schemas.microsoft.com/office/drawing/2016/5/10/chartex" xmlns:cx5="http://schemas.microsoft.com/office/drawing/2016/5/11/chartex" xmlns:cx6="http://schemas.microsoft.com/office/drawing/2016/5/12/chartex" xmlns:cx7="http://schemas.microsoft.com/office/drawing/2016/5/13/chartex" xmlns:cx8="http://schemas.microsoft.com/office/drawing/2016/5/14/chartex" xmlns:mc="http://schemas.openxmlformats.org/markup-compatibility/2006" xmlns:aink="http://schemas.microsoft.com/office/drawing/2016/ink" xmlns:am3d="http://schemas.microsoft.com/office/drawing/2017/model3d" xmlns:o="urn:schemas-microsoft-com:office:office" xmlns:r="http://schemas.openxmlformats.org/officeDocument/2006/relationships" xmlns:m="http://schemas.openxmlformats.org/officeDocument/2006/math" xmlns:v="urn:schemas-microsoft-com:vml" xmlns:wp14="http://schemas.microsoft.com/office/word/2010/wordprocessingDrawing" xmlns:wp="http://schemas.openxmlformats.org/drawingml/2006/wordprocessingDrawing" xmlns:w10="urn:schemas-microsoft-com:office:word" xmlns:w="http://schemas.openxmlformats.org/wordprocessingml/2006/main" xmlns:w14="http://schemas.microsoft.com/office/word/2010/wordml" xmlns:w15="http://schemas.microsoft.com/office/word/2012/wordml" xmlns:w16cid="http://schemas.microsoft.com/office/word/2016/wordml/cid" xmlns:w16se="http://schemas.microsoft.com/office/word/2015/wordml/symex" xmlns:wpg="http://schemas.microsoft.com/office/word/2010/wordprocessingGroup" xmlns:wpi="http://schemas.microsoft.com/office/word/2010/wordprocessingInk" xmlns:wne="http://schemas.microsoft.com/office/word/2006/wordml" xmlns:wps="http://schemas.microsoft.com/office/word/2010/wordprocessingShape" mc:Ignorable="w14 w15 w16se w16cid wp14">
   <w:body>
     <w:p>
       <w:pPr>
@@ -1847,15 +1847,29 @@
       </w:r>
       <w:proofErr w:type="spellEnd"/>
       <w:r>
-        <w:t xml:space="preserve"> : 1 instance de </w:t>
+        <w:t> : 1 instance de kafka (1 seule machine).</w:t>
+      </w:r>
+    </w:p>
+    <w:p>
+      <w:pPr>
+        <w:jc w:val="both"/>
+      </w:pPr>
+      <w:r>
+        <w:t xml:space="preserve">Les producteurs (producers) : écrivent des </w:t>
+      </w:r>
+      <w:r>
+        <w:t>messages sur</w:t>
+      </w:r>
+      <w:r>
+        <w:t xml:space="preserve"> des </w:t>
       </w:r>
       <w:proofErr w:type="spellStart"/>
       <w:r>
-        <w:t>kafka</w:t>
+        <w:t>brockers</w:t>
       </w:r>
       <w:proofErr w:type="spellEnd"/>
       <w:r>
-        <w:t xml:space="preserve"> (1 seule machine).</w:t>
+        <w:t>.</w:t>
       </w:r>
     </w:p>
     <w:p>
@@ -1863,21 +1877,15 @@
         <w:jc w:val="both"/>
       </w:pPr>
       <w:r>
-        <w:t>Les producteurs (</w:t>
+        <w:t>Les consommateurs (</w:t>
       </w:r>
       <w:proofErr w:type="spellStart"/>
       <w:r>
-        <w:t>producers</w:t>
+        <w:t>consumers</w:t>
       </w:r>
       <w:proofErr w:type="spellEnd"/>
       <w:r>
-        <w:t xml:space="preserve">) : écrivent des </w:t>
-      </w:r>
-      <w:r>
-        <w:t>messages sur</w:t>
-      </w:r>
-      <w:r>
-        <w:t xml:space="preserve"> des </w:t>
+        <w:t xml:space="preserve">) : lisent des messages sur des </w:t>
       </w:r>
       <w:proofErr w:type="spellStart"/>
       <w:r>
@@ -1893,23 +1901,7 @@
         <w:jc w:val="both"/>
       </w:pPr>
       <w:r>
-        <w:t>Les consommateurs (</w:t>
-      </w:r>
-      <w:proofErr w:type="spellStart"/>
-      <w:r>
-        <w:t>consumers</w:t>
-      </w:r>
-      <w:proofErr w:type="spellEnd"/>
-      <w:r>
-        <w:t xml:space="preserve">) : lisent des messages sur des </w:t>
-      </w:r>
-      <w:proofErr w:type="spellStart"/>
-      <w:r>
-        <w:t>brockers</w:t>
-      </w:r>
-      <w:proofErr w:type="spellEnd"/>
-      <w:r>
-        <w:t>.</w:t>
+        <w:t>Les messages sont écrits dans des topics qui sont divisés en partition.</w:t>
       </w:r>
     </w:p>
     <w:p>
@@ -1917,14 +1909,6 @@
         <w:jc w:val="both"/>
       </w:pPr>
       <w:r>
-        <w:t>Les messages sont écrits dans des topics qui sont divisés en partition.</w:t>
-      </w:r>
-    </w:p>
-    <w:p>
-      <w:pPr>
-        <w:jc w:val="both"/>
-      </w:pPr>
-      <w:r>
         <w:t>Topic = une ligne de messages qui sont de même nature.</w:t>
       </w:r>
       <w:r>
@@ -1934,15 +1918,7 @@
         <w:t>Nom</w:t>
       </w:r>
       <w:r>
-        <w:t xml:space="preserve"> d’un flux sur lequel les </w:t>
-      </w:r>
-      <w:proofErr w:type="spellStart"/>
-      <w:r>
-        <w:t>producers</w:t>
-      </w:r>
-      <w:proofErr w:type="spellEnd"/>
-      <w:r>
-        <w:t xml:space="preserve"> écrivent).</w:t>
+        <w:t xml:space="preserve"> d’un flux sur lequel les producers écrivent).</w:t>
       </w:r>
     </w:p>
     <w:p>
@@ -2160,7 +2136,7 @@
               </wp:anchor>
             </w:drawing>
           </mc:Choice>
-          <mc:Fallback>
+          <mc:Fallback xmlns:w16sdtdh="http://schemas.microsoft.com/office/word/2020/wordml/sdtdatahash" xmlns:w16="http://schemas.microsoft.com/office/word/2018/wordml" xmlns:w16cex="http://schemas.microsoft.com/office/word/2018/wordml/cex">
             <w:pict>
               <v:shapetype w14:anchorId="47C81ED9" id="_x0000_t202" coordsize="21600,21600" o:spt="202" path="m,l,21600r21600,l21600,xe">
                 <v:stroke joinstyle="miter"/>
@@ -2294,7 +2270,7 @@
               </wp:anchor>
             </w:drawing>
           </mc:Choice>
-          <mc:Fallback>
+          <mc:Fallback xmlns:w16sdtdh="http://schemas.microsoft.com/office/word/2020/wordml/sdtdatahash" xmlns:w16="http://schemas.microsoft.com/office/word/2018/wordml" xmlns:w16cex="http://schemas.microsoft.com/office/word/2018/wordml/cex">
             <w:pict>
               <v:shape w14:anchorId="30548941" id="Zone de texte 5" o:spid="_x0000_s1027" type="#_x0000_t202" style="position:absolute;margin-left:142.15pt;margin-top:12.95pt;width:140.25pt;height:66.75pt;z-index:251660288;visibility:visible;mso-wrap-style:square;mso-width-percent:0;mso-wrap-distance-left:9pt;mso-wrap-distance-top:0;mso-wrap-distance-right:9pt;mso-wrap-distance-bottom:0;mso-position-horizontal:absolute;mso-position-horizontal-relative:margin;mso-position-vertical:absolute;mso-position-vertical-relative:text;mso-width-percent:0;mso-width-relative:margin;v-text-anchor:top" o:gfxdata="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" fillcolor="#ddd8c2 [2894]" strokeweight=".5pt">
                 <v:textbox>
@@ -2375,9 +2351,11 @@
                       <wps:txbx>
                         <w:txbxContent>
                           <w:p>
+                            <w:proofErr w:type="gramStart"/>
                             <w:r>
                               <w:t>producer</w:t>
                             </w:r>
+                            <w:proofErr w:type="gramEnd"/>
                             <w:r>
                               <w:rPr>
                                 <w:noProof/>
@@ -2449,7 +2427,7 @@
               </wp:anchor>
             </w:drawing>
           </mc:Choice>
-          <mc:Fallback>
+          <mc:Fallback xmlns:w16sdtdh="http://schemas.microsoft.com/office/word/2020/wordml/sdtdatahash" xmlns:w16="http://schemas.microsoft.com/office/word/2018/wordml" xmlns:w16cex="http://schemas.microsoft.com/office/word/2018/wordml/cex">
             <w:pict>
               <v:shape w14:anchorId="602A7556" id="Zone de texte 9" o:spid="_x0000_s1028" type="#_x0000_t202" style="position:absolute;margin-left:5.65pt;margin-top:15.2pt;width:98.25pt;height:23.25pt;z-index:251665408;visibility:visible;mso-wrap-style:square;mso-height-percent:0;mso-wrap-distance-left:9pt;mso-wrap-distance-top:0;mso-wrap-distance-right:9pt;mso-wrap-distance-bottom:0;mso-position-horizontal:absolute;mso-position-horizontal-relative:text;mso-position-vertical:absolute;mso-position-vertical-relative:text;mso-height-percent:0;mso-height-relative:margin;v-text-anchor:top" o:gfxdata="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" fillcolor="white [3201]" strokeweight=".5pt">
                 <v:textbox>
@@ -2584,7 +2562,7 @@
               </wp:anchor>
             </w:drawing>
           </mc:Choice>
-          <mc:Fallback>
+          <mc:Fallback xmlns:w16sdtdh="http://schemas.microsoft.com/office/word/2020/wordml/sdtdatahash" xmlns:w16="http://schemas.microsoft.com/office/word/2018/wordml" xmlns:w16cex="http://schemas.microsoft.com/office/word/2018/wordml/cex">
             <w:pict>
               <v:shapetype w14:anchorId="7862090A" id="_x0000_t32" coordsize="21600,21600" o:spt="32" o:oned="t" path="m,l21600,21600e" filled="f">
                 <v:path arrowok="t" fillok="f" o:connecttype="none"/>
@@ -2660,7 +2638,7 @@
               </wp:anchor>
             </w:drawing>
           </mc:Choice>
-          <mc:Fallback>
+          <mc:Fallback xmlns:w16sdtdh="http://schemas.microsoft.com/office/word/2020/wordml/sdtdatahash" xmlns:w16="http://schemas.microsoft.com/office/word/2018/wordml" xmlns:w16cex="http://schemas.microsoft.com/office/word/2018/wordml/cex">
             <w:pict>
               <v:shape w14:anchorId="2B2D5D33" id="Connecteur droit avec flèche 8" o:spid="_x0000_s1026" type="#_x0000_t32" style="position:absolute;margin-left:274.9pt;margin-top:18.2pt;width:82.5pt;height:16.5pt;z-index:251664384;visibility:visible;mso-wrap-style:square;mso-width-percent:0;mso-height-percent:0;mso-wrap-distance-left:9pt;mso-wrap-distance-top:0;mso-wrap-distance-right:9pt;mso-wrap-distance-bottom:0;mso-position-horizontal:absolute;mso-position-horizontal-relative:text;mso-position-vertical:absolute;mso-position-vertical-relative:text;mso-width-percent:0;mso-height-percent:0;mso-width-relative:margin;mso-height-relative:margin" o:gfxdata="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" strokecolor="#4579b8 [3044]">
                 <v:stroke endarrow="block"/>
@@ -2726,7 +2704,7 @@
               </wp:anchor>
             </w:drawing>
           </mc:Choice>
-          <mc:Fallback>
+          <mc:Fallback xmlns:w16sdtdh="http://schemas.microsoft.com/office/word/2020/wordml/sdtdatahash" xmlns:w16="http://schemas.microsoft.com/office/word/2018/wordml" xmlns:w16cex="http://schemas.microsoft.com/office/word/2018/wordml/cex">
             <w:pict>
               <v:shape w14:anchorId="0E17A3DE" id="Connecteur droit avec flèche 7" o:spid="_x0000_s1026" type="#_x0000_t32" style="position:absolute;margin-left:271.9pt;margin-top:1.7pt;width:86.25pt;height:16.5pt;flip:y;z-index:251662336;visibility:visible;mso-wrap-style:square;mso-wrap-distance-left:9pt;mso-wrap-distance-top:0;mso-wrap-distance-right:9pt;mso-wrap-distance-bottom:0;mso-position-horizontal:absolute;mso-position-horizontal-relative:text;mso-position-vertical:absolute;mso-position-vertical-relative:text" o:gfxdata="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" strokecolor="#4579b8 [3044]">
                 <v:stroke endarrow="block"/>
@@ -2781,9 +2759,11 @@
                       <wps:txbx>
                         <w:txbxContent>
                           <w:p>
+                            <w:proofErr w:type="gramStart"/>
                             <w:r>
                               <w:t>producer</w:t>
                             </w:r>
+                            <w:proofErr w:type="gramEnd"/>
                             <w:r>
                               <w:rPr>
                                 <w:noProof/>
@@ -2806,7 +2786,7 @@
                                           </pic:cNvPicPr>
                                         </pic:nvPicPr>
                                         <pic:blipFill>
-                                          <a:blip r:embed="rId9">
+                                          <a:blip r:embed="rId8">
                                             <a:extLst>
                                               <a:ext uri="{28A0092B-C50C-407E-A947-70E740481C1C}">
                                                 <a14:useLocalDpi xmlns:a14="http://schemas.microsoft.com/office/drawing/2010/main" val="0"/>
@@ -2855,7 +2835,7 @@
               </wp:anchor>
             </w:drawing>
           </mc:Choice>
-          <mc:Fallback>
+          <mc:Fallback xmlns:w16sdtdh="http://schemas.microsoft.com/office/word/2020/wordml/sdtdatahash" xmlns:w16="http://schemas.microsoft.com/office/word/2018/wordml" xmlns:w16cex="http://schemas.microsoft.com/office/word/2018/wordml/cex">
             <w:pict>
               <v:shape w14:anchorId="00520BD4" id="Zone de texte 11" o:spid="_x0000_s1029" type="#_x0000_t202" style="position:absolute;margin-left:4.15pt;margin-top:13.7pt;width:98.25pt;height:23.25pt;z-index:251667456;visibility:visible;mso-wrap-style:square;mso-height-percent:0;mso-wrap-distance-left:9pt;mso-wrap-distance-top:0;mso-wrap-distance-right:9pt;mso-wrap-distance-bottom:0;mso-position-horizontal:absolute;mso-position-horizontal-relative:text;mso-position-vertical:absolute;mso-position-vertical-relative:text;mso-height-percent:0;mso-height-relative:margin;v-text-anchor:top" o:gfxdata="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" fillcolor="white [3201]" strokeweight=".5pt">
                 <v:textbox>
@@ -2988,7 +2968,7 @@
               </wp:anchor>
             </w:drawing>
           </mc:Choice>
-          <mc:Fallback>
+          <mc:Fallback xmlns:w16sdtdh="http://schemas.microsoft.com/office/word/2020/wordml/sdtdatahash" xmlns:w16="http://schemas.microsoft.com/office/word/2018/wordml" xmlns:w16cex="http://schemas.microsoft.com/office/word/2018/wordml/cex">
             <w:pict>
               <v:shape w14:anchorId="1BB09DFA" id="Connecteur droit avec flèche 14" o:spid="_x0000_s1026" type="#_x0000_t32" style="position:absolute;margin-left:100.9pt;margin-top:.95pt;width:42.75pt;height:29.25pt;flip:x;z-index:251671552;visibility:visible;mso-wrap-style:square;mso-width-percent:0;mso-height-percent:0;mso-wrap-distance-left:9pt;mso-wrap-distance-top:0;mso-wrap-distance-right:9pt;mso-wrap-distance-bottom:0;mso-position-horizontal:absolute;mso-position-horizontal-relative:text;mso-position-vertical:absolute;mso-position-vertical-relative:text;mso-width-percent:0;mso-height-percent:0;mso-width-relative:margin;mso-height-relative:margin" o:gfxdata="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" strokecolor="#4579b8 [3044]">
                 <v:stroke endarrow="block"/>
@@ -3236,7 +3216,7 @@
               </wp:anchor>
             </w:drawing>
           </mc:Choice>
-          <mc:Fallback>
+          <mc:Fallback xmlns:w16sdtdh="http://schemas.microsoft.com/office/word/2020/wordml/sdtdatahash" xmlns:w16="http://schemas.microsoft.com/office/word/2018/wordml" xmlns:w16cex="http://schemas.microsoft.com/office/word/2018/wordml/cex">
             <w:pict>
               <v:shape w14:anchorId="3E2E6432" id="Zone de texte 24" o:spid="_x0000_s1030" type="#_x0000_t202" style="position:absolute;left:0;text-align:left;margin-left:274.9pt;margin-top:15.5pt;width:83.25pt;height:93.75pt;z-index:251656189;visibility:visible;mso-wrap-style:square;mso-wrap-distance-left:9pt;mso-wrap-distance-top:0;mso-wrap-distance-right:9pt;mso-wrap-distance-bottom:0;mso-position-horizontal:absolute;mso-position-horizontal-relative:text;mso-position-vertical:absolute;mso-position-vertical-relative:text;v-text-anchor:top" o:gfxdata="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" fillcolor="white [3201]" strokeweight=".5pt">
                 <v:textbox>
@@ -3307,7 +3287,7 @@
               </wp:anchor>
             </w:drawing>
           </mc:Choice>
-          <mc:Fallback>
+          <mc:Fallback xmlns:w16sdtdh="http://schemas.microsoft.com/office/word/2020/wordml/sdtdatahash" xmlns:w16="http://schemas.microsoft.com/office/word/2018/wordml" xmlns:w16cex="http://schemas.microsoft.com/office/word/2018/wordml/cex">
             <w:pict>
               <v:shape w14:anchorId="226B8EF0" id="Zone de texte 23" o:spid="_x0000_s1031" type="#_x0000_t202" style="position:absolute;left:0;text-align:left;margin-left:126.75pt;margin-top:14.2pt;width:83.25pt;height:93.75pt;z-index:251657214;visibility:visible;mso-wrap-style:square;mso-wrap-distance-left:9pt;mso-wrap-distance-top:0;mso-wrap-distance-right:9pt;mso-wrap-distance-bottom:0;mso-position-horizontal:absolute;mso-position-horizontal-relative:text;mso-position-vertical:absolute;mso-position-vertical-relative:text;v-text-anchor:top" o:gfxdata="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" fillcolor="white [3201]" strokeweight=".5pt">
                 <v:textbox>
@@ -3378,7 +3358,7 @@
               </wp:anchor>
             </w:drawing>
           </mc:Choice>
-          <mc:Fallback>
+          <mc:Fallback xmlns:w16sdtdh="http://schemas.microsoft.com/office/word/2020/wordml/sdtdatahash" xmlns:w16="http://schemas.microsoft.com/office/word/2018/wordml" xmlns:w16cex="http://schemas.microsoft.com/office/word/2018/wordml/cex">
             <w:pict>
               <v:shape w14:anchorId="17413572" id="Zone de texte 22" o:spid="_x0000_s1032" type="#_x0000_t202" style="position:absolute;left:0;text-align:left;margin-left:-4.1pt;margin-top:8.75pt;width:83.25pt;height:93.75pt;z-index:251658239;visibility:visible;mso-wrap-style:square;mso-wrap-distance-left:9pt;mso-wrap-distance-top:0;mso-wrap-distance-right:9pt;mso-wrap-distance-bottom:0;mso-position-horizontal:absolute;mso-position-horizontal-relative:text;mso-position-vertical:absolute;mso-position-vertical-relative:text;v-text-anchor:top" o:gfxdata="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" fillcolor="white [3201]" strokeweight=".5pt">
                 <v:textbox>
@@ -3472,7 +3452,7 @@
               </wp:anchor>
             </w:drawing>
           </mc:Choice>
-          <mc:Fallback>
+          <mc:Fallback xmlns:w16sdtdh="http://schemas.microsoft.com/office/word/2020/wordml/sdtdatahash" xmlns:w16="http://schemas.microsoft.com/office/word/2018/wordml" xmlns:w16cex="http://schemas.microsoft.com/office/word/2018/wordml/cex">
             <w:pict>
               <v:shape w14:anchorId="56319164" id="Zone de texte 15" o:spid="_x0000_s1033" type="#_x0000_t202" style="position:absolute;left:0;text-align:left;margin-left:7.9pt;margin-top:20pt;width:56.25pt;height:69pt;z-index:251672576;visibility:visible;mso-wrap-style:square;mso-width-percent:0;mso-height-percent:0;mso-wrap-distance-left:9pt;mso-wrap-distance-top:0;mso-wrap-distance-right:9pt;mso-wrap-distance-bottom:0;mso-position-horizontal:absolute;mso-position-horizontal-relative:text;mso-position-vertical:absolute;mso-position-vertical-relative:text;mso-width-percent:0;mso-height-percent:0;mso-width-relative:margin;mso-height-relative:margin;v-text-anchor:top" o:gfxdata="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" fillcolor="gray [1629]" strokeweight=".5pt">
                 <v:textbox>
@@ -3569,7 +3549,7 @@
               </wp:anchor>
             </w:drawing>
           </mc:Choice>
-          <mc:Fallback>
+          <mc:Fallback xmlns:w16sdtdh="http://schemas.microsoft.com/office/word/2020/wordml/sdtdatahash" xmlns:w16="http://schemas.microsoft.com/office/word/2018/wordml" xmlns:w16cex="http://schemas.microsoft.com/office/word/2018/wordml/cex">
             <w:pict>
               <v:shape w14:anchorId="0A14187C" id="Zone de texte 16" o:spid="_x0000_s1034" type="#_x0000_t202" style="position:absolute;margin-left:7.9pt;margin-top:14.05pt;width:56.25pt;height:20.25pt;z-index:251674624;visibility:visible;mso-wrap-style:square;mso-width-percent:0;mso-height-percent:0;mso-wrap-distance-left:9pt;mso-wrap-distance-top:0;mso-wrap-distance-right:9pt;mso-wrap-distance-bottom:0;mso-position-horizontal:absolute;mso-position-horizontal-relative:text;mso-position-vertical:absolute;mso-position-vertical-relative:text;mso-width-percent:0;mso-height-percent:0;mso-width-relative:margin;mso-height-relative:margin;v-text-anchor:top" o:gfxdata="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" fillcolor="#4f81bd [3204]" strokeweight=".5pt">
                 <v:textbox>
@@ -3665,7 +3645,7 @@
               </wp:anchor>
             </w:drawing>
           </mc:Choice>
-          <mc:Fallback>
+          <mc:Fallback xmlns:w16sdtdh="http://schemas.microsoft.com/office/word/2020/wordml/sdtdatahash" xmlns:w16="http://schemas.microsoft.com/office/word/2018/wordml" xmlns:w16cex="http://schemas.microsoft.com/office/word/2018/wordml/cex">
             <w:pict>
               <v:shape w14:anchorId="4475C647" id="Zone de texte 18" o:spid="_x0000_s1035" type="#_x0000_t202" style="position:absolute;margin-left:140.25pt;margin-top:.75pt;width:56.25pt;height:69pt;z-index:251676672;visibility:visible;mso-wrap-style:square;mso-width-percent:0;mso-height-percent:0;mso-wrap-distance-left:9pt;mso-wrap-distance-top:0;mso-wrap-distance-right:9pt;mso-wrap-distance-bottom:0;mso-position-horizontal:absolute;mso-position-horizontal-relative:text;mso-position-vertical:absolute;mso-position-vertical-relative:text;mso-width-percent:0;mso-height-percent:0;mso-width-relative:margin;mso-height-relative:margin;v-text-anchor:top" o:gfxdata="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" fillcolor="gray [1629]" strokeweight=".5pt">
                 <v:textbox>
@@ -3772,7 +3752,7 @@
               </wp:anchor>
             </w:drawing>
           </mc:Choice>
-          <mc:Fallback>
+          <mc:Fallback xmlns:w16sdtdh="http://schemas.microsoft.com/office/word/2020/wordml/sdtdatahash" xmlns:w16="http://schemas.microsoft.com/office/word/2018/wordml" xmlns:w16cex="http://schemas.microsoft.com/office/word/2018/wordml/cex">
             <w:pict>
               <v:shape w14:anchorId="5EE1A080" id="Zone de texte 20" o:spid="_x0000_s1036" type="#_x0000_t202" style="position:absolute;margin-left:289.9pt;margin-top:.55pt;width:56.25pt;height:69pt;z-index:251680768;visibility:visible;mso-wrap-style:square;mso-width-percent:0;mso-height-percent:0;mso-wrap-distance-left:9pt;mso-wrap-distance-top:0;mso-wrap-distance-right:9pt;mso-wrap-distance-bottom:0;mso-position-horizontal:absolute;mso-position-horizontal-relative:text;mso-position-vertical:absolute;mso-position-vertical-relative:text;mso-width-percent:0;mso-height-percent:0;mso-width-relative:margin;mso-height-relative:margin;v-text-anchor:top" o:gfxdata="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" fillcolor="gray [1629]" strokeweight=".5pt">
                 <v:textbox>
@@ -3873,7 +3853,7 @@
               </wp:anchor>
             </w:drawing>
           </mc:Choice>
-          <mc:Fallback>
+          <mc:Fallback xmlns:w16sdtdh="http://schemas.microsoft.com/office/word/2020/wordml/sdtdatahash" xmlns:w16="http://schemas.microsoft.com/office/word/2018/wordml" xmlns:w16cex="http://schemas.microsoft.com/office/word/2018/wordml/cex">
             <w:pict>
               <v:shape w14:anchorId="2E2FA9DC" id="Zone de texte 19" o:spid="_x0000_s1037" type="#_x0000_t202" style="position:absolute;margin-left:139.9pt;margin-top:6.55pt;width:56.25pt;height:20.25pt;z-index:251678720;visibility:visible;mso-wrap-style:square;mso-width-percent:0;mso-height-percent:0;mso-wrap-distance-left:9pt;mso-wrap-distance-top:0;mso-wrap-distance-right:9pt;mso-wrap-distance-bottom:0;mso-position-horizontal:absolute;mso-position-horizontal-relative:text;mso-position-vertical:absolute;mso-position-vertical-relative:text;mso-width-percent:0;mso-height-percent:0;mso-width-relative:margin;mso-height-relative:margin;v-text-anchor:top" o:gfxdata="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" fillcolor="#b8cce4 [1300]" strokeweight=".5pt">
                 <v:textbox>
@@ -3966,7 +3946,7 @@
               </wp:anchor>
             </w:drawing>
           </mc:Choice>
-          <mc:Fallback>
+          <mc:Fallback xmlns:w16sdtdh="http://schemas.microsoft.com/office/word/2020/wordml/sdtdatahash" xmlns:w16="http://schemas.microsoft.com/office/word/2018/wordml" xmlns:w16cex="http://schemas.microsoft.com/office/word/2018/wordml/cex">
             <w:pict>
               <v:shape w14:anchorId="4DF51754" id="Zone de texte 21" o:spid="_x0000_s1038" type="#_x0000_t202" style="position:absolute;margin-left:289.9pt;margin-top:4.3pt;width:56.25pt;height:20.25pt;z-index:251682816;visibility:visible;mso-wrap-style:square;mso-width-percent:0;mso-height-percent:0;mso-wrap-distance-left:9pt;mso-wrap-distance-top:0;mso-wrap-distance-right:9pt;mso-wrap-distance-bottom:0;mso-position-horizontal:absolute;mso-position-horizontal-relative:text;mso-position-vertical:absolute;mso-position-vertical-relative:text;mso-width-percent:0;mso-height-percent:0;mso-width-relative:margin;mso-height-relative:margin;v-text-anchor:top" o:gfxdata="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" fillcolor="#fde9d9 [665]" strokeweight=".5pt">
                 <v:textbox>
@@ -4044,15 +4024,7 @@
         <w:t>Un réplica</w:t>
       </w:r>
       <w:r>
-        <w:t xml:space="preserve"> dans </w:t>
-      </w:r>
-      <w:proofErr w:type="spellStart"/>
-      <w:r>
-        <w:t>kafka</w:t>
-      </w:r>
-      <w:proofErr w:type="spellEnd"/>
-      <w:r>
-        <w:t xml:space="preserve"> est un </w:t>
+        <w:t xml:space="preserve"> dans kafka est un </w:t>
       </w:r>
       <w:r>
         <w:rPr>
@@ -4097,81 +4069,81 @@
         <w:t>consommateurs</w:t>
       </w:r>
       <w:r>
+        <w:t xml:space="preserve"> kafka du leader</w:t>
+      </w:r>
+      <w:r>
+        <w:t>)</w:t>
+      </w:r>
+    </w:p>
+    <w:p>
+      <w:pPr>
+        <w:jc w:val="both"/>
+      </w:pPr>
+      <w:r>
+        <w:t xml:space="preserve">Si un </w:t>
+      </w:r>
+      <w:proofErr w:type="spellStart"/>
+      <w:r>
+        <w:t>brocker</w:t>
+      </w:r>
+      <w:proofErr w:type="spellEnd"/>
+      <w:r>
+        <w:t xml:space="preserve"> tombe en panne, on élira alors le </w:t>
+      </w:r>
+      <w:proofErr w:type="spellStart"/>
+      <w:r>
+        <w:t>brocker</w:t>
+      </w:r>
+      <w:proofErr w:type="spellEnd"/>
+      <w:r>
+        <w:t xml:space="preserve"> qui est le plus à jour (à l’aide de l’ISR qui est un paramètre de l’évaluation de degré de mise à jour de chaque réplica dans un </w:t>
+      </w:r>
+      <w:proofErr w:type="spellStart"/>
+      <w:r>
+        <w:t>brocker</w:t>
+      </w:r>
+      <w:proofErr w:type="spellEnd"/>
+      <w:r>
+        <w:t>)</w:t>
+      </w:r>
+      <w:r>
+        <w:t>.</w:t>
+      </w:r>
+    </w:p>
+    <w:p>
+      <w:pPr>
+        <w:jc w:val="both"/>
+      </w:pPr>
+      <w:r>
+        <w:t xml:space="preserve">Le nombre de réplica &lt; au nombre de </w:t>
+      </w:r>
+      <w:proofErr w:type="spellStart"/>
+      <w:r>
+        <w:t>brockers</w:t>
+      </w:r>
+      <w:proofErr w:type="spellEnd"/>
+      <w:r>
+        <w:t xml:space="preserve"> (</w:t>
+      </w:r>
+      <w:r>
+        <w:t xml:space="preserve">si on a 4 </w:t>
+      </w:r>
+      <w:proofErr w:type="spellStart"/>
+      <w:r>
+        <w:t>brockers</w:t>
+      </w:r>
+      <w:proofErr w:type="spellEnd"/>
+      <w:r>
+        <w:t xml:space="preserve"> dans l’idéal est d’avoir 3 </w:t>
+      </w:r>
+      <w:proofErr w:type="gramStart"/>
+      <w:r>
+        <w:t>réplica</w:t>
+      </w:r>
+      <w:proofErr w:type="gramEnd"/>
+      <w:r>
         <w:t xml:space="preserve"> </w:t>
       </w:r>
-      <w:proofErr w:type="spellStart"/>
-      <w:r>
-        <w:t>kafka</w:t>
-      </w:r>
-      <w:proofErr w:type="spellEnd"/>
-      <w:r>
-        <w:t xml:space="preserve"> du leader</w:t>
-      </w:r>
-      <w:r>
-        <w:t>)</w:t>
-      </w:r>
-    </w:p>
-    <w:p>
-      <w:pPr>
-        <w:jc w:val="both"/>
-      </w:pPr>
-      <w:r>
-        <w:t xml:space="preserve">Si un </w:t>
-      </w:r>
-      <w:proofErr w:type="spellStart"/>
-      <w:r>
-        <w:t>brocker</w:t>
-      </w:r>
-      <w:proofErr w:type="spellEnd"/>
-      <w:r>
-        <w:t xml:space="preserve"> tombe en panne, on élira alors le </w:t>
-      </w:r>
-      <w:proofErr w:type="spellStart"/>
-      <w:r>
-        <w:t>brocker</w:t>
-      </w:r>
-      <w:proofErr w:type="spellEnd"/>
-      <w:r>
-        <w:t xml:space="preserve"> qui est le plus à jour (à l’aide de l’ISR qui est un paramètre de l’évaluation de degré de mise à jour de chaque réplica dans un </w:t>
-      </w:r>
-      <w:proofErr w:type="spellStart"/>
-      <w:r>
-        <w:t>brocker</w:t>
-      </w:r>
-      <w:proofErr w:type="spellEnd"/>
-      <w:r>
-        <w:t>)</w:t>
-      </w:r>
-      <w:r>
-        <w:t>.</w:t>
-      </w:r>
-    </w:p>
-    <w:p>
-      <w:pPr>
-        <w:jc w:val="both"/>
-      </w:pPr>
-      <w:r>
-        <w:t xml:space="preserve">Le nombre de réplica &lt; au nombre de </w:t>
-      </w:r>
-      <w:proofErr w:type="spellStart"/>
-      <w:r>
-        <w:t>brockers</w:t>
-      </w:r>
-      <w:proofErr w:type="spellEnd"/>
-      <w:r>
-        <w:t xml:space="preserve"> (</w:t>
-      </w:r>
-      <w:r>
-        <w:t xml:space="preserve">si on a 4 </w:t>
-      </w:r>
-      <w:proofErr w:type="spellStart"/>
-      <w:r>
-        <w:t>brockers</w:t>
-      </w:r>
-      <w:proofErr w:type="spellEnd"/>
-      <w:r>
-        <w:t xml:space="preserve"> dans l’idéal est d’avoir 3 réplica </w:t>
-      </w:r>
     </w:p>
     <w:p>
       <w:pPr>
@@ -4185,21 +4157,8 @@
     </w:p>
     <w:p>
       <w:r>
-        <w:t xml:space="preserve">Le leader prend une décision en fonction des ISR (ISR : In </w:t>
-      </w:r>
-      <w:proofErr w:type="spellStart"/>
-      <w:r>
-        <w:t>Synchron</w:t>
-      </w:r>
-      <w:proofErr w:type="spellEnd"/>
-      <w:r>
-        <w:t xml:space="preserve"> </w:t>
-      </w:r>
-      <w:proofErr w:type="spellStart"/>
-      <w:r>
-        <w:t>Replica</w:t>
-      </w:r>
-      <w:proofErr w:type="spellEnd"/>
+        <w:t>Le leader prend une décision en fonction des ISR (ISR : In Synchron Replica</w:t>
+      </w:r>
       <w:r>
         <w:t> : nombre de réplicas qui sont à jour (synchrones) avec le leader</w:t>
       </w:r>
@@ -4259,15 +4218,7 @@
         <w:jc w:val="both"/>
       </w:pPr>
       <w:r>
-        <w:t xml:space="preserve">Les clients de </w:t>
-      </w:r>
-      <w:proofErr w:type="spellStart"/>
-      <w:r>
-        <w:t>kafka</w:t>
-      </w:r>
-      <w:proofErr w:type="spellEnd"/>
-      <w:r>
-        <w:t xml:space="preserve"> sont les différents langages de programmation : java, python, scala, </w:t>
+        <w:t xml:space="preserve">Les clients de kafka sont les différents langages de programmation : java, python, scala, </w:t>
       </w:r>
       <w:proofErr w:type="spellStart"/>
       <w:r>
@@ -4284,10 +4235,12 @@
         <w:t>{</w:t>
       </w:r>
       <w:proofErr w:type="spellStart"/>
+      <w:proofErr w:type="gramStart"/>
       <w:r>
         <w:t>map</w:t>
       </w:r>
       <w:proofErr w:type="spellEnd"/>
+      <w:proofErr w:type="gramEnd"/>
       <w:r>
         <w:t>}</w:t>
       </w:r>
@@ -4310,15 +4263,7 @@
         <w:t xml:space="preserve"> le hash de la c</w:t>
       </w:r>
       <w:r>
-        <w:t xml:space="preserve">lé détermine la partition qui recevra le message : en cas d’absence de clé </w:t>
-      </w:r>
-      <w:proofErr w:type="spellStart"/>
-      <w:r>
-        <w:t>kafka</w:t>
-      </w:r>
-      <w:proofErr w:type="spellEnd"/>
-      <w:r>
-        <w:t xml:space="preserve"> va faire du </w:t>
+        <w:t xml:space="preserve">lé détermine la partition qui recevra le message : en cas d’absence de clé kafka va faire du </w:t>
       </w:r>
       <w:r>
         <w:rPr>
@@ -4383,15 +4328,7 @@
         <w:t>). brocker.one</w:t>
       </w:r>
       <w:r>
-        <w:t xml:space="preserve"> : 9092 =numéro de port de l’écoute de </w:t>
-      </w:r>
-      <w:proofErr w:type="spellStart"/>
-      <w:r>
-        <w:t>kafka</w:t>
-      </w:r>
-      <w:proofErr w:type="spellEnd"/>
-      <w:r>
-        <w:t>.</w:t>
+        <w:t> : 9092 =numéro de port de l’écoute de kafka.</w:t>
       </w:r>
     </w:p>
     <w:p>
@@ -4678,10 +4615,12 @@
         <w:t xml:space="preserve"> </w:t>
       </w:r>
       <w:proofErr w:type="spellStart"/>
+      <w:proofErr w:type="gramStart"/>
       <w:r>
         <w:t>key.serializer</w:t>
       </w:r>
       <w:proofErr w:type="spellEnd"/>
+      <w:proofErr w:type="gramEnd"/>
       <w:r>
         <w:t xml:space="preserve">, </w:t>
       </w:r>
@@ -4795,6 +4734,7 @@
         <w:t xml:space="preserve"> </w:t>
       </w:r>
       <w:proofErr w:type="spellStart"/>
+      <w:proofErr w:type="gramStart"/>
       <w:r>
         <w:rPr>
           <w:u w:val="single"/>
@@ -4809,7 +4749,11 @@
         <w:t>)</w:t>
       </w:r>
       <w:r>
-        <w:t>limite le nbre de message</w:t>
+        <w:t>limite</w:t>
+      </w:r>
+      <w:proofErr w:type="gramEnd"/>
+      <w:r>
+        <w:t xml:space="preserve"> le nbre de message</w:t>
       </w:r>
       <w:r>
         <w:t xml:space="preserve"> à </w:t>
@@ -4951,10 +4895,12 @@
         <w:t xml:space="preserve">(on peut décider de ne pas compresser et matcher le producer avec consumer) </w:t>
       </w:r>
       <w:proofErr w:type="spellStart"/>
+      <w:proofErr w:type="gramStart"/>
       <w:r>
         <w:t>compression.type</w:t>
       </w:r>
       <w:proofErr w:type="spellEnd"/>
+      <w:proofErr w:type="gramEnd"/>
       <w:r>
         <w:t xml:space="preserve"> : les codes supportés sont : </w:t>
       </w:r>
@@ -5085,6 +5031,7 @@
           <w:iCs/>
         </w:rPr>
       </w:pPr>
+      <w:proofErr w:type="gramStart"/>
       <w:r>
         <w:rPr>
           <w:b/>
@@ -5092,7 +5039,17 @@
           <w:i/>
           <w:iCs/>
         </w:rPr>
-        <w:t>retries </w:t>
+        <w:t>retries</w:t>
+      </w:r>
+      <w:proofErr w:type="gramEnd"/>
+      <w:r>
+        <w:rPr>
+          <w:b/>
+          <w:bCs/>
+          <w:i/>
+          <w:iCs/>
+        </w:rPr>
+        <w:t> </w:t>
       </w:r>
       <w:r>
         <w:t>: le nombre de fois un message est renvoyé par le producer en cas d’erreur (d’échec)</w:t>
@@ -5178,6 +5135,7 @@
         <w:t xml:space="preserve"> </w:t>
       </w:r>
       <w:proofErr w:type="spellStart"/>
+      <w:proofErr w:type="gramStart"/>
       <w:r>
         <w:rPr>
           <w:b/>
@@ -5188,6 +5146,7 @@
         <w:t>max.inflight.request.per.connection</w:t>
       </w:r>
       <w:proofErr w:type="spellEnd"/>
+      <w:proofErr w:type="gramEnd"/>
       <w:r>
         <w:rPr>
           <w:b/>
@@ -5222,14 +5181,24 @@
         <w:pStyle w:val="Titre2"/>
       </w:pPr>
       <w:bookmarkStart w:id="6" w:name="_Toc102327209"/>
-      <w:r>
-        <w:t>a-Production bloquante :</w:t>
+      <w:proofErr w:type="gramStart"/>
+      <w:r>
+        <w:t>a</w:t>
+      </w:r>
+      <w:proofErr w:type="gramEnd"/>
+      <w:r>
+        <w:t>-Production bloquante :</w:t>
       </w:r>
       <w:bookmarkEnd w:id="6"/>
     </w:p>
     <w:p>
-      <w:r>
-        <w:t xml:space="preserve">quand on met le </w:t>
+      <w:proofErr w:type="gramStart"/>
+      <w:r>
+        <w:t>quand</w:t>
+      </w:r>
+      <w:proofErr w:type="gramEnd"/>
+      <w:r>
+        <w:t xml:space="preserve"> on met le </w:t>
       </w:r>
       <w:proofErr w:type="spellStart"/>
       <w:r>
@@ -5258,8 +5227,13 @@
         <w:pStyle w:val="Titre2"/>
       </w:pPr>
       <w:bookmarkStart w:id="7" w:name="_Toc102327210"/>
-      <w:r>
-        <w:t>b-production non bloquante :</w:t>
+      <w:proofErr w:type="gramStart"/>
+      <w:r>
+        <w:t>b</w:t>
+      </w:r>
+      <w:proofErr w:type="gramEnd"/>
+      <w:r>
+        <w:t>-production non bloquante :</w:t>
       </w:r>
       <w:bookmarkEnd w:id="7"/>
     </w:p>
@@ -5271,6 +5245,7 @@
         </w:rPr>
       </w:pPr>
       <w:proofErr w:type="spellStart"/>
+      <w:proofErr w:type="gramStart"/>
       <w:r>
         <w:rPr>
           <w:lang w:val="en-US"/>
@@ -5278,6 +5253,7 @@
         <w:t>producer.send</w:t>
       </w:r>
       <w:proofErr w:type="spellEnd"/>
+      <w:proofErr w:type="gramEnd"/>
       <w:r>
         <w:rPr>
           <w:lang w:val="en-US"/>
@@ -5319,57 +5295,71 @@
         <w:t>NB :</w:t>
       </w:r>
       <w:r>
-        <w:t xml:space="preserve"> Le nombre de partitions qui rend </w:t>
+        <w:t xml:space="preserve"> Le nombre de partitions qui rend kafka scale-out. Le nombre d’applications qui produisent et qui consomment des messages et la vitesse de production et de consommation qui définissent le nombre de réplicas qu’il faut pour kafka.</w:t>
+      </w:r>
+    </w:p>
+    <w:p>
+      <w:pPr>
+        <w:pStyle w:val="Titre1"/>
+      </w:pPr>
+      <w:bookmarkStart w:id="8" w:name="_Toc102327211"/>
+      <w:r>
+        <w:t>CONSUMERS KAFKA :</w:t>
+      </w:r>
+      <w:bookmarkEnd w:id="8"/>
+    </w:p>
+    <w:p>
+      <w:pPr>
+        <w:jc w:val="both"/>
+      </w:pPr>
+      <w:r>
+        <w:t xml:space="preserve">Il existe des </w:t>
       </w:r>
       <w:proofErr w:type="spellStart"/>
       <w:r>
-        <w:t>kafka</w:t>
+        <w:t>consumers</w:t>
       </w:r>
       <w:proofErr w:type="spellEnd"/>
       <w:r>
-        <w:t xml:space="preserve"> scale-out. Le nombre d’applications qui produisent et qui consomment des messages et la vitesse de production et de consommation qui définissent le nombre de réplicas qu’il faut pour </w:t>
+        <w:t xml:space="preserve"> dans plusieurs langages de programmation : java, c++, python, </w:t>
       </w:r>
       <w:proofErr w:type="spellStart"/>
       <w:r>
-        <w:t>kafka</w:t>
+        <w:t>ruby</w:t>
       </w:r>
       <w:proofErr w:type="spellEnd"/>
       <w:r>
-        <w:t>.</w:t>
-      </w:r>
-    </w:p>
-    <w:p>
-      <w:pPr>
-        <w:pStyle w:val="Titre1"/>
-      </w:pPr>
-      <w:bookmarkStart w:id="8" w:name="_Toc102327211"/>
-      <w:r>
-        <w:t>CONSUMERS KAFKA :</w:t>
-      </w:r>
-      <w:bookmarkEnd w:id="8"/>
+        <w:t xml:space="preserve"> etc…</w:t>
+      </w:r>
     </w:p>
     <w:p>
       <w:pPr>
         <w:jc w:val="both"/>
       </w:pPr>
       <w:r>
-        <w:t xml:space="preserve">Il existe des </w:t>
+        <w:t xml:space="preserve">Chaque consumer à chaque fois qu’il consomme un message il commit </w:t>
+      </w:r>
+      <w:r>
+        <w:t xml:space="preserve">(soit au broker soit à </w:t>
       </w:r>
       <w:proofErr w:type="spellStart"/>
-      <w:r>
-        <w:t>consumers</w:t>
+      <w:proofErr w:type="gramStart"/>
+      <w:r>
+        <w:t>zookeeper</w:t>
       </w:r>
       <w:proofErr w:type="spellEnd"/>
       <w:r>
-        <w:t xml:space="preserve"> dans plusieurs langages de programmation : java, c++, python, </w:t>
-      </w:r>
-      <w:proofErr w:type="spellStart"/>
-      <w:r>
-        <w:t>ruby</w:t>
-      </w:r>
-      <w:proofErr w:type="spellEnd"/>
-      <w:r>
-        <w:t xml:space="preserve"> etc…</w:t>
+        <w:t>)</w:t>
+      </w:r>
+      <w:r>
+        <w:t>(</w:t>
+      </w:r>
+      <w:proofErr w:type="gramEnd"/>
+      <w:r>
+        <w:t>le commit = dire à kafka que j’ai consommé un message)</w:t>
+      </w:r>
+      <w:r>
+        <w:t xml:space="preserve"> : </w:t>
       </w:r>
     </w:p>
     <w:p>
@@ -5377,48 +5367,7 @@
         <w:jc w:val="both"/>
       </w:pPr>
       <w:r>
-        <w:t xml:space="preserve">Chaque consumer à chaque fois qu’il consomme un message il commit </w:t>
-      </w:r>
-      <w:r>
-        <w:t xml:space="preserve">(soit au broker soit à </w:t>
-      </w:r>
-      <w:proofErr w:type="spellStart"/>
-      <w:r>
-        <w:t>zookeeper</w:t>
-      </w:r>
-      <w:proofErr w:type="spellEnd"/>
-      <w:r>
-        <w:t>)</w:t>
-      </w:r>
-      <w:r>
-        <w:t xml:space="preserve">(le commit = dire à </w:t>
-      </w:r>
-      <w:proofErr w:type="spellStart"/>
-      <w:r>
-        <w:t>kafka</w:t>
-      </w:r>
-      <w:proofErr w:type="spellEnd"/>
-      <w:r>
-        <w:t xml:space="preserve"> que j’ai consommé un message)</w:t>
-      </w:r>
-      <w:r>
-        <w:t xml:space="preserve"> : </w:t>
-      </w:r>
-    </w:p>
-    <w:p>
-      <w:pPr>
-        <w:jc w:val="both"/>
-      </w:pPr>
-      <w:r>
-        <w:t xml:space="preserve">2 API </w:t>
-      </w:r>
-      <w:proofErr w:type="spellStart"/>
-      <w:r>
-        <w:t>kafka</w:t>
-      </w:r>
-      <w:proofErr w:type="spellEnd"/>
-      <w:r>
-        <w:t xml:space="preserve"> </w:t>
+        <w:t xml:space="preserve">2 API kafka </w:t>
       </w:r>
       <w:proofErr w:type="spellStart"/>
       <w:r>
@@ -5466,44 +5415,36 @@
         <w:t>New consumer API : existe pour la</w:t>
       </w:r>
       <w:r>
-        <w:t xml:space="preserve"> version </w:t>
+        <w:t xml:space="preserve"> version kafka &gt;= 0.9 : les offsets sont gérés par un topic kafka</w:t>
+      </w:r>
+    </w:p>
+    <w:p>
+      <w:pPr>
+        <w:jc w:val="both"/>
+      </w:pPr>
+      <w:r>
+        <w:t xml:space="preserve">Si on veut créer un groupe de </w:t>
       </w:r>
       <w:proofErr w:type="spellStart"/>
       <w:r>
-        <w:t>kafka</w:t>
+        <w:t>consumers</w:t>
       </w:r>
       <w:proofErr w:type="spellEnd"/>
       <w:r>
-        <w:t xml:space="preserve"> &gt;= 0.9 : les offsets sont gérés par un topic </w:t>
+        <w:t xml:space="preserve"> pour un seul topic donné il suffit de de mettre le paramètre </w:t>
       </w:r>
       <w:proofErr w:type="spellStart"/>
-      <w:r>
-        <w:t>kafka</w:t>
+      <w:proofErr w:type="gramStart"/>
+      <w:r>
+        <w:t>props.put</w:t>
       </w:r>
       <w:proofErr w:type="spellEnd"/>
-    </w:p>
-    <w:p>
-      <w:pPr>
-        <w:jc w:val="both"/>
-      </w:pPr>
-      <w:r>
-        <w:t xml:space="preserve">Si on veut créer un groupe de </w:t>
-      </w:r>
-      <w:proofErr w:type="spellStart"/>
-      <w:r>
-        <w:t>consumers</w:t>
-      </w:r>
-      <w:proofErr w:type="spellEnd"/>
-      <w:r>
-        <w:t xml:space="preserve"> pour un seul topic donné il suffit de de mettre le paramètre </w:t>
-      </w:r>
-      <w:proofErr w:type="spellStart"/>
-      <w:r>
-        <w:t>props.put</w:t>
-      </w:r>
-      <w:proofErr w:type="spellEnd"/>
-      <w:r>
-        <w:t>(« </w:t>
+      <w:r>
+        <w:t>(</w:t>
+      </w:r>
+      <w:proofErr w:type="gramEnd"/>
+      <w:r>
+        <w:t>« </w:t>
       </w:r>
       <w:proofErr w:type="spellStart"/>
       <w:r>
@@ -5650,15 +5591,7 @@
         <w:jc w:val="both"/>
       </w:pPr>
       <w:r>
-        <w:t xml:space="preserve">Les consommateur </w:t>
-      </w:r>
-      <w:proofErr w:type="spellStart"/>
-      <w:r>
-        <w:t>kafka</w:t>
-      </w:r>
-      <w:proofErr w:type="spellEnd"/>
-      <w:r>
-        <w:t xml:space="preserve"> fonctionnement en mode pull</w:t>
+        <w:t>Les consommateur kafka fonctionnement en mode pull</w:t>
       </w:r>
     </w:p>
     <w:p>
@@ -5712,7 +5645,15 @@
         <w:jc w:val="both"/>
       </w:pPr>
       <w:r>
-        <w:t xml:space="preserve">Améliorer la stabilité des applications en aval du consumer.(les applications consommatrices conçues pour 1 charge normale pas pour des pics de consommation. </w:t>
+        <w:t xml:space="preserve">Améliorer la stabilité des applications en aval du </w:t>
+      </w:r>
+      <w:proofErr w:type="gramStart"/>
+      <w:r>
+        <w:t>consumer.(</w:t>
+      </w:r>
+      <w:proofErr w:type="gramEnd"/>
+      <w:r>
+        <w:t xml:space="preserve">les applications consommatrices conçues pour 1 charge normale pas pour des pics de consommation. </w:t>
       </w:r>
     </w:p>
     <w:p>
@@ -5793,7 +5734,15 @@
     </w:p>
     <w:p>
       <w:r>
-        <w:t>Selon le use case on peut choisir :</w:t>
+        <w:t xml:space="preserve">Selon </w:t>
+      </w:r>
+      <w:proofErr w:type="gramStart"/>
+      <w:r>
+        <w:t>le use</w:t>
+      </w:r>
+      <w:proofErr w:type="gramEnd"/>
+      <w:r>
+        <w:t xml:space="preserve"> case on peut choisir :</w:t>
       </w:r>
     </w:p>
     <w:p>
@@ -5836,8 +5785,13 @@
         <w:t xml:space="preserve"> (‘’</w:t>
       </w:r>
       <w:proofErr w:type="spellStart"/>
-      <w:r>
-        <w:t>enable.auto.comit</w:t>
+      <w:proofErr w:type="gramStart"/>
+      <w:r>
+        <w:t>enable.auto</w:t>
+      </w:r>
+      <w:proofErr w:type="gramEnd"/>
+      <w:r>
+        <w:t>.comit</w:t>
       </w:r>
       <w:proofErr w:type="spellEnd"/>
       <w:r>
@@ -5879,9 +5833,14 @@
         <w:ind w:left="705"/>
       </w:pPr>
       <w:r>
-        <w:t>Inconvénient : risque de double consommation (suite à des erreurs réseaux.) =&gt;(</w:t>
+        <w:t>Inconvénient : risque de double consommation (suite à des erreurs réseaux.) =</w:t>
+      </w:r>
+      <w:proofErr w:type="gramStart"/>
+      <w:r>
+        <w:t>&gt;(</w:t>
       </w:r>
       <w:proofErr w:type="spellStart"/>
+      <w:proofErr w:type="gramEnd"/>
       <w:r>
         <w:t>zookeeper</w:t>
       </w:r>
@@ -5992,10 +5951,12 @@
         <w:t>(</w:t>
       </w:r>
       <w:proofErr w:type="spellStart"/>
+      <w:proofErr w:type="gramStart"/>
       <w:r>
         <w:t>upsert</w:t>
       </w:r>
       <w:proofErr w:type="spellEnd"/>
+      <w:proofErr w:type="gramEnd"/>
       <w:r>
         <w:t> : update et insert au même temps)</w:t>
       </w:r>
@@ -6005,8 +5966,13 @@
         <w:pStyle w:val="Titre2"/>
       </w:pPr>
       <w:bookmarkStart w:id="11" w:name="_Toc102327214"/>
-      <w:r>
-        <w:t>a- Stateless :</w:t>
+      <w:proofErr w:type="gramStart"/>
+      <w:r>
+        <w:t>a</w:t>
+      </w:r>
+      <w:proofErr w:type="gramEnd"/>
+      <w:r>
+        <w:t>- Stateless :</w:t>
       </w:r>
       <w:bookmarkEnd w:id="11"/>
     </w:p>
@@ -6038,8 +6004,13 @@
         <w:pStyle w:val="Titre2"/>
       </w:pPr>
       <w:bookmarkStart w:id="12" w:name="_Toc102327215"/>
-      <w:r>
-        <w:t xml:space="preserve">b- </w:t>
+      <w:proofErr w:type="gramStart"/>
+      <w:r>
+        <w:t>b</w:t>
+      </w:r>
+      <w:proofErr w:type="gramEnd"/>
+      <w:r>
+        <w:t xml:space="preserve">- </w:t>
       </w:r>
       <w:proofErr w:type="spellStart"/>
       <w:r>
@@ -6055,8 +6026,13 @@
       <w:pPr>
         <w:jc w:val="both"/>
       </w:pPr>
-      <w:r>
-        <w:t>le contraire de stateless : il faut connaître les anciens messages pour pouvoir effectuer un traitement.</w:t>
+      <w:proofErr w:type="gramStart"/>
+      <w:r>
+        <w:t>le</w:t>
+      </w:r>
+      <w:proofErr w:type="gramEnd"/>
+      <w:r>
+        <w:t xml:space="preserve"> contraire de stateless : il faut connaître les anciens messages pour pouvoir effectuer un traitement.</w:t>
       </w:r>
     </w:p>
     <w:p>
@@ -6064,15 +6040,15 @@
         <w:jc w:val="both"/>
       </w:pPr>
       <w:r>
-        <w:t xml:space="preserve">Exemple calcul de chiffres d’affaires en faisant la somme de toutes les ventes. (chaque message </w:t>
-      </w:r>
-      <w:proofErr w:type="spellStart"/>
-      <w:r>
-        <w:t>kafka</w:t>
-      </w:r>
-      <w:proofErr w:type="spellEnd"/>
-      <w:r>
-        <w:t xml:space="preserve"> est une vente)</w:t>
+        <w:t>Exemple calcul de chiffres d’affaires en faisant la somme de toutes les ventes. (</w:t>
+      </w:r>
+      <w:proofErr w:type="gramStart"/>
+      <w:r>
+        <w:t>chaque</w:t>
+      </w:r>
+      <w:proofErr w:type="gramEnd"/>
+      <w:r>
+        <w:t xml:space="preserve"> message kafka est une vente)</w:t>
       </w:r>
     </w:p>
     <w:p>
@@ -6090,8 +6066,13 @@
         <w:pStyle w:val="Titre2"/>
       </w:pPr>
       <w:bookmarkStart w:id="14" w:name="_Toc102327217"/>
-      <w:r>
-        <w:t>a- At Least Once :</w:t>
+      <w:proofErr w:type="gramStart"/>
+      <w:r>
+        <w:t>a</w:t>
+      </w:r>
+      <w:proofErr w:type="gramEnd"/>
+      <w:r>
+        <w:t>- At Least Once :</w:t>
       </w:r>
       <w:bookmarkEnd w:id="14"/>
       <w:r>
@@ -6108,15 +6089,7 @@
     </w:p>
     <w:p>
       <w:r>
-        <w:t xml:space="preserve">Cette méthode on l’utilise surtout dans l’insertion dans les bases de données relationnelles. C’est le mode de </w:t>
-      </w:r>
-      <w:proofErr w:type="spellStart"/>
-      <w:r>
-        <w:t>kafka</w:t>
-      </w:r>
-      <w:proofErr w:type="spellEnd"/>
-      <w:r>
-        <w:t xml:space="preserve"> par défaut.</w:t>
+        <w:t>Cette méthode on l’utilise surtout dans l’insertion dans les bases de données relationnelles. C’est le mode de kafka par défaut.</w:t>
       </w:r>
     </w:p>
     <w:p/>
@@ -6139,9 +6112,17 @@
         <w:rPr>
           <w:lang w:val="en-US"/>
         </w:rPr>
-        <w:t>At Most Once :</w:t>
+        <w:t xml:space="preserve">At Most </w:t>
+      </w:r>
+      <w:proofErr w:type="gramStart"/>
+      <w:r>
+        <w:rPr>
+          <w:lang w:val="en-US"/>
+        </w:rPr>
+        <w:t>Once :</w:t>
       </w:r>
       <w:bookmarkEnd w:id="15"/>
+      <w:proofErr w:type="gramEnd"/>
       <w:r>
         <w:rPr>
           <w:lang w:val="en-US"/>
@@ -6188,12 +6169,20 @@
         <w:rPr>
           <w:lang w:val="en-US"/>
         </w:rPr>
-        <w:t>c- Exactly Once :</w:t>
-      </w:r>
+        <w:t xml:space="preserve">c- Exactly </w:t>
+      </w:r>
+      <w:proofErr w:type="gramStart"/>
       <w:r>
         <w:rPr>
           <w:lang w:val="en-US"/>
         </w:rPr>
+        <w:t>Once :</w:t>
+      </w:r>
+      <w:proofErr w:type="gramEnd"/>
+      <w:r>
+        <w:rPr>
+          <w:lang w:val="en-US"/>
+        </w:rPr>
         <w:t xml:space="preserve"> Producer I</w:t>
       </w:r>
       <w:r>
@@ -6205,8 +6194,13 @@
       <w:bookmarkEnd w:id="16"/>
     </w:p>
     <w:p>
-      <w:r>
-        <w:t xml:space="preserve">le message est reçu par les </w:t>
+      <w:proofErr w:type="gramStart"/>
+      <w:r>
+        <w:t>le</w:t>
+      </w:r>
+      <w:proofErr w:type="gramEnd"/>
+      <w:r>
+        <w:t xml:space="preserve"> message est reçu par les </w:t>
       </w:r>
       <w:proofErr w:type="spellStart"/>
       <w:r>
@@ -6214,36 +6208,28 @@
       </w:r>
       <w:proofErr w:type="spellEnd"/>
       <w:r>
-        <w:t xml:space="preserve"> une et une seule fois. (la duplication et la perte de messages ne sont  pas acceptées) </w:t>
-      </w:r>
-    </w:p>
-    <w:p>
-      <w:r>
-        <w:t xml:space="preserve">Pour s’y faire il faut avoir une coopération entre les </w:t>
+        <w:t xml:space="preserve"> une et une seule fois. (</w:t>
+      </w:r>
+      <w:proofErr w:type="gramStart"/>
+      <w:r>
+        <w:t>la</w:t>
+      </w:r>
+      <w:proofErr w:type="gramEnd"/>
+      <w:r>
+        <w:t xml:space="preserve"> duplication et la perte de messages ne sont  pas acceptées) </w:t>
+      </w:r>
+    </w:p>
+    <w:p>
+      <w:r>
+        <w:t xml:space="preserve">Pour s’y faire il faut avoir une coopération entre les producers et les </w:t>
       </w:r>
       <w:proofErr w:type="spellStart"/>
       <w:r>
-        <w:t>producers</w:t>
+        <w:t>consumers</w:t>
       </w:r>
       <w:proofErr w:type="spellEnd"/>
       <w:r>
-        <w:t xml:space="preserve"> et les </w:t>
-      </w:r>
-      <w:proofErr w:type="spellStart"/>
-      <w:r>
-        <w:t>consumers</w:t>
-      </w:r>
-      <w:proofErr w:type="spellEnd"/>
-      <w:r>
-        <w:t xml:space="preserve"> &amp; de </w:t>
-      </w:r>
-      <w:proofErr w:type="spellStart"/>
-      <w:r>
-        <w:t>kafka</w:t>
-      </w:r>
-      <w:proofErr w:type="spellEnd"/>
-      <w:r>
-        <w:t>.</w:t>
+        <w:t xml:space="preserve"> &amp; de kafka.</w:t>
       </w:r>
     </w:p>
     <w:p>
@@ -6275,16 +6261,13 @@
           <w:numId w:val="7"/>
         </w:numPr>
       </w:pPr>
-      <w:r>
-        <w:t>la non réception d’</w:t>
-      </w:r>
-      <w:proofErr w:type="spellStart"/>
-      <w:r>
-        <w:t>ack</w:t>
-      </w:r>
-      <w:proofErr w:type="spellEnd"/>
-      <w:r>
-        <w:t xml:space="preserve"> par le producer.</w:t>
+      <w:proofErr w:type="gramStart"/>
+      <w:r>
+        <w:t>la</w:t>
+      </w:r>
+      <w:proofErr w:type="gramEnd"/>
+      <w:r>
+        <w:t xml:space="preserve"> non réception d’ack par le producer.</w:t>
       </w:r>
     </w:p>
     <w:p>
@@ -6296,23 +6279,7 @@
         </w:numPr>
       </w:pPr>
       <w:r>
-        <w:t xml:space="preserve">Double consommation d’1 message due au crash d’1 consumer après </w:t>
-      </w:r>
-      <w:proofErr w:type="spellStart"/>
-      <w:r>
-        <w:t>processing</w:t>
-      </w:r>
-      <w:proofErr w:type="spellEnd"/>
-      <w:r>
-        <w:t xml:space="preserve"> du message mais avant de le </w:t>
-      </w:r>
-      <w:proofErr w:type="spellStart"/>
-      <w:r>
-        <w:t>commiter</w:t>
-      </w:r>
-      <w:proofErr w:type="spellEnd"/>
-      <w:r>
-        <w:t>.</w:t>
+        <w:t>Double consommation d’1 message due au crash d’1 consumer après processing du message mais avant de le commiter.</w:t>
       </w:r>
     </w:p>
     <w:p>
@@ -6346,10 +6313,12 @@
         <w:t xml:space="preserve"> : </w:t>
       </w:r>
       <w:proofErr w:type="spellStart"/>
+      <w:proofErr w:type="gramStart"/>
       <w:r>
         <w:t>enable.idempotence</w:t>
       </w:r>
       <w:proofErr w:type="spellEnd"/>
+      <w:proofErr w:type="gramEnd"/>
       <w:r>
         <w:t xml:space="preserve"> = </w:t>
       </w:r>
@@ -6460,15 +6429,7 @@
                               <w:t> :</w:t>
                             </w:r>
                             <w:r>
-                              <w:t xml:space="preserve"> Les messages sont toujours envoyés d’une façon sérialisée par les </w:t>
-                            </w:r>
-                            <w:proofErr w:type="spellStart"/>
-                            <w:r>
-                              <w:t>producers</w:t>
-                            </w:r>
-                            <w:proofErr w:type="spellEnd"/>
-                            <w:r>
-                              <w:t>.</w:t>
+                              <w:t xml:space="preserve"> Les messages sont toujours envoyés d’une façon sérialisée par les producers.</w:t>
                             </w:r>
                           </w:p>
                           <w:p>
@@ -6604,23 +6565,10 @@
                             </w:r>
                             <w:proofErr w:type="spellEnd"/>
                             <w:r>
-                              <w:t xml:space="preserve"> = </w:t>
+                              <w:t xml:space="preserve"> = kafka</w:t>
                             </w:r>
-                            <w:proofErr w:type="spellStart"/>
                             <w:r>
-                              <w:t>kafka</w:t>
-                            </w:r>
-                            <w:proofErr w:type="spellEnd"/>
-                            <w:r>
-                              <w:t xml:space="preserve"> (équivalent de </w:t>
-                            </w:r>
-                            <w:proofErr w:type="spellStart"/>
-                            <w:r>
-                              <w:t>kafka</w:t>
-                            </w:r>
-                            <w:proofErr w:type="spellEnd"/>
-                            <w:r>
-                              <w:t xml:space="preserve"> dans google cloud platform)</w:t>
+                              <w:t xml:space="preserve"> (équivalent de kafka dans google cloud platform)</w:t>
                             </w:r>
                           </w:p>
                           <w:p>
@@ -6649,7 +6597,7 @@
               </wp:anchor>
             </w:drawing>
           </mc:Choice>
-          <mc:Fallback>
+          <mc:Fallback xmlns:w16sdtdh="http://schemas.microsoft.com/office/word/2020/wordml/sdtdatahash" xmlns:w16="http://schemas.microsoft.com/office/word/2018/wordml" xmlns:w16cex="http://schemas.microsoft.com/office/word/2018/wordml/cex">
             <w:pict>
               <v:shape w14:anchorId="3454523D" id="Zone de texte 3" o:spid="_x0000_s1039" type="#_x0000_t202" style="position:absolute;left:0;text-align:left;margin-left:-32.35pt;margin-top:12.85pt;width:533pt;height:173.5pt;z-index:251659264;visibility:visible;mso-wrap-style:square;mso-width-percent:0;mso-height-percent:0;mso-wrap-distance-left:9pt;mso-wrap-distance-top:0;mso-wrap-distance-right:9pt;mso-wrap-distance-bottom:0;mso-position-horizontal:absolute;mso-position-horizontal-relative:margin;mso-position-vertical:absolute;mso-position-vertical-relative:text;mso-width-percent:0;mso-height-percent:0;mso-width-relative:margin;mso-height-relative:margin;v-text-anchor:top" o:gfxdata="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" fillcolor="#ddd8c2 [2894]" strokeweight=".5pt">
                 <v:textbox>
@@ -7030,21 +6978,12 @@
       <w:r>
         <w:t>, garanties de sémantique), Kafka possède aujourd’hui toutes les caractéristiques pour être utilisé comme un Hub de données transactionnel (</w:t>
       </w:r>
-      <w:proofErr w:type="spellStart"/>
       <w:r>
         <w:rPr>
           <w:b/>
           <w:bCs/>
         </w:rPr>
-        <w:t>Transactional</w:t>
-      </w:r>
-      <w:proofErr w:type="spellEnd"/>
-      <w:r>
-        <w:rPr>
-          <w:b/>
-          <w:bCs/>
-        </w:rPr>
-        <w:t xml:space="preserve"> Data Hub</w:t>
+        <w:t>Transactional Data Hub</w:t>
       </w:r>
       <w:r>
         <w:t>), c’est-à-dire un hub dans lequel on peut gérer des cas d’usage streaming opérationnels, et pas seulement des cas d’usage décisionnels.</w:t>
@@ -7380,13 +7319,13 @@
         <mc:AlternateContent>
           <mc:Choice Requires="wps">
             <w:drawing>
-              <wp:anchor distT="0" distB="0" distL="114300" distR="114300" simplePos="0" relativeHeight="251684864" behindDoc="0" locked="0" layoutInCell="1" allowOverlap="1" wp14:anchorId="4BC89434" wp14:editId="535B73FB">
+              <wp:anchor distT="0" distB="0" distL="114300" distR="114300" simplePos="0" relativeHeight="251684864" behindDoc="0" locked="0" layoutInCell="1" allowOverlap="1" wp14:anchorId="4BC89434" wp14:editId="023991BD">
                 <wp:simplePos x="0" y="0"/>
                 <wp:positionH relativeFrom="column">
-                  <wp:posOffset>2192655</wp:posOffset>
+                  <wp:posOffset>2183130</wp:posOffset>
                 </wp:positionH>
                 <wp:positionV relativeFrom="paragraph">
-                  <wp:posOffset>3810</wp:posOffset>
+                  <wp:posOffset>13335</wp:posOffset>
                 </wp:positionV>
                 <wp:extent cx="3924300" cy="2565400"/>
                 <wp:effectExtent l="0" t="0" r="19050" b="25400"/>
@@ -7500,11 +7439,9 @@
                             <w:r>
                               <w:t xml:space="preserve">Le premier </w:t>
                             </w:r>
-                            <w:proofErr w:type="spellStart"/>
                             <w:r>
-                              <w:t>noeud</w:t>
+                              <w:t>nœud</w:t>
                             </w:r>
-                            <w:proofErr w:type="spellEnd"/>
                             <w:r>
                               <w:t xml:space="preserve"> </w:t>
                             </w:r>
@@ -7580,7 +7517,11 @@
           </mc:Choice>
           <mc:Fallback>
             <w:pict>
-              <v:shape w14:anchorId="4BC89434" id="Zone de texte 29" o:spid="_x0000_s1040" type="#_x0000_t202" style="position:absolute;margin-left:172.65pt;margin-top:.3pt;width:309pt;height:202pt;z-index:251684864;visibility:visible;mso-wrap-style:square;mso-width-percent:0;mso-height-percent:0;mso-wrap-distance-left:9pt;mso-wrap-distance-top:0;mso-wrap-distance-right:9pt;mso-wrap-distance-bottom:0;mso-position-horizontal:absolute;mso-position-horizontal-relative:text;mso-position-vertical:absolute;mso-position-vertical-relative:text;mso-width-percent:0;mso-height-percent:0;mso-width-relative:margin;mso-height-relative:margin;v-text-anchor:top" o:gfxdata="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" fillcolor="#fde9d9 [665]" strokeweight=".5pt">
+              <v:shapetype w14:anchorId="4BC89434" id="_x0000_t202" coordsize="21600,21600" o:spt="202" path="m,l,21600r21600,l21600,xe">
+                <v:stroke joinstyle="miter"/>
+                <v:path gradientshapeok="t" o:connecttype="rect"/>
+              </v:shapetype>
+              <v:shape id="Zone de texte 29" o:spid="_x0000_s1040" type="#_x0000_t202" style="position:absolute;margin-left:171.9pt;margin-top:1.05pt;width:309pt;height:202pt;z-index:251684864;visibility:visible;mso-wrap-style:square;mso-width-percent:0;mso-height-percent:0;mso-wrap-distance-left:9pt;mso-wrap-distance-top:0;mso-wrap-distance-right:9pt;mso-wrap-distance-bottom:0;mso-position-horizontal:absolute;mso-position-horizontal-relative:text;mso-position-vertical:absolute;mso-position-vertical-relative:text;mso-width-percent:0;mso-height-percent:0;mso-width-relative:margin;mso-height-relative:margin;v-text-anchor:top" o:gfxdata="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" fillcolor="#fde9d9 [665]" strokeweight=".5pt">
                 <v:textbox>
                   <w:txbxContent>
                     <w:p>
@@ -7611,19 +7552,7 @@
                         <w:jc w:val="both"/>
                       </w:pPr>
                       <w:r>
-                        <w:t>L’avantage d’un processeur de flux c’est qu’il peut être totalement distribué, ou lancer de</w:t>
-                      </w:r>
-                      <w:r>
-                        <w:t xml:space="preserve"> </w:t>
-                      </w:r>
-                      <w:r>
-                        <w:t>façon multi-threadé ce qui permet de traiter des données très</w:t>
-                      </w:r>
-                      <w:r>
-                        <w:t xml:space="preserve"> </w:t>
-                      </w:r>
-                      <w:r>
-                        <w:t>rapidement.</w:t>
+                        <w:t>L’avantage d’un processeur de flux c’est qu’il peut être totalement distribué, ou lancer de façon multi-threadé ce qui permet de traiter des données très rapidement.</w:t>
                       </w:r>
                     </w:p>
                     <w:p>
@@ -7637,7 +7566,15 @@
                         <w:jc w:val="both"/>
                       </w:pPr>
                       <w:r>
-                        <w:t xml:space="preserve">Une application stream processor peut être organisée avec différent </w:t>
+                        <w:t xml:space="preserve">Une application </w:t>
+                      </w:r>
+                      <w:proofErr w:type="spellStart"/>
+                      <w:r>
+                        <w:t>stream</w:t>
+                      </w:r>
+                      <w:proofErr w:type="spellEnd"/>
+                      <w:r>
+                        <w:t xml:space="preserve"> processor peut être organisée avec différent </w:t>
                       </w:r>
                       <w:r>
                         <w:t>nœuds</w:t>
@@ -7652,10 +7589,7 @@
                         <w:t>nœud</w:t>
                       </w:r>
                       <w:r>
-                        <w:t xml:space="preserve"> </w:t>
-                      </w:r>
-                      <w:r>
-                        <w:t>correspond à une transformation des données et sont donc reliés par des flux de données.</w:t>
+                        <w:t xml:space="preserve"> correspond à une transformation des données et sont donc reliés par des flux de données.</w:t>
                       </w:r>
                     </w:p>
                     <w:p>
@@ -7669,7 +7603,13 @@
                         <w:jc w:val="both"/>
                       </w:pPr>
                       <w:r>
-                        <w:t xml:space="preserve">Le premier noeud </w:t>
+                        <w:t xml:space="preserve">Le premier </w:t>
+                      </w:r>
+                      <w:r>
+                        <w:t>nœud</w:t>
+                      </w:r>
+                      <w:r>
+                        <w:t xml:space="preserve"> </w:t>
                       </w:r>
                       <w:r>
                         <w:rPr>
@@ -7681,26 +7621,23 @@
                         <w:t>(source processor</w:t>
                       </w:r>
                       <w:r>
-                        <w:t>) est celui qui va récupérer le flux provenant des</w:t>
-                      </w:r>
-                      <w:r>
-                        <w:t xml:space="preserve"> </w:t>
-                      </w:r>
-                      <w:r>
-                        <w:t>consommateurs et la transmettre au</w:t>
-                      </w:r>
-                      <w:r>
-                        <w:t>x</w:t>
-                      </w:r>
-                      <w:r>
-                        <w:t xml:space="preserve"> autres </w:t>
+                        <w:t xml:space="preserve">) est celui qui va récupérer le flux provenant des consommateurs et la transmettre aux autres </w:t>
                       </w:r>
                       <w:r>
                         <w:t>nœuds</w:t>
                       </w:r>
                       <w:r>
-                        <w:t>. Le dernier noeud (</w:t>
+                        <w:t xml:space="preserve">. Le dernier </w:t>
                       </w:r>
+                      <w:proofErr w:type="spellStart"/>
+                      <w:r>
+                        <w:t>noeud</w:t>
+                      </w:r>
+                      <w:proofErr w:type="spellEnd"/>
+                      <w:r>
+                        <w:t xml:space="preserve"> (</w:t>
+                      </w:r>
+                      <w:proofErr w:type="spellStart"/>
                       <w:r>
                         <w:rPr>
                           <w:b/>
@@ -7708,16 +7645,20 @@
                           <w:i/>
                           <w:iCs/>
                         </w:rPr>
-                        <w:t>sink processor</w:t>
+                        <w:t>sink</w:t>
+                      </w:r>
+                      <w:proofErr w:type="spellEnd"/>
+                      <w:r>
+                        <w:rPr>
+                          <w:b/>
+                          <w:bCs/>
+                          <w:i/>
+                          <w:iCs/>
+                        </w:rPr>
+                        <w:t xml:space="preserve"> processor</w:t>
                       </w:r>
                       <w:r>
-                        <w:t>) est</w:t>
-                      </w:r>
-                      <w:r>
-                        <w:t xml:space="preserve"> </w:t>
-                      </w:r>
-                      <w:r>
-                        <w:t>celui qui va récupérer le flux final et le transmettre au producteur</w:t>
+                        <w:t>) est celui qui va récupérer le flux final et le transmettre au producteur</w:t>
                       </w:r>
                     </w:p>
                   </w:txbxContent>
@@ -8013,148 +7954,148 @@
       </w:pPr>
       <w:bookmarkStart w:id="22" w:name="_Toc102327225"/>
       <w:r>
-        <w:t xml:space="preserve">1-Contexte de Kafka </w:t>
+        <w:t>1-Contexte de Kafka Connect</w:t>
+      </w:r>
+      <w:r>
+        <w:t xml:space="preserve"> &amp; </w:t>
+      </w:r>
+      <w:r>
+        <w:t>définition :</w:t>
+      </w:r>
+      <w:bookmarkEnd w:id="22"/>
+    </w:p>
+    <w:p>
+      <w:pPr>
+        <w:jc w:val="both"/>
+      </w:pPr>
+      <w:r>
+        <w:t xml:space="preserve">Le développement d’applications streaming est particulier et dans la majorité des cas, les données [streaming] </w:t>
+      </w:r>
+      <w:r>
+        <w:t>qu’on traite</w:t>
+      </w:r>
+      <w:r>
+        <w:t xml:space="preserve"> existeront déjà dans des systèmes de gestion de base de données de l’entreprise (Oracle, SQL Server, IBM DB2, MySQL, Ms Access, Ms Excel, </w:t>
       </w:r>
       <w:proofErr w:type="spellStart"/>
       <w:r>
-        <w:t>Connect</w:t>
+        <w:t>etc</w:t>
       </w:r>
       <w:proofErr w:type="spellEnd"/>
       <w:r>
-        <w:t xml:space="preserve"> &amp; </w:t>
-      </w:r>
-      <w:r>
-        <w:t>définition :</w:t>
-      </w:r>
-      <w:bookmarkEnd w:id="22"/>
+        <w:t xml:space="preserve">), dans ses ERP métiers (Salesforce, SAP), ou encore dans ses systèmes décisionnels (HDFS, Data warehouse, Teradata, Hana, </w:t>
+      </w:r>
+      <w:proofErr w:type="spellStart"/>
+      <w:r>
+        <w:t>etc</w:t>
+      </w:r>
+      <w:proofErr w:type="spellEnd"/>
+      <w:r>
+        <w:t>) ou même seront hébergées dans les PaaS de ses fournisseurs Cloud.</w:t>
+      </w:r>
     </w:p>
     <w:p>
       <w:pPr>
         <w:jc w:val="both"/>
       </w:pPr>
       <w:r>
-        <w:t xml:space="preserve">Le développement d’applications streaming est particulier et dans la majorité des cas, les données [streaming] </w:t>
-      </w:r>
-      <w:r>
-        <w:t>qu’on traite</w:t>
-      </w:r>
-      <w:r>
-        <w:t xml:space="preserve"> existeront déjà dans des systèmes de gestion de base de données de l’entreprise (Oracle, SQL Server, IBM DB2, MySQL, Ms Access, Ms Excel, </w:t>
+        <w:t xml:space="preserve">Cela signifie que </w:t>
+      </w:r>
+      <w:r>
+        <w:t>qu’on a</w:t>
+      </w:r>
+      <w:r>
+        <w:t>ura</w:t>
+      </w:r>
+      <w:r>
+        <w:t xml:space="preserve"> rarement à développer un Producer par programmation en partant de rien. </w:t>
+      </w:r>
+      <w:r>
+        <w:t>On va</w:t>
+      </w:r>
+      <w:r>
+        <w:t xml:space="preserve"> souvent devoir plutôt définir une source existante comme un </w:t>
+      </w:r>
+      <w:r>
+        <w:t>Producer Kafka</w:t>
+      </w:r>
+      <w:r>
+        <w:t xml:space="preserve">. </w:t>
+      </w:r>
+    </w:p>
+    <w:p>
+      <w:pPr>
+        <w:jc w:val="both"/>
+      </w:pPr>
+      <w:r>
+        <w:t xml:space="preserve">Le problème le plus évident </w:t>
+      </w:r>
+      <w:r>
+        <w:t>qu’on rencontrera</w:t>
+      </w:r>
+      <w:r>
+        <w:t xml:space="preserve"> pour faire apparaître ces sources de données</w:t>
+      </w:r>
+      <w:r>
+        <w:t xml:space="preserve"> </w:t>
+      </w:r>
+      <w:r>
+        <w:t xml:space="preserve">opérationnelles comme Producer Kafka est que pour la plupart, elles ne sont pas nativement streaming. En d’autres termes, les données qui y sont stockées ne présentent aucune caractéristique streaming et sont stockées comme de simples </w:t>
+      </w:r>
+      <w:r>
+        <w:t>‘’</w:t>
+      </w:r>
+      <w:r>
+        <w:t>faits</w:t>
+      </w:r>
+      <w:r>
+        <w:t>’</w:t>
+      </w:r>
+      <w:proofErr w:type="gramStart"/>
+      <w:r>
+        <w:t>’</w:t>
+      </w:r>
+      <w:r>
+        <w:t xml:space="preserve"> .</w:t>
+      </w:r>
+      <w:proofErr w:type="gramEnd"/>
+      <w:r>
+        <w:t xml:space="preserve">  De plus, chaque système opérationnel de base de </w:t>
+      </w:r>
+      <w:r>
+        <w:t>données possède</w:t>
+      </w:r>
+      <w:r>
+        <w:t xml:space="preserve"> des caractéristiques techniques et technologiques qui lui sont propres.</w:t>
+      </w:r>
+    </w:p>
+    <w:p>
+      <w:pPr>
+        <w:jc w:val="both"/>
+      </w:pPr>
+      <w:r>
+        <w:t xml:space="preserve">Ainsi, pour exposer Oracle comme Producer à Kafka, il faut développer un « Producer Oracle » spécifique, pour </w:t>
       </w:r>
       <w:proofErr w:type="spellStart"/>
       <w:r>
-        <w:t>etc</w:t>
+        <w:t>Salesforces</w:t>
       </w:r>
       <w:proofErr w:type="spellEnd"/>
       <w:r>
-        <w:t xml:space="preserve">), dans ses ERP métiers (Salesforce, SAP), ou encore dans ses systèmes décisionnels (HDFS, Data </w:t>
+        <w:t xml:space="preserve">, il faut développer un « Producer </w:t>
       </w:r>
       <w:proofErr w:type="spellStart"/>
-      <w:r>
-        <w:t>warehouse</w:t>
+      <w:proofErr w:type="gramStart"/>
+      <w:r>
+        <w:t>Salesforces</w:t>
       </w:r>
       <w:proofErr w:type="spellEnd"/>
       <w:r>
-        <w:t xml:space="preserve">, Teradata, Hana, </w:t>
-      </w:r>
-      <w:proofErr w:type="spellStart"/>
-      <w:r>
-        <w:t>etc</w:t>
-      </w:r>
-      <w:proofErr w:type="spellEnd"/>
-      <w:r>
-        <w:t>) ou même seront hébergées dans les PaaS de ses fournisseurs Cloud.</w:t>
-      </w:r>
-    </w:p>
-    <w:p>
-      <w:pPr>
-        <w:jc w:val="both"/>
-      </w:pPr>
-      <w:r>
-        <w:t xml:space="preserve">Cela signifie que </w:t>
-      </w:r>
-      <w:r>
-        <w:t>qu’on a</w:t>
-      </w:r>
-      <w:r>
-        <w:t>ura</w:t>
-      </w:r>
-      <w:r>
-        <w:t xml:space="preserve"> rarement à développer un Producer par programmation en partant de rien. </w:t>
-      </w:r>
-      <w:r>
-        <w:t>On va</w:t>
-      </w:r>
-      <w:r>
-        <w:t xml:space="preserve"> souvent devoir plutôt définir une source existante comme un </w:t>
-      </w:r>
-      <w:r>
-        <w:t>Producer Kafka</w:t>
-      </w:r>
-      <w:r>
-        <w:t xml:space="preserve">. </w:t>
-      </w:r>
-    </w:p>
-    <w:p>
-      <w:pPr>
-        <w:jc w:val="both"/>
-      </w:pPr>
-      <w:r>
-        <w:t xml:space="preserve">Le problème le plus évident </w:t>
-      </w:r>
-      <w:r>
-        <w:t>qu’on rencontrera</w:t>
-      </w:r>
-      <w:r>
-        <w:t xml:space="preserve"> pour faire apparaître ces sources de données</w:t>
-      </w:r>
-      <w:r>
-        <w:t xml:space="preserve"> </w:t>
-      </w:r>
-      <w:r>
-        <w:t xml:space="preserve">opérationnelles comme Producer Kafka est que pour la plupart, elles ne sont pas nativement streaming. En d’autres termes, les données qui y sont stockées ne présentent aucune caractéristique streaming et sont stockées comme de simples </w:t>
-      </w:r>
-      <w:r>
-        <w:t>‘’</w:t>
-      </w:r>
-      <w:r>
-        <w:t>faits</w:t>
-      </w:r>
-      <w:r>
-        <w:t>’’</w:t>
-      </w:r>
-      <w:r>
-        <w:t xml:space="preserve"> .  De plus, chaque système opérationnel de base de </w:t>
-      </w:r>
-      <w:r>
-        <w:t>données possède</w:t>
-      </w:r>
-      <w:r>
-        <w:t xml:space="preserve"> des caractéristiques techniques et technologiques qui lui sont propres.</w:t>
-      </w:r>
-    </w:p>
-    <w:p>
-      <w:pPr>
-        <w:jc w:val="both"/>
-      </w:pPr>
-      <w:r>
-        <w:t xml:space="preserve">Ainsi, pour exposer Oracle comme Producer à Kafka, il faut développer un « Producer Oracle » spécifique, pour </w:t>
-      </w:r>
-      <w:proofErr w:type="spellStart"/>
-      <w:r>
-        <w:t>Salesforces</w:t>
-      </w:r>
-      <w:proofErr w:type="spellEnd"/>
-      <w:r>
-        <w:t xml:space="preserve">, il faut développer un « Producer </w:t>
-      </w:r>
-      <w:proofErr w:type="spellStart"/>
-      <w:r>
-        <w:t>Salesforces</w:t>
-      </w:r>
-      <w:proofErr w:type="spellEnd"/>
-      <w:r>
-        <w:t xml:space="preserve">« , pour Hadoop, il faut développer un « Producer Hadoop« , etc… </w:t>
+        <w:t>«</w:t>
+      </w:r>
+      <w:proofErr w:type="gramEnd"/>
+      <w:r>
+        <w:t xml:space="preserve"> , pour Hadoop, il faut développer un « Producer Hadoop« , etc… </w:t>
       </w:r>
     </w:p>
     <w:p>
@@ -8232,113 +8173,60 @@
         <w:jc w:val="both"/>
       </w:pPr>
       <w:r>
-        <w:t xml:space="preserve">C’est exactement cette solution qui a été adoptée par les développeurs de Kafka dès sa version 0.9 avec la sortie de Kafka </w:t>
+        <w:t>C’est exactement cette solution qui a été adoptée par les développeurs de Kafka dès sa version 0.9 avec la sortie de Kafka Connect.</w:t>
+      </w:r>
+    </w:p>
+    <w:p>
+      <w:pPr>
+        <w:jc w:val="both"/>
+      </w:pPr>
+      <w:r>
+        <w:t xml:space="preserve">Kafka Connect est une extension de Kafka qui établit une passerelle entre une grande variété de systèmes opérationnels (tels que les SGBDR, les ERP, les data warehouse, les outils de journalisation) et le Log de Kafka afin d’y copier/transférer les données. Cela signifie </w:t>
+      </w:r>
+      <w:r>
+        <w:t>qu’on peut</w:t>
+      </w:r>
+      <w:r>
+        <w:t xml:space="preserve"> utiliser Kafka Connect pour établir une connexion avec Salesforce et l’exposer comme Producer, afin de récupérer chaque nouvelle donnée client qui y arrive et l’enregistrer dans Kafka pour un usage immédiat ou différé.</w:t>
+      </w:r>
+    </w:p>
+    <w:p>
+      <w:pPr>
+        <w:jc w:val="both"/>
+      </w:pPr>
+      <w:r>
+        <w:t>Aussi</w:t>
+      </w:r>
+      <w:r>
+        <w:t>, on peut</w:t>
+      </w:r>
+      <w:r>
+        <w:t xml:space="preserve"> utiliser Kafka Connect pour récupérer les données stockées dans Kafka et les pousser vers une destination (un </w:t>
       </w:r>
       <w:proofErr w:type="spellStart"/>
       <w:r>
-        <w:t>Connect</w:t>
+        <w:t>sink</w:t>
       </w:r>
       <w:proofErr w:type="spellEnd"/>
       <w:r>
-        <w:t>.</w:t>
-      </w:r>
-    </w:p>
-    <w:p>
-      <w:pPr>
-        <w:jc w:val="both"/>
-      </w:pPr>
-      <w:r>
-        <w:t xml:space="preserve">Kafka </w:t>
+        <w:t>) par exemple le data</w:t>
+      </w:r>
+      <w:r>
+        <w:t>-</w:t>
       </w:r>
       <w:proofErr w:type="spellStart"/>
       <w:r>
-        <w:t>Connect</w:t>
+        <w:t>lake</w:t>
       </w:r>
       <w:proofErr w:type="spellEnd"/>
       <w:r>
-        <w:t xml:space="preserve"> est une extension de Kafka qui établit une passerelle entre une grande variété de systèmes opérationnels (tels que les SGBDR, les ERP, les data </w:t>
-      </w:r>
-      <w:proofErr w:type="spellStart"/>
-      <w:r>
-        <w:t>warehouse</w:t>
-      </w:r>
-      <w:proofErr w:type="spellEnd"/>
-      <w:r>
-        <w:t xml:space="preserve">, les outils de journalisation) et le Log de Kafka afin d’y copier/transférer les données. Cela signifie </w:t>
-      </w:r>
-      <w:r>
-        <w:t>qu’on peut</w:t>
-      </w:r>
-      <w:r>
-        <w:t xml:space="preserve"> utiliser Kafka </w:t>
-      </w:r>
-      <w:proofErr w:type="spellStart"/>
-      <w:r>
-        <w:t>Connect</w:t>
-      </w:r>
-      <w:proofErr w:type="spellEnd"/>
-      <w:r>
-        <w:t xml:space="preserve"> pour établir une connexion avec Salesforce et l’exposer comme Producer, afin de récupérer chaque nouvelle donnée client qui y arrive et l’enregistrer dans Kafka pour un usage immédiat ou différé.</w:t>
-      </w:r>
-    </w:p>
-    <w:p>
-      <w:pPr>
-        <w:jc w:val="both"/>
-      </w:pPr>
-      <w:r>
-        <w:t>Aussi</w:t>
-      </w:r>
-      <w:r>
-        <w:t>, on peut</w:t>
-      </w:r>
-      <w:r>
-        <w:t xml:space="preserve"> utiliser Kafka </w:t>
-      </w:r>
-      <w:proofErr w:type="spellStart"/>
-      <w:r>
-        <w:t>Connect</w:t>
-      </w:r>
-      <w:proofErr w:type="spellEnd"/>
-      <w:r>
-        <w:t xml:space="preserve"> pour récupérer les données stockées dans Kafka et les pousser vers une destination (un </w:t>
-      </w:r>
-      <w:proofErr w:type="spellStart"/>
-      <w:r>
-        <w:t>sink</w:t>
-      </w:r>
-      <w:proofErr w:type="spellEnd"/>
-      <w:r>
-        <w:t>) par exemple le data</w:t>
+        <w:t>, le data</w:t>
       </w:r>
       <w:r>
         <w:t>-</w:t>
       </w:r>
-      <w:proofErr w:type="spellStart"/>
-      <w:r>
-        <w:t>lake</w:t>
-      </w:r>
-      <w:proofErr w:type="spellEnd"/>
-      <w:r>
-        <w:t>, le data</w:t>
-      </w:r>
-      <w:r>
-        <w:t>-</w:t>
-      </w:r>
-      <w:proofErr w:type="spellStart"/>
-      <w:r>
-        <w:t>warehouse</w:t>
-      </w:r>
-      <w:proofErr w:type="spellEnd"/>
-      <w:r>
-        <w:t xml:space="preserve"> de l’entreprise, Hadoop, HDFS, ou encore une autre base de données relationnelle. Kafka </w:t>
-      </w:r>
-      <w:proofErr w:type="spellStart"/>
-      <w:r>
-        <w:t>Connect</w:t>
-      </w:r>
-      <w:proofErr w:type="spellEnd"/>
-      <w:r>
-        <w:t xml:space="preserve"> transforme toute source de données opérationnelles (les faits) en source de données streaming (des événements), ce qui favorise l’usage de Kafka à un grand nombre de scénarios de données. </w:t>
+      <w:r>
+        <w:t xml:space="preserve">warehouse de l’entreprise, Hadoop, HDFS, ou encore une autre base de données relationnelle. Kafka Connect transforme toute source de données opérationnelles (les faits) en source de données streaming (des événements), ce qui favorise l’usage de Kafka à un grand nombre de scénarios de données. </w:t>
       </w:r>
     </w:p>
     <w:p>
@@ -8401,15 +8289,7 @@
       </w:r>
       <w:proofErr w:type="spellEnd"/>
       <w:r>
-        <w:t xml:space="preserve"> en temps réel par l’ingestion des données de systèmes opérationnels vers des Data Hub (Data Lake, Data </w:t>
-      </w:r>
-      <w:proofErr w:type="spellStart"/>
-      <w:r>
-        <w:t>warehouse</w:t>
-      </w:r>
-      <w:proofErr w:type="spellEnd"/>
-      <w:r>
-        <w:t>)</w:t>
+        <w:t xml:space="preserve"> en temps réel par l’ingestion des données de systèmes opérationnels vers des Data Hub (Data Lake, Data warehouse)</w:t>
       </w:r>
     </w:p>
     <w:p>
@@ -8454,15 +8334,7 @@
         <w:jc w:val="both"/>
       </w:pPr>
       <w:r>
-        <w:t xml:space="preserve">En fait, Kafka </w:t>
-      </w:r>
-      <w:proofErr w:type="spellStart"/>
-      <w:r>
-        <w:t>Connect</w:t>
-      </w:r>
-      <w:proofErr w:type="spellEnd"/>
-      <w:r>
-        <w:t xml:space="preserve"> peut être utilisé pour établir une connexion avec tout système qui est compatible avec le protocole JDBC. De plus, il s’utilise comme un service </w:t>
+        <w:t xml:space="preserve">En fait, Kafka Connect peut être utilisé pour établir une connexion avec tout système qui est compatible avec le protocole JDBC. De plus, il s’utilise comme un service </w:t>
       </w:r>
       <w:r>
         <w:rPr>
@@ -8554,23 +8426,7 @@
         <w:jc w:val="both"/>
       </w:pPr>
       <w:r>
-        <w:t xml:space="preserve">L’architecture de Kafka </w:t>
-      </w:r>
-      <w:proofErr w:type="spellStart"/>
-      <w:r>
-        <w:t>Connect</w:t>
-      </w:r>
-      <w:proofErr w:type="spellEnd"/>
-      <w:r>
-        <w:t xml:space="preserve"> repose sur 3 grands concepts. En d’autres termes, vous devez apprivoiser uniquement 3 concepts pour comprendre et maîtriser l’utilisation de Kafka </w:t>
-      </w:r>
-      <w:proofErr w:type="spellStart"/>
-      <w:r>
-        <w:t>Connect</w:t>
-      </w:r>
-      <w:proofErr w:type="spellEnd"/>
-      <w:r>
-        <w:t xml:space="preserve"> : le </w:t>
+        <w:t xml:space="preserve">L’architecture de Kafka Connect repose sur 3 grands concepts. En d’autres termes, vous devez apprivoiser uniquement 3 concepts pour comprendre et maîtriser l’utilisation de Kafka Connect : le </w:t>
       </w:r>
       <w:r>
         <w:rPr>
@@ -8699,15 +8555,7 @@
         <w:t>)</w:t>
       </w:r>
       <w:r>
-        <w:t xml:space="preserve"> : c’est l’instance logique d’un job Kafka </w:t>
-      </w:r>
-      <w:proofErr w:type="spellStart"/>
-      <w:r>
-        <w:t>Connect</w:t>
-      </w:r>
-      <w:proofErr w:type="spellEnd"/>
-      <w:r>
-        <w:t xml:space="preserve"> qui gère la copie/transfert des données d’un système source (source system) vers un système cible (</w:t>
+        <w:t xml:space="preserve"> : c’est l’instance logique d’un job Kafka Connect qui gère la copie/transfert des données d’un système source (source system) vers un système cible (</w:t>
       </w:r>
       <w:proofErr w:type="spellStart"/>
       <w:r>
@@ -8800,23 +8648,7 @@
         <w:t>)</w:t>
       </w:r>
       <w:r>
-        <w:t xml:space="preserve"> : chaque connecteur instancie une ou plusieurs tâches pour l’exécution de la copie des données. Les tâches sont les instances logiques qui exécutent la copie/transfert de données du système source vers Kafka ou de </w:t>
-      </w:r>
-      <w:proofErr w:type="spellStart"/>
-      <w:r>
-        <w:t>kafka</w:t>
-      </w:r>
-      <w:proofErr w:type="spellEnd"/>
-      <w:r>
-        <w:t xml:space="preserve"> vers le système cible. Les tâches sont en réalités l’exécution distribuée de la copie des données (du job Kafka </w:t>
-      </w:r>
-      <w:proofErr w:type="spellStart"/>
-      <w:r>
-        <w:t>Connect</w:t>
-      </w:r>
-      <w:proofErr w:type="spellEnd"/>
-      <w:r>
-        <w:t xml:space="preserve"> – </w:t>
+        <w:t xml:space="preserve"> : chaque connecteur instancie une ou plusieurs tâches pour l’exécution de la copie des données. Les tâches sont les instances logiques qui exécutent la copie/transfert de données du système source vers Kafka ou de kafka vers le système cible. Les tâches sont en réalités l’exécution distribuée de la copie des données (du job Kafka Connect – </w:t>
       </w:r>
       <w:proofErr w:type="spellStart"/>
       <w:r>
@@ -8893,6 +8725,7 @@
         <w:t xml:space="preserve"> </w:t>
       </w:r>
       <w:proofErr w:type="spellStart"/>
+      <w:proofErr w:type="gramStart"/>
       <w:r>
         <w:rPr>
           <w:b/>
@@ -8903,6 +8736,7 @@
         <w:t>worker</w:t>
       </w:r>
       <w:proofErr w:type="spellEnd"/>
+      <w:proofErr w:type="gramEnd"/>
       <w:r>
         <w:rPr>
           <w:b/>
@@ -8951,9 +8785,11 @@
       <w:r>
         <w:t xml:space="preserve">Les processus workers vont s’exécuter en </w:t>
       </w:r>
+      <w:proofErr w:type="gramStart"/>
       <w:r>
         <w:t>distribué</w:t>
       </w:r>
+      <w:proofErr w:type="gramEnd"/>
       <w:r>
         <w:t xml:space="preserve"> de façon coordonnée. Par contre, il faudra un gestionnaire de ressource pour la gestion et le monitoring de leur exécution (par exemple YARN). </w:t>
       </w:r>
@@ -8964,23 +8800,7 @@
       </w:pPr>
       <w:r>
         <w:lastRenderedPageBreak/>
-        <w:t xml:space="preserve">La figure suivante récapitule l’architecture interne de Kafka </w:t>
-      </w:r>
-      <w:proofErr w:type="spellStart"/>
-      <w:r>
-        <w:t>Connect</w:t>
-      </w:r>
-      <w:proofErr w:type="spellEnd"/>
-      <w:r>
-        <w:t xml:space="preserve"> avec l’exemple d’une source de données, Oracle. L’utilisation de Kafka </w:t>
-      </w:r>
-      <w:proofErr w:type="spellStart"/>
-      <w:r>
-        <w:t>Connect</w:t>
-      </w:r>
-      <w:proofErr w:type="spellEnd"/>
-      <w:r>
-        <w:t xml:space="preserve"> revient à déclarer/supprimer les Connecteurs (indiquer la source de données à copier, les paramètres de connexion à cette source, le nombre de tâches, le topic de destination, …</w:t>
+        <w:t>La figure suivante récapitule l’architecture interne de Kafka Connect avec l’exemple d’une source de données, Oracle. L’utilisation de Kafka Connect revient à déclarer/supprimer les Connecteurs (indiquer la source de données à copier, les paramètres de connexion à cette source, le nombre de tâches, le topic de destination, …</w:t>
       </w:r>
       <w:proofErr w:type="spellStart"/>
       <w:r>
@@ -9070,15 +8890,7 @@
       </w:pPr>
       <w:bookmarkStart w:id="24" w:name="_Toc102327227"/>
       <w:r>
-        <w:t xml:space="preserve">3-Fonctionnement de Kafka </w:t>
-      </w:r>
-      <w:proofErr w:type="spellStart"/>
-      <w:r>
-        <w:t>Connect</w:t>
-      </w:r>
-      <w:proofErr w:type="spellEnd"/>
-      <w:r>
-        <w:t> :</w:t>
+        <w:t>3-Fonctionnement de Kafka Connect :</w:t>
       </w:r>
       <w:bookmarkEnd w:id="24"/>
     </w:p>
@@ -9087,23 +8899,7 @@
         <w:jc w:val="both"/>
       </w:pPr>
       <w:r>
-        <w:t xml:space="preserve">Le fonctionnement de Kafka </w:t>
-      </w:r>
-      <w:proofErr w:type="spellStart"/>
-      <w:r>
-        <w:t>Connect</w:t>
-      </w:r>
-      <w:proofErr w:type="spellEnd"/>
-      <w:r>
-        <w:t xml:space="preserve"> commence avec le démarrage des processus Kafka </w:t>
-      </w:r>
-      <w:proofErr w:type="spellStart"/>
-      <w:r>
-        <w:t>Connect</w:t>
-      </w:r>
-      <w:proofErr w:type="spellEnd"/>
-      <w:r>
-        <w:t xml:space="preserve"> sur les machines du cluster Kafka (les workers).  Chaque </w:t>
+        <w:t xml:space="preserve">Le fonctionnement de Kafka Connect commence avec le démarrage des processus Kafka Connect sur les machines du cluster Kafka (les workers).  Chaque </w:t>
       </w:r>
       <w:proofErr w:type="spellStart"/>
       <w:r>
@@ -9300,19 +9096,8 @@
           <w:i/>
           <w:iCs/>
         </w:rPr>
-        <w:t xml:space="preserve">topic </w:t>
-      </w:r>
-      <w:proofErr w:type="spellStart"/>
-      <w:r>
-        <w:rPr>
-          <w:b/>
-          <w:bCs/>
-          <w:i/>
-          <w:iCs/>
-        </w:rPr>
-        <w:t>kafka</w:t>
-      </w:r>
-      <w:proofErr w:type="spellEnd"/>
+        <w:t>topic kafka</w:t>
+      </w:r>
       <w:r>
         <w:t>, quelles données vont être traitées par chaque tâche</w:t>
       </w:r>
@@ -9334,6 +9119,7 @@
       <w:pPr>
         <w:jc w:val="center"/>
       </w:pPr>
+      <w:bookmarkStart w:id="25" w:name="_GoBack"/>
       <w:r>
         <w:rPr>
           <w:noProof/>
@@ -9384,6 +9170,7 @@
           </wp:inline>
         </w:drawing>
       </w:r>
+      <w:bookmarkEnd w:id="25"/>
     </w:p>
     <w:p>
       <w:pPr>
@@ -9415,15 +9202,7 @@
         <w:jc w:val="both"/>
       </w:pPr>
       <w:r>
-        <w:t xml:space="preserve">Kafka </w:t>
-      </w:r>
-      <w:proofErr w:type="spellStart"/>
-      <w:r>
-        <w:t>Connect</w:t>
-      </w:r>
-      <w:proofErr w:type="spellEnd"/>
-      <w:r>
-        <w:t xml:space="preserve"> expose </w:t>
+        <w:t xml:space="preserve">Kafka Connect expose </w:t>
       </w:r>
       <w:r>
         <w:rPr>
@@ -9452,15 +9231,7 @@
         <w:t>les tâches</w:t>
       </w:r>
       <w:r>
-        <w:t xml:space="preserve"> et écrites dans le système cible. Notez que l’un des avantages avec Kafka </w:t>
-      </w:r>
-      <w:proofErr w:type="spellStart"/>
-      <w:r>
-        <w:t>Connect</w:t>
-      </w:r>
-      <w:proofErr w:type="spellEnd"/>
-      <w:r>
-        <w:t xml:space="preserve"> est qu’il gère automatiquement les offsets. Il les stocke par défaut dans un topic Kafka. Ainsi, vous n’avez pas à gérer les offsets lorsque vous développez vos connecteurs.</w:t>
+        <w:t xml:space="preserve"> et écrites dans le système cible. Notez que l’un des avantages avec Kafka Connect est qu’il gère automatiquement les offsets. Il les stocke par défaut dans un topic Kafka. Ainsi, vous n’avez pas à gérer les offsets lorsque vous développez vos connecteurs.</w:t>
       </w:r>
     </w:p>
     <w:p>
@@ -9468,15 +9239,7 @@
         <w:jc w:val="both"/>
       </w:pPr>
       <w:r>
-        <w:t xml:space="preserve">Cela signifie qu’il y’a un commit de l’offset automatiquement après la copie des données et/ou après leur dépôt dans le système cible. Grâce à cette gestion automatique des offset, Kafka </w:t>
-      </w:r>
-      <w:proofErr w:type="spellStart"/>
-      <w:r>
-        <w:t>Connect</w:t>
-      </w:r>
-      <w:proofErr w:type="spellEnd"/>
-      <w:r>
-        <w:t xml:space="preserve"> sait toujours où il en est dans les copies/transferts de données, et celles-ci sont par </w:t>
+        <w:t xml:space="preserve">Cela signifie qu’il y’a un commit de l’offset automatiquement après la copie des données et/ou après leur dépôt dans le système cible. Grâce à cette gestion automatique des offset, Kafka Connect sait toujours où il en est dans les copies/transferts de données, et celles-ci sont par </w:t>
       </w:r>
       <w:r>
         <w:rPr>
@@ -9496,23 +9259,7 @@
       </w:r>
       <w:proofErr w:type="spellEnd"/>
       <w:r>
-        <w:t xml:space="preserve"> ou de panne sur le cluster, l’offset est rejoué par Kafka </w:t>
-      </w:r>
-      <w:proofErr w:type="spellStart"/>
-      <w:r>
-        <w:t>Connect</w:t>
-      </w:r>
-      <w:proofErr w:type="spellEnd"/>
-      <w:r>
-        <w:t xml:space="preserve"> pour récupérer l’état de la copie avant la panne lors de la restauration. Il n’y’a donc jamais une double écriture/copie de la même donnée. Ainsi, les opérations de copie/transfert de données de Kafka </w:t>
-      </w:r>
-      <w:proofErr w:type="spellStart"/>
-      <w:r>
-        <w:t>Connect</w:t>
-      </w:r>
-      <w:proofErr w:type="spellEnd"/>
-      <w:r>
-        <w:t xml:space="preserve"> sont </w:t>
+        <w:t xml:space="preserve"> ou de panne sur le cluster, l’offset est rejoué par Kafka Connect pour récupérer l’état de la copie avant la panne lors de la restauration. Il n’y’a donc jamais une double écriture/copie de la même donnée. Ainsi, les opérations de copie/transfert de données de Kafka Connect sont </w:t>
       </w:r>
       <w:r>
         <w:rPr>
@@ -9540,15 +9287,7 @@
       </w:r>
       <w:proofErr w:type="spellEnd"/>
       <w:r>
-        <w:t xml:space="preserve">) sont compatibles avec les protocoles JDBC et ODBC. Ainsi, en étant compatible avec le protocole JDBC, Kafka </w:t>
-      </w:r>
-      <w:proofErr w:type="spellStart"/>
-      <w:r>
-        <w:t>Connect</w:t>
-      </w:r>
-      <w:proofErr w:type="spellEnd"/>
-      <w:r>
-        <w:t xml:space="preserve"> est capable de se connecter à n’importe quel SGBDR et l’exposer soit comme un producer Kafka (copier les tables de la BD et la</w:t>
+        <w:t>) sont compatibles avec les protocoles JDBC et ODBC. Ainsi, en étant compatible avec le protocole JDBC, Kafka Connect est capable de se connecter à n’importe quel SGBDR et l’exposer soit comme un producer Kafka (copier les tables de la BD et la</w:t>
       </w:r>
       <w:r>
         <w:t xml:space="preserve"> </w:t>
@@ -9583,7 +9322,15 @@
         <w:t>on doit</w:t>
       </w:r>
       <w:r>
-        <w:t xml:space="preserve"> indiquer le champ ou la colonne qui doit être écouté (ou dont les changements entraîne les changements dans le topic). C’est cette colonne qui servira de référence pour l’envoie de nouvelles données.</w:t>
+        <w:t xml:space="preserve"> indiquer le champ ou la colonne qui doit être écouté (ou dont les changements </w:t>
+      </w:r>
+      <w:proofErr w:type="gramStart"/>
+      <w:r>
+        <w:t>entraîne</w:t>
+      </w:r>
+      <w:proofErr w:type="gramEnd"/>
+      <w:r>
+        <w:t xml:space="preserve"> les changements dans le topic). C’est cette colonne qui servira de référence pour l’envoie de nouvelles données.</w:t>
       </w:r>
     </w:p>
     <w:p>
@@ -9638,7 +9385,7 @@
         </w:numPr>
         <w:jc w:val="both"/>
       </w:pPr>
-      <w:hyperlink r:id="rId21" w:history="1">
+      <w:hyperlink r:id="rId21" w:anchor=":~:text=Les%20KTables%20sont%20des%20Streams,si%20la%20cl%C3%A9%20est%20nouvelle" w:history="1">
         <w:r>
           <w:rPr>
             <w:rStyle w:val="Lienhypertexte"/>
@@ -10251,6 +9998,7 @@
                                 <w:u w:val="single"/>
                               </w:rPr>
                             </w:pPr>
+                            <w:proofErr w:type="gramStart"/>
                             <w:r>
                               <w:rPr>
                                 <w:b/>
@@ -10259,7 +10007,18 @@
                                 <w:iCs/>
                                 <w:u w:val="single"/>
                               </w:rPr>
-                              <w:t>Définition  HUB de données </w:t>
+                              <w:t>Définition  HUB</w:t>
+                            </w:r>
+                            <w:proofErr w:type="gramEnd"/>
+                            <w:r>
+                              <w:rPr>
+                                <w:b/>
+                                <w:bCs/>
+                                <w:i/>
+                                <w:iCs/>
+                                <w:u w:val="single"/>
+                              </w:rPr>
+                              <w:t xml:space="preserve"> de données </w:t>
                             </w:r>
                             <w:r>
                               <w:rPr>
@@ -10364,7 +10123,7 @@
               </wp:anchor>
             </w:drawing>
           </mc:Choice>
-          <mc:Fallback>
+          <mc:Fallback xmlns:w16sdtdh="http://schemas.microsoft.com/office/word/2020/wordml/sdtdatahash" xmlns:w16="http://schemas.microsoft.com/office/word/2018/wordml" xmlns:w16cex="http://schemas.microsoft.com/office/word/2018/wordml/cex">
             <w:pict>
               <v:shapetype w14:anchorId="0596FF3C" id="_x0000_t202" coordsize="21600,21600" o:spt="202" path="m,l,21600r21600,l21600,xe">
                 <v:stroke joinstyle="miter"/>
@@ -11124,7 +10883,7 @@
 </file>
 
 <file path=word/endnotes.xml><?xml version="1.0" encoding="utf-8"?>
-<w:endnotes xmlns:wpc="http://schemas.microsoft.com/office/word/2010/wordprocessingCanvas" xmlns:cx="http://schemas.microsoft.com/office/drawing/2014/chartex" xmlns:cx1="http://schemas.microsoft.com/office/drawing/2015/9/8/chartex" xmlns:cx2="http://schemas.microsoft.com/office/drawing/2015/10/21/chartex" xmlns:cx3="http://schemas.microsoft.com/office/drawing/2016/5/9/chartex" xmlns:cx4="http://schemas.microsoft.com/office/drawing/2016/5/10/chartex" xmlns:cx5="http://schemas.microsoft.com/office/drawing/2016/5/11/chartex" xmlns:cx6="http://schemas.microsoft.com/office/drawing/2016/5/12/chartex" xmlns:cx7="http://schemas.microsoft.com/office/drawing/2016/5/13/chartex" xmlns:cx8="http://schemas.microsoft.com/office/drawing/2016/5/14/chartex" xmlns:mc="http://schemas.openxmlformats.org/markup-compatibility/2006" xmlns:aink="http://schemas.microsoft.com/office/drawing/2016/ink" xmlns:am3d="http://schemas.microsoft.com/office/drawing/2017/model3d" xmlns:o="urn:schemas-microsoft-com:office:office" xmlns:r="http://schemas.openxmlformats.org/officeDocument/2006/relationships" xmlns:m="http://schemas.openxmlformats.org/officeDocument/2006/math" xmlns:v="urn:schemas-microsoft-com:vml" xmlns:wp14="http://schemas.microsoft.com/office/word/2010/wordprocessingDrawing" xmlns:wp="http://schemas.openxmlformats.org/drawingml/2006/wordprocessingDrawing" xmlns:w10="urn:schemas-microsoft-com:office:word" xmlns:w="http://schemas.openxmlformats.org/wordprocessingml/2006/main" xmlns:w14="http://schemas.microsoft.com/office/word/2010/wordml" xmlns:w15="http://schemas.microsoft.com/office/word/2012/wordml" xmlns:w16cex="http://schemas.microsoft.com/office/word/2018/wordml/cex" xmlns:w16cid="http://schemas.microsoft.com/office/word/2016/wordml/cid" xmlns:w16="http://schemas.microsoft.com/office/word/2018/wordml" xmlns:w16sdtdh="http://schemas.microsoft.com/office/word/2020/wordml/sdtdatahash" xmlns:w16se="http://schemas.microsoft.com/office/word/2015/wordml/symex" xmlns:wpg="http://schemas.microsoft.com/office/word/2010/wordprocessingGroup" xmlns:wpi="http://schemas.microsoft.com/office/word/2010/wordprocessingInk" xmlns:wne="http://schemas.microsoft.com/office/word/2006/wordml" xmlns:wps="http://schemas.microsoft.com/office/word/2010/wordprocessingShape" mc:Ignorable="w14 w15 w16se w16cid w16 w16cex w16sdtdh wp14">
+<w:endnotes xmlns:wpc="http://schemas.microsoft.com/office/word/2010/wordprocessingCanvas" xmlns:cx="http://schemas.microsoft.com/office/drawing/2014/chartex" xmlns:cx1="http://schemas.microsoft.com/office/drawing/2015/9/8/chartex" xmlns:cx2="http://schemas.microsoft.com/office/drawing/2015/10/21/chartex" xmlns:cx3="http://schemas.microsoft.com/office/drawing/2016/5/9/chartex" xmlns:cx4="http://schemas.microsoft.com/office/drawing/2016/5/10/chartex" xmlns:cx5="http://schemas.microsoft.com/office/drawing/2016/5/11/chartex" xmlns:cx6="http://schemas.microsoft.com/office/drawing/2016/5/12/chartex" xmlns:cx7="http://schemas.microsoft.com/office/drawing/2016/5/13/chartex" xmlns:cx8="http://schemas.microsoft.com/office/drawing/2016/5/14/chartex" xmlns:mc="http://schemas.openxmlformats.org/markup-compatibility/2006" xmlns:aink="http://schemas.microsoft.com/office/drawing/2016/ink" xmlns:am3d="http://schemas.microsoft.com/office/drawing/2017/model3d" xmlns:o="urn:schemas-microsoft-com:office:office" xmlns:r="http://schemas.openxmlformats.org/officeDocument/2006/relationships" xmlns:m="http://schemas.openxmlformats.org/officeDocument/2006/math" xmlns:v="urn:schemas-microsoft-com:vml" xmlns:wp14="http://schemas.microsoft.com/office/word/2010/wordprocessingDrawing" xmlns:wp="http://schemas.openxmlformats.org/drawingml/2006/wordprocessingDrawing" xmlns:w10="urn:schemas-microsoft-com:office:word" xmlns:w="http://schemas.openxmlformats.org/wordprocessingml/2006/main" xmlns:w14="http://schemas.microsoft.com/office/word/2010/wordml" xmlns:w15="http://schemas.microsoft.com/office/word/2012/wordml" xmlns:w16cid="http://schemas.microsoft.com/office/word/2016/wordml/cid" xmlns:w16se="http://schemas.microsoft.com/office/word/2015/wordml/symex" xmlns:wpg="http://schemas.microsoft.com/office/word/2010/wordprocessingGroup" xmlns:wpi="http://schemas.microsoft.com/office/word/2010/wordprocessingInk" xmlns:wne="http://schemas.microsoft.com/office/word/2006/wordml" xmlns:wps="http://schemas.microsoft.com/office/word/2010/wordprocessingShape" mc:Ignorable="w14 w15 w16se w16cid wp14">
   <w:endnote w:type="separator" w:id="-1">
     <w:p>
       <w:pPr>
@@ -11149,7 +10908,7 @@
 </file>
 
 <file path=word/footer1.xml><?xml version="1.0" encoding="utf-8"?>
-<w:ftr xmlns:wpc="http://schemas.microsoft.com/office/word/2010/wordprocessingCanvas" xmlns:cx="http://schemas.microsoft.com/office/drawing/2014/chartex" xmlns:cx1="http://schemas.microsoft.com/office/drawing/2015/9/8/chartex" xmlns:cx2="http://schemas.microsoft.com/office/drawing/2015/10/21/chartex" xmlns:cx3="http://schemas.microsoft.com/office/drawing/2016/5/9/chartex" xmlns:cx4="http://schemas.microsoft.com/office/drawing/2016/5/10/chartex" xmlns:cx5="http://schemas.microsoft.com/office/drawing/2016/5/11/chartex" xmlns:cx6="http://schemas.microsoft.com/office/drawing/2016/5/12/chartex" xmlns:cx7="http://schemas.microsoft.com/office/drawing/2016/5/13/chartex" xmlns:cx8="http://schemas.microsoft.com/office/drawing/2016/5/14/chartex" xmlns:mc="http://schemas.openxmlformats.org/markup-compatibility/2006" xmlns:aink="http://schemas.microsoft.com/office/drawing/2016/ink" xmlns:am3d="http://schemas.microsoft.com/office/drawing/2017/model3d" xmlns:o="urn:schemas-microsoft-com:office:office" xmlns:r="http://schemas.openxmlformats.org/officeDocument/2006/relationships" xmlns:m="http://schemas.openxmlformats.org/officeDocument/2006/math" xmlns:v="urn:schemas-microsoft-com:vml" xmlns:wp14="http://schemas.microsoft.com/office/word/2010/wordprocessingDrawing" xmlns:wp="http://schemas.openxmlformats.org/drawingml/2006/wordprocessingDrawing" xmlns:w10="urn:schemas-microsoft-com:office:word" xmlns:w="http://schemas.openxmlformats.org/wordprocessingml/2006/main" xmlns:w14="http://schemas.microsoft.com/office/word/2010/wordml" xmlns:w15="http://schemas.microsoft.com/office/word/2012/wordml" xmlns:w16cex="http://schemas.microsoft.com/office/word/2018/wordml/cex" xmlns:w16cid="http://schemas.microsoft.com/office/word/2016/wordml/cid" xmlns:w16="http://schemas.microsoft.com/office/word/2018/wordml" xmlns:w16sdtdh="http://schemas.microsoft.com/office/word/2020/wordml/sdtdatahash" xmlns:w16se="http://schemas.microsoft.com/office/word/2015/wordml/symex" xmlns:wpg="http://schemas.microsoft.com/office/word/2010/wordprocessingGroup" xmlns:wpi="http://schemas.microsoft.com/office/word/2010/wordprocessingInk" xmlns:wne="http://schemas.microsoft.com/office/word/2006/wordml" xmlns:wps="http://schemas.microsoft.com/office/word/2010/wordprocessingShape" mc:Ignorable="w14 w15 w16se w16cid w16 w16cex w16sdtdh wp14">
+<w:ftr xmlns:wpc="http://schemas.microsoft.com/office/word/2010/wordprocessingCanvas" xmlns:cx="http://schemas.microsoft.com/office/drawing/2014/chartex" xmlns:cx1="http://schemas.microsoft.com/office/drawing/2015/9/8/chartex" xmlns:cx2="http://schemas.microsoft.com/office/drawing/2015/10/21/chartex" xmlns:cx3="http://schemas.microsoft.com/office/drawing/2016/5/9/chartex" xmlns:cx4="http://schemas.microsoft.com/office/drawing/2016/5/10/chartex" xmlns:cx5="http://schemas.microsoft.com/office/drawing/2016/5/11/chartex" xmlns:cx6="http://schemas.microsoft.com/office/drawing/2016/5/12/chartex" xmlns:cx7="http://schemas.microsoft.com/office/drawing/2016/5/13/chartex" xmlns:cx8="http://schemas.microsoft.com/office/drawing/2016/5/14/chartex" xmlns:mc="http://schemas.openxmlformats.org/markup-compatibility/2006" xmlns:aink="http://schemas.microsoft.com/office/drawing/2016/ink" xmlns:am3d="http://schemas.microsoft.com/office/drawing/2017/model3d" xmlns:o="urn:schemas-microsoft-com:office:office" xmlns:r="http://schemas.openxmlformats.org/officeDocument/2006/relationships" xmlns:m="http://schemas.openxmlformats.org/officeDocument/2006/math" xmlns:v="urn:schemas-microsoft-com:vml" xmlns:wp14="http://schemas.microsoft.com/office/word/2010/wordprocessingDrawing" xmlns:wp="http://schemas.openxmlformats.org/drawingml/2006/wordprocessingDrawing" xmlns:w10="urn:schemas-microsoft-com:office:word" xmlns:w="http://schemas.openxmlformats.org/wordprocessingml/2006/main" xmlns:w14="http://schemas.microsoft.com/office/word/2010/wordml" xmlns:w15="http://schemas.microsoft.com/office/word/2012/wordml" xmlns:w16cid="http://schemas.microsoft.com/office/word/2016/wordml/cid" xmlns:w16se="http://schemas.microsoft.com/office/word/2015/wordml/symex" xmlns:wpg="http://schemas.microsoft.com/office/word/2010/wordprocessingGroup" xmlns:wpi="http://schemas.microsoft.com/office/word/2010/wordprocessingInk" xmlns:wne="http://schemas.microsoft.com/office/word/2006/wordml" xmlns:wps="http://schemas.microsoft.com/office/word/2010/wordprocessingShape" mc:Ignorable="w14 w15 w16se w16cid wp14">
   <w:p>
     <w:pPr>
       <w:pStyle w:val="Pieddepage"/>
@@ -11212,7 +10971,7 @@
 </file>
 
 <file path=word/footnotes.xml><?xml version="1.0" encoding="utf-8"?>
-<w:footnotes xmlns:wpc="http://schemas.microsoft.com/office/word/2010/wordprocessingCanvas" xmlns:cx="http://schemas.microsoft.com/office/drawing/2014/chartex" xmlns:cx1="http://schemas.microsoft.com/office/drawing/2015/9/8/chartex" xmlns:cx2="http://schemas.microsoft.com/office/drawing/2015/10/21/chartex" xmlns:cx3="http://schemas.microsoft.com/office/drawing/2016/5/9/chartex" xmlns:cx4="http://schemas.microsoft.com/office/drawing/2016/5/10/chartex" xmlns:cx5="http://schemas.microsoft.com/office/drawing/2016/5/11/chartex" xmlns:cx6="http://schemas.microsoft.com/office/drawing/2016/5/12/chartex" xmlns:cx7="http://schemas.microsoft.com/office/drawing/2016/5/13/chartex" xmlns:cx8="http://schemas.microsoft.com/office/drawing/2016/5/14/chartex" xmlns:mc="http://schemas.openxmlformats.org/markup-compatibility/2006" xmlns:aink="http://schemas.microsoft.com/office/drawing/2016/ink" xmlns:am3d="http://schemas.microsoft.com/office/drawing/2017/model3d" xmlns:o="urn:schemas-microsoft-com:office:office" xmlns:r="http://schemas.openxmlformats.org/officeDocument/2006/relationships" xmlns:m="http://schemas.openxmlformats.org/officeDocument/2006/math" xmlns:v="urn:schemas-microsoft-com:vml" xmlns:wp14="http://schemas.microsoft.com/office/word/2010/wordprocessingDrawing" xmlns:wp="http://schemas.openxmlformats.org/drawingml/2006/wordprocessingDrawing" xmlns:w10="urn:schemas-microsoft-com:office:word" xmlns:w="http://schemas.openxmlformats.org/wordprocessingml/2006/main" xmlns:w14="http://schemas.microsoft.com/office/word/2010/wordml" xmlns:w15="http://schemas.microsoft.com/office/word/2012/wordml" xmlns:w16cex="http://schemas.microsoft.com/office/word/2018/wordml/cex" xmlns:w16cid="http://schemas.microsoft.com/office/word/2016/wordml/cid" xmlns:w16="http://schemas.microsoft.com/office/word/2018/wordml" xmlns:w16sdtdh="http://schemas.microsoft.com/office/word/2020/wordml/sdtdatahash" xmlns:w16se="http://schemas.microsoft.com/office/word/2015/wordml/symex" xmlns:wpg="http://schemas.microsoft.com/office/word/2010/wordprocessingGroup" xmlns:wpi="http://schemas.microsoft.com/office/word/2010/wordprocessingInk" xmlns:wne="http://schemas.microsoft.com/office/word/2006/wordml" xmlns:wps="http://schemas.microsoft.com/office/word/2010/wordprocessingShape" mc:Ignorable="w14 w15 w16se w16cid w16 w16cex w16sdtdh wp14">
+<w:footnotes xmlns:wpc="http://schemas.microsoft.com/office/word/2010/wordprocessingCanvas" xmlns:cx="http://schemas.microsoft.com/office/drawing/2014/chartex" xmlns:cx1="http://schemas.microsoft.com/office/drawing/2015/9/8/chartex" xmlns:cx2="http://schemas.microsoft.com/office/drawing/2015/10/21/chartex" xmlns:cx3="http://schemas.microsoft.com/office/drawing/2016/5/9/chartex" xmlns:cx4="http://schemas.microsoft.com/office/drawing/2016/5/10/chartex" xmlns:cx5="http://schemas.microsoft.com/office/drawing/2016/5/11/chartex" xmlns:cx6="http://schemas.microsoft.com/office/drawing/2016/5/12/chartex" xmlns:cx7="http://schemas.microsoft.com/office/drawing/2016/5/13/chartex" xmlns:cx8="http://schemas.microsoft.com/office/drawing/2016/5/14/chartex" xmlns:mc="http://schemas.openxmlformats.org/markup-compatibility/2006" xmlns:aink="http://schemas.microsoft.com/office/drawing/2016/ink" xmlns:am3d="http://schemas.microsoft.com/office/drawing/2017/model3d" xmlns:o="urn:schemas-microsoft-com:office:office" xmlns:r="http://schemas.openxmlformats.org/officeDocument/2006/relationships" xmlns:m="http://schemas.openxmlformats.org/officeDocument/2006/math" xmlns:v="urn:schemas-microsoft-com:vml" xmlns:wp14="http://schemas.microsoft.com/office/word/2010/wordprocessingDrawing" xmlns:wp="http://schemas.openxmlformats.org/drawingml/2006/wordprocessingDrawing" xmlns:w10="urn:schemas-microsoft-com:office:word" xmlns:w="http://schemas.openxmlformats.org/wordprocessingml/2006/main" xmlns:w14="http://schemas.microsoft.com/office/word/2010/wordml" xmlns:w15="http://schemas.microsoft.com/office/word/2012/wordml" xmlns:w16cid="http://schemas.microsoft.com/office/word/2016/wordml/cid" xmlns:w16se="http://schemas.microsoft.com/office/word/2015/wordml/symex" xmlns:wpg="http://schemas.microsoft.com/office/word/2010/wordprocessingGroup" xmlns:wpi="http://schemas.microsoft.com/office/word/2010/wordprocessingInk" xmlns:wne="http://schemas.microsoft.com/office/word/2006/wordml" xmlns:wps="http://schemas.microsoft.com/office/word/2010/wordprocessingShape" mc:Ignorable="w14 w15 w16se w16cid wp14">
   <w:footnote w:type="separator" w:id="-1">
     <w:p>
       <w:pPr>
@@ -11237,7 +10996,7 @@
 </file>
 
 <file path=word/header1.xml><?xml version="1.0" encoding="utf-8"?>
-<w:hdr xmlns:wpc="http://schemas.microsoft.com/office/word/2010/wordprocessingCanvas" xmlns:cx="http://schemas.microsoft.com/office/drawing/2014/chartex" xmlns:cx1="http://schemas.microsoft.com/office/drawing/2015/9/8/chartex" xmlns:cx2="http://schemas.microsoft.com/office/drawing/2015/10/21/chartex" xmlns:cx3="http://schemas.microsoft.com/office/drawing/2016/5/9/chartex" xmlns:cx4="http://schemas.microsoft.com/office/drawing/2016/5/10/chartex" xmlns:cx5="http://schemas.microsoft.com/office/drawing/2016/5/11/chartex" xmlns:cx6="http://schemas.microsoft.com/office/drawing/2016/5/12/chartex" xmlns:cx7="http://schemas.microsoft.com/office/drawing/2016/5/13/chartex" xmlns:cx8="http://schemas.microsoft.com/office/drawing/2016/5/14/chartex" xmlns:mc="http://schemas.openxmlformats.org/markup-compatibility/2006" xmlns:aink="http://schemas.microsoft.com/office/drawing/2016/ink" xmlns:am3d="http://schemas.microsoft.com/office/drawing/2017/model3d" xmlns:o="urn:schemas-microsoft-com:office:office" xmlns:r="http://schemas.openxmlformats.org/officeDocument/2006/relationships" xmlns:m="http://schemas.openxmlformats.org/officeDocument/2006/math" xmlns:v="urn:schemas-microsoft-com:vml" xmlns:wp14="http://schemas.microsoft.com/office/word/2010/wordprocessingDrawing" xmlns:wp="http://schemas.openxmlformats.org/drawingml/2006/wordprocessingDrawing" xmlns:w10="urn:schemas-microsoft-com:office:word" xmlns:w="http://schemas.openxmlformats.org/wordprocessingml/2006/main" xmlns:w14="http://schemas.microsoft.com/office/word/2010/wordml" xmlns:w15="http://schemas.microsoft.com/office/word/2012/wordml" xmlns:w16cex="http://schemas.microsoft.com/office/word/2018/wordml/cex" xmlns:w16cid="http://schemas.microsoft.com/office/word/2016/wordml/cid" xmlns:w16="http://schemas.microsoft.com/office/word/2018/wordml" xmlns:w16sdtdh="http://schemas.microsoft.com/office/word/2020/wordml/sdtdatahash" xmlns:w16se="http://schemas.microsoft.com/office/word/2015/wordml/symex" xmlns:wpg="http://schemas.microsoft.com/office/word/2010/wordprocessingGroup" xmlns:wpi="http://schemas.microsoft.com/office/word/2010/wordprocessingInk" xmlns:wne="http://schemas.microsoft.com/office/word/2006/wordml" xmlns:wps="http://schemas.microsoft.com/office/word/2010/wordprocessingShape" mc:Ignorable="w14 w15 w16se w16cid w16 w16cex w16sdtdh wp14">
+<w:hdr xmlns:wpc="http://schemas.microsoft.com/office/word/2010/wordprocessingCanvas" xmlns:cx="http://schemas.microsoft.com/office/drawing/2014/chartex" xmlns:cx1="http://schemas.microsoft.com/office/drawing/2015/9/8/chartex" xmlns:cx2="http://schemas.microsoft.com/office/drawing/2015/10/21/chartex" xmlns:cx3="http://schemas.microsoft.com/office/drawing/2016/5/9/chartex" xmlns:cx4="http://schemas.microsoft.com/office/drawing/2016/5/10/chartex" xmlns:cx5="http://schemas.microsoft.com/office/drawing/2016/5/11/chartex" xmlns:cx6="http://schemas.microsoft.com/office/drawing/2016/5/12/chartex" xmlns:cx7="http://schemas.microsoft.com/office/drawing/2016/5/13/chartex" xmlns:cx8="http://schemas.microsoft.com/office/drawing/2016/5/14/chartex" xmlns:mc="http://schemas.openxmlformats.org/markup-compatibility/2006" xmlns:aink="http://schemas.microsoft.com/office/drawing/2016/ink" xmlns:am3d="http://schemas.microsoft.com/office/drawing/2017/model3d" xmlns:o="urn:schemas-microsoft-com:office:office" xmlns:r="http://schemas.openxmlformats.org/officeDocument/2006/relationships" xmlns:m="http://schemas.openxmlformats.org/officeDocument/2006/math" xmlns:v="urn:schemas-microsoft-com:vml" xmlns:wp14="http://schemas.microsoft.com/office/word/2010/wordprocessingDrawing" xmlns:wp="http://schemas.openxmlformats.org/drawingml/2006/wordprocessingDrawing" xmlns:w10="urn:schemas-microsoft-com:office:word" xmlns:w="http://schemas.openxmlformats.org/wordprocessingml/2006/main" xmlns:w14="http://schemas.microsoft.com/office/word/2010/wordml" xmlns:w15="http://schemas.microsoft.com/office/word/2012/wordml" xmlns:w16cid="http://schemas.microsoft.com/office/word/2016/wordml/cid" xmlns:w16se="http://schemas.microsoft.com/office/word/2015/wordml/symex" xmlns:wpg="http://schemas.microsoft.com/office/word/2010/wordprocessingGroup" xmlns:wpi="http://schemas.microsoft.com/office/word/2010/wordprocessingInk" xmlns:wne="http://schemas.microsoft.com/office/word/2006/wordml" xmlns:wps="http://schemas.microsoft.com/office/word/2010/wordprocessingShape" mc:Ignorable="w14 w15 w16se w16cid wp14">
   <w:tbl>
     <w:tblPr>
       <w:tblW w:w="10136" w:type="dxa"/>
@@ -11526,8 +11285,8 @@
               <w:sz w:val="16"/>
             </w:rPr>
           </w:pPr>
-          <w:bookmarkStart w:id="25" w:name="autonew_header_référence"/>
-          <w:bookmarkEnd w:id="25"/>
+          <w:bookmarkStart w:id="26" w:name="autonew_header_référence"/>
+          <w:bookmarkEnd w:id="26"/>
         </w:p>
       </w:tc>
       <w:tc>
@@ -11562,7 +11321,15 @@
               <w:b/>
               <w:color w:val="0000FF"/>
             </w:rPr>
-            <w:t>SEBIH Salim</w:t>
+            <w:t xml:space="preserve">SEBIH </w:t>
+          </w:r>
+          <w:proofErr w:type="gramStart"/>
+          <w:r>
+            <w:rPr>
+              <w:b/>
+              <w:color w:val="0000FF"/>
+            </w:rPr>
+            <w:t>Salim</w:t>
           </w:r>
           <w:r>
             <w:rPr>
@@ -11576,7 +11343,15 @@
               <w:b/>
               <w:color w:val="0000FF"/>
             </w:rPr>
-            <w:t xml:space="preserve">                         [</w:t>
+            <w:t xml:space="preserve"> </w:t>
+          </w:r>
+          <w:proofErr w:type="gramEnd"/>
+          <w:r>
+            <w:rPr>
+              <w:b/>
+              <w:color w:val="0000FF"/>
+            </w:rPr>
+            <w:t xml:space="preserve">                        [</w:t>
           </w:r>
           <w:r>
             <w:rPr>
@@ -11618,7 +11393,7 @@
 </file>
 
 <file path=word/numbering.xml><?xml version="1.0" encoding="utf-8"?>
-<w:numbering xmlns:wpc="http://schemas.microsoft.com/office/word/2010/wordprocessingCanvas" xmlns:cx="http://schemas.microsoft.com/office/drawing/2014/chartex" xmlns:cx1="http://schemas.microsoft.com/office/drawing/2015/9/8/chartex" xmlns:cx2="http://schemas.microsoft.com/office/drawing/2015/10/21/chartex" xmlns:cx3="http://schemas.microsoft.com/office/drawing/2016/5/9/chartex" xmlns:cx4="http://schemas.microsoft.com/office/drawing/2016/5/10/chartex" xmlns:cx5="http://schemas.microsoft.com/office/drawing/2016/5/11/chartex" xmlns:cx6="http://schemas.microsoft.com/office/drawing/2016/5/12/chartex" xmlns:cx7="http://schemas.microsoft.com/office/drawing/2016/5/13/chartex" xmlns:cx8="http://schemas.microsoft.com/office/drawing/2016/5/14/chartex" xmlns:mc="http://schemas.openxmlformats.org/markup-compatibility/2006" xmlns:aink="http://schemas.microsoft.com/office/drawing/2016/ink" xmlns:am3d="http://schemas.microsoft.com/office/drawing/2017/model3d" xmlns:o="urn:schemas-microsoft-com:office:office" xmlns:r="http://schemas.openxmlformats.org/officeDocument/2006/relationships" xmlns:m="http://schemas.openxmlformats.org/officeDocument/2006/math" xmlns:v="urn:schemas-microsoft-com:vml" xmlns:wp14="http://schemas.microsoft.com/office/word/2010/wordprocessingDrawing" xmlns:wp="http://schemas.openxmlformats.org/drawingml/2006/wordprocessingDrawing" xmlns:w10="urn:schemas-microsoft-com:office:word" xmlns:w="http://schemas.openxmlformats.org/wordprocessingml/2006/main" xmlns:w14="http://schemas.microsoft.com/office/word/2010/wordml" xmlns:w15="http://schemas.microsoft.com/office/word/2012/wordml" xmlns:w16cex="http://schemas.microsoft.com/office/word/2018/wordml/cex" xmlns:w16cid="http://schemas.microsoft.com/office/word/2016/wordml/cid" xmlns:w16="http://schemas.microsoft.com/office/word/2018/wordml" xmlns:w16sdtdh="http://schemas.microsoft.com/office/word/2020/wordml/sdtdatahash" xmlns:w16se="http://schemas.microsoft.com/office/word/2015/wordml/symex" xmlns:wpg="http://schemas.microsoft.com/office/word/2010/wordprocessingGroup" xmlns:wpi="http://schemas.microsoft.com/office/word/2010/wordprocessingInk" xmlns:wne="http://schemas.microsoft.com/office/word/2006/wordml" xmlns:wps="http://schemas.microsoft.com/office/word/2010/wordprocessingShape" mc:Ignorable="w14 w15 w16se w16cid w16 w16cex w16sdtdh wp14">
+<w:numbering xmlns:wpc="http://schemas.microsoft.com/office/word/2010/wordprocessingCanvas" xmlns:cx="http://schemas.microsoft.com/office/drawing/2014/chartex" xmlns:cx1="http://schemas.microsoft.com/office/drawing/2015/9/8/chartex" xmlns:cx2="http://schemas.microsoft.com/office/drawing/2015/10/21/chartex" xmlns:cx3="http://schemas.microsoft.com/office/drawing/2016/5/9/chartex" xmlns:cx4="http://schemas.microsoft.com/office/drawing/2016/5/10/chartex" xmlns:cx5="http://schemas.microsoft.com/office/drawing/2016/5/11/chartex" xmlns:cx6="http://schemas.microsoft.com/office/drawing/2016/5/12/chartex" xmlns:cx7="http://schemas.microsoft.com/office/drawing/2016/5/13/chartex" xmlns:cx8="http://schemas.microsoft.com/office/drawing/2016/5/14/chartex" xmlns:mc="http://schemas.openxmlformats.org/markup-compatibility/2006" xmlns:aink="http://schemas.microsoft.com/office/drawing/2016/ink" xmlns:am3d="http://schemas.microsoft.com/office/drawing/2017/model3d" xmlns:o="urn:schemas-microsoft-com:office:office" xmlns:r="http://schemas.openxmlformats.org/officeDocument/2006/relationships" xmlns:m="http://schemas.openxmlformats.org/officeDocument/2006/math" xmlns:v="urn:schemas-microsoft-com:vml" xmlns:wp14="http://schemas.microsoft.com/office/word/2010/wordprocessingDrawing" xmlns:wp="http://schemas.openxmlformats.org/drawingml/2006/wordprocessingDrawing" xmlns:w10="urn:schemas-microsoft-com:office:word" xmlns:w="http://schemas.openxmlformats.org/wordprocessingml/2006/main" xmlns:w14="http://schemas.microsoft.com/office/word/2010/wordml" xmlns:w15="http://schemas.microsoft.com/office/word/2012/wordml" xmlns:w16cid="http://schemas.microsoft.com/office/word/2016/wordml/cid" xmlns:w16se="http://schemas.microsoft.com/office/word/2015/wordml/symex" xmlns:wpg="http://schemas.microsoft.com/office/word/2010/wordprocessingGroup" xmlns:wpi="http://schemas.microsoft.com/office/word/2010/wordprocessingInk" xmlns:wne="http://schemas.microsoft.com/office/word/2006/wordml" xmlns:wps="http://schemas.microsoft.com/office/word/2010/wordprocessingShape" mc:Ignorable="w14 w15 w16se w16cid wp14">
   <w:abstractNum w:abstractNumId="0" w15:restartNumberingAfterBreak="0">
     <w:nsid w:val="0957724A"/>
     <w:multiLevelType w:val="hybridMultilevel"/>
@@ -13183,13 +12958,13 @@
       </w:pPr>
     </w:lvl>
   </w:abstractNum>
-  <w:num w:numId="1" w16cid:durableId="1712458991">
+  <w:num w:numId="1">
     <w:abstractNumId w:val="10"/>
   </w:num>
-  <w:num w:numId="2" w16cid:durableId="776828276">
+  <w:num w:numId="2">
     <w:abstractNumId w:val="11"/>
   </w:num>
-  <w:num w:numId="3" w16cid:durableId="1820027134">
+  <w:num w:numId="3">
     <w:abstractNumId w:val="11"/>
     <w:lvlOverride w:ilvl="0">
       <w:startOverride w:val="1"/>
@@ -13219,7 +12994,7 @@
       <w:startOverride w:val="1"/>
     </w:lvlOverride>
   </w:num>
-  <w:num w:numId="4" w16cid:durableId="10302091">
+  <w:num w:numId="4">
     <w:abstractNumId w:val="11"/>
     <w:lvlOverride w:ilvl="0">
       <w:startOverride w:val="1"/>
@@ -13249,46 +13024,46 @@
       <w:startOverride w:val="1"/>
     </w:lvlOverride>
   </w:num>
-  <w:num w:numId="5" w16cid:durableId="1157068710">
+  <w:num w:numId="5">
     <w:abstractNumId w:val="0"/>
   </w:num>
-  <w:num w:numId="6" w16cid:durableId="242226796">
+  <w:num w:numId="6">
     <w:abstractNumId w:val="13"/>
   </w:num>
-  <w:num w:numId="7" w16cid:durableId="1263534336">
+  <w:num w:numId="7">
     <w:abstractNumId w:val="9"/>
   </w:num>
-  <w:num w:numId="8" w16cid:durableId="273636657">
+  <w:num w:numId="8">
     <w:abstractNumId w:val="7"/>
   </w:num>
-  <w:num w:numId="9" w16cid:durableId="955527480">
+  <w:num w:numId="9">
     <w:abstractNumId w:val="4"/>
   </w:num>
-  <w:num w:numId="10" w16cid:durableId="918756997">
+  <w:num w:numId="10">
     <w:abstractNumId w:val="12"/>
   </w:num>
-  <w:num w:numId="11" w16cid:durableId="1588466364">
+  <w:num w:numId="11">
     <w:abstractNumId w:val="6"/>
   </w:num>
-  <w:num w:numId="12" w16cid:durableId="701325184">
+  <w:num w:numId="12">
     <w:abstractNumId w:val="5"/>
   </w:num>
-  <w:num w:numId="13" w16cid:durableId="80178302">
+  <w:num w:numId="13">
     <w:abstractNumId w:val="3"/>
   </w:num>
-  <w:num w:numId="14" w16cid:durableId="559635542">
+  <w:num w:numId="14">
     <w:abstractNumId w:val="15"/>
   </w:num>
-  <w:num w:numId="15" w16cid:durableId="212084043">
+  <w:num w:numId="15">
     <w:abstractNumId w:val="14"/>
   </w:num>
-  <w:num w:numId="16" w16cid:durableId="1792821592">
+  <w:num w:numId="16">
     <w:abstractNumId w:val="8"/>
   </w:num>
-  <w:num w:numId="17" w16cid:durableId="1345132699">
+  <w:num w:numId="17">
     <w:abstractNumId w:val="2"/>
   </w:num>
-  <w:num w:numId="18" w16cid:durableId="1694112225">
+  <w:num w:numId="18">
     <w:abstractNumId w:val="1"/>
   </w:num>
   <w:numIdMacAtCleanup w:val="4"/>
@@ -13296,7 +13071,7 @@
 </file>
 
 <file path=word/styles.xml><?xml version="1.0" encoding="utf-8"?>
-<w:styles xmlns:mc="http://schemas.openxmlformats.org/markup-compatibility/2006" xmlns:r="http://schemas.openxmlformats.org/officeDocument/2006/relationships" xmlns:w="http://schemas.openxmlformats.org/wordprocessingml/2006/main" xmlns:w14="http://schemas.microsoft.com/office/word/2010/wordml" xmlns:w15="http://schemas.microsoft.com/office/word/2012/wordml" xmlns:w16cex="http://schemas.microsoft.com/office/word/2018/wordml/cex" xmlns:w16cid="http://schemas.microsoft.com/office/word/2016/wordml/cid" xmlns:w16="http://schemas.microsoft.com/office/word/2018/wordml" xmlns:w16sdtdh="http://schemas.microsoft.com/office/word/2020/wordml/sdtdatahash" xmlns:w16se="http://schemas.microsoft.com/office/word/2015/wordml/symex" mc:Ignorable="w14 w15 w16se w16cid w16 w16cex w16sdtdh">
+<w:styles xmlns:mc="http://schemas.openxmlformats.org/markup-compatibility/2006" xmlns:r="http://schemas.openxmlformats.org/officeDocument/2006/relationships" xmlns:w="http://schemas.openxmlformats.org/wordprocessingml/2006/main" xmlns:w14="http://schemas.microsoft.com/office/word/2010/wordml" xmlns:w15="http://schemas.microsoft.com/office/word/2012/wordml" xmlns:w16cid="http://schemas.microsoft.com/office/word/2016/wordml/cid" xmlns:w16se="http://schemas.microsoft.com/office/word/2015/wordml/symex" mc:Ignorable="w14 w15 w16se w16cid">
   <w:docDefaults>
     <w:rPrDefault>
       <w:rPr>
@@ -15069,7 +14844,7 @@
 </file>
 
 <file path=customXml/itemProps1.xml><?xml version="1.0" encoding="utf-8"?>
-<ds:datastoreItem xmlns:ds="http://schemas.openxmlformats.org/officeDocument/2006/customXml" ds:itemID="{11BB100C-F56B-443D-8129-9165CE4D5BB9}">
+<ds:datastoreItem xmlns:ds="http://schemas.openxmlformats.org/officeDocument/2006/customXml" ds:itemID="{AA8E9129-F54F-44CA-B5C5-76E676E19296}">
   <ds:schemaRefs>
     <ds:schemaRef ds:uri="http://schemas.openxmlformats.org/officeDocument/2006/bibliography"/>
   </ds:schemaRefs>

</xml_diff>

<commit_message>
gestion des logs- revision kafka-
</commit_message>
<xml_diff>
--- a/cours/25_kafka/CR_KAFKA_SSEBIH.docx
+++ b/cours/25_kafka/CR_KAFKA_SSEBIH.docx
@@ -1,6 +1,6 @@
 
 <file path=word/document.xml><?xml version="1.0" encoding="utf-8"?>
-<w:document xmlns:wpc="http://schemas.microsoft.com/office/word/2010/wordprocessingCanvas" xmlns:cx="http://schemas.microsoft.com/office/drawing/2014/chartex" xmlns:cx1="http://schemas.microsoft.com/office/drawing/2015/9/8/chartex" xmlns:cx2="http://schemas.microsoft.com/office/drawing/2015/10/21/chartex" xmlns:cx3="http://schemas.microsoft.com/office/drawing/2016/5/9/chartex" xmlns:cx4="http://schemas.microsoft.com/office/drawing/2016/5/10/chartex" xmlns:cx5="http://schemas.microsoft.com/office/drawing/2016/5/11/chartex" xmlns:cx6="http://schemas.microsoft.com/office/drawing/2016/5/12/chartex" xmlns:cx7="http://schemas.microsoft.com/office/drawing/2016/5/13/chartex" xmlns:cx8="http://schemas.microsoft.com/office/drawing/2016/5/14/chartex" xmlns:mc="http://schemas.openxmlformats.org/markup-compatibility/2006" xmlns:aink="http://schemas.microsoft.com/office/drawing/2016/ink" xmlns:am3d="http://schemas.microsoft.com/office/drawing/2017/model3d" xmlns:o="urn:schemas-microsoft-com:office:office" xmlns:r="http://schemas.openxmlformats.org/officeDocument/2006/relationships" xmlns:m="http://schemas.openxmlformats.org/officeDocument/2006/math" xmlns:v="urn:schemas-microsoft-com:vml" xmlns:wp14="http://schemas.microsoft.com/office/word/2010/wordprocessingDrawing" xmlns:wp="http://schemas.openxmlformats.org/drawingml/2006/wordprocessingDrawing" xmlns:w10="urn:schemas-microsoft-com:office:word" xmlns:w="http://schemas.openxmlformats.org/wordprocessingml/2006/main" xmlns:w14="http://schemas.microsoft.com/office/word/2010/wordml" xmlns:w15="http://schemas.microsoft.com/office/word/2012/wordml" xmlns:w16cid="http://schemas.microsoft.com/office/word/2016/wordml/cid" xmlns:w16se="http://schemas.microsoft.com/office/word/2015/wordml/symex" xmlns:wpg="http://schemas.microsoft.com/office/word/2010/wordprocessingGroup" xmlns:wpi="http://schemas.microsoft.com/office/word/2010/wordprocessingInk" xmlns:wne="http://schemas.microsoft.com/office/word/2006/wordml" xmlns:wps="http://schemas.microsoft.com/office/word/2010/wordprocessingShape" mc:Ignorable="w14 w15 w16se w16cid wp14">
+<w:document xmlns:wpc="http://schemas.microsoft.com/office/word/2010/wordprocessingCanvas" xmlns:cx="http://schemas.microsoft.com/office/drawing/2014/chartex" xmlns:cx1="http://schemas.microsoft.com/office/drawing/2015/9/8/chartex" xmlns:cx2="http://schemas.microsoft.com/office/drawing/2015/10/21/chartex" xmlns:cx3="http://schemas.microsoft.com/office/drawing/2016/5/9/chartex" xmlns:cx4="http://schemas.microsoft.com/office/drawing/2016/5/10/chartex" xmlns:cx5="http://schemas.microsoft.com/office/drawing/2016/5/11/chartex" xmlns:cx6="http://schemas.microsoft.com/office/drawing/2016/5/12/chartex" xmlns:cx7="http://schemas.microsoft.com/office/drawing/2016/5/13/chartex" xmlns:cx8="http://schemas.microsoft.com/office/drawing/2016/5/14/chartex" xmlns:mc="http://schemas.openxmlformats.org/markup-compatibility/2006" xmlns:aink="http://schemas.microsoft.com/office/drawing/2016/ink" xmlns:am3d="http://schemas.microsoft.com/office/drawing/2017/model3d" xmlns:o="urn:schemas-microsoft-com:office:office" xmlns:oel="http://schemas.microsoft.com/office/2019/extlst" xmlns:r="http://schemas.openxmlformats.org/officeDocument/2006/relationships" xmlns:m="http://schemas.openxmlformats.org/officeDocument/2006/math" xmlns:v="urn:schemas-microsoft-com:vml" xmlns:wp14="http://schemas.microsoft.com/office/word/2010/wordprocessingDrawing" xmlns:wp="http://schemas.openxmlformats.org/drawingml/2006/wordprocessingDrawing" xmlns:w10="urn:schemas-microsoft-com:office:word" xmlns:w="http://schemas.openxmlformats.org/wordprocessingml/2006/main" xmlns:w14="http://schemas.microsoft.com/office/word/2010/wordml" xmlns:w15="http://schemas.microsoft.com/office/word/2012/wordml" xmlns:w16cex="http://schemas.microsoft.com/office/word/2018/wordml/cex" xmlns:w16cid="http://schemas.microsoft.com/office/word/2016/wordml/cid" xmlns:w16="http://schemas.microsoft.com/office/word/2018/wordml" xmlns:w16sdtdh="http://schemas.microsoft.com/office/word/2020/wordml/sdtdatahash" xmlns:w16se="http://schemas.microsoft.com/office/word/2015/wordml/symex" xmlns:wpg="http://schemas.microsoft.com/office/word/2010/wordprocessingGroup" xmlns:wpi="http://schemas.microsoft.com/office/word/2010/wordprocessingInk" xmlns:wne="http://schemas.microsoft.com/office/word/2006/wordml" xmlns:wps="http://schemas.microsoft.com/office/word/2010/wordprocessingShape" mc:Ignorable="w14 w15 w16se w16cid w16 w16cex w16sdtdh wp14">
   <w:body>
     <w:p>
       <w:pPr>
@@ -123,7 +123,7 @@
                 <w:noProof/>
                 <w:webHidden/>
               </w:rPr>
-              <w:t>3</w:t>
+              <w:t>2</w:t>
             </w:r>
             <w:r>
               <w:rPr>
@@ -191,7 +191,7 @@
                 <w:noProof/>
                 <w:webHidden/>
               </w:rPr>
-              <w:t>3</w:t>
+              <w:t>2</w:t>
             </w:r>
             <w:r>
               <w:rPr>
@@ -259,7 +259,7 @@
                 <w:noProof/>
                 <w:webHidden/>
               </w:rPr>
-              <w:t>4</w:t>
+              <w:t>3</w:t>
             </w:r>
             <w:r>
               <w:rPr>
@@ -327,7 +327,7 @@
                 <w:noProof/>
                 <w:webHidden/>
               </w:rPr>
-              <w:t>5</w:t>
+              <w:t>3</w:t>
             </w:r>
             <w:r>
               <w:rPr>
@@ -395,7 +395,7 @@
                 <w:noProof/>
                 <w:webHidden/>
               </w:rPr>
-              <w:t>6</w:t>
+              <w:t>4</w:t>
             </w:r>
             <w:r>
               <w:rPr>
@@ -463,7 +463,7 @@
                 <w:noProof/>
                 <w:webHidden/>
               </w:rPr>
-              <w:t>6</w:t>
+              <w:t>4</w:t>
             </w:r>
             <w:r>
               <w:rPr>
@@ -531,7 +531,7 @@
                 <w:noProof/>
                 <w:webHidden/>
               </w:rPr>
-              <w:t>6</w:t>
+              <w:t>5</w:t>
             </w:r>
             <w:r>
               <w:rPr>
@@ -599,7 +599,7 @@
                 <w:noProof/>
                 <w:webHidden/>
               </w:rPr>
-              <w:t>6</w:t>
+              <w:t>5</w:t>
             </w:r>
             <w:r>
               <w:rPr>
@@ -667,7 +667,7 @@
                 <w:noProof/>
                 <w:webHidden/>
               </w:rPr>
-              <w:t>7</w:t>
+              <w:t>6</w:t>
             </w:r>
             <w:r>
               <w:rPr>
@@ -735,7 +735,7 @@
                 <w:noProof/>
                 <w:webHidden/>
               </w:rPr>
-              <w:t>8</w:t>
+              <w:t>6</w:t>
             </w:r>
             <w:r>
               <w:rPr>
@@ -803,7 +803,7 @@
                 <w:noProof/>
                 <w:webHidden/>
               </w:rPr>
-              <w:t>8</w:t>
+              <w:t>0</w:t>
             </w:r>
             <w:r>
               <w:rPr>
@@ -871,7 +871,7 @@
                 <w:noProof/>
                 <w:webHidden/>
               </w:rPr>
-              <w:t>8</w:t>
+              <w:t>0</w:t>
             </w:r>
             <w:r>
               <w:rPr>
@@ -939,7 +939,7 @@
                 <w:noProof/>
                 <w:webHidden/>
               </w:rPr>
-              <w:t>8</w:t>
+              <w:t>0</w:t>
             </w:r>
             <w:r>
               <w:rPr>
@@ -1007,7 +1007,7 @@
                 <w:noProof/>
                 <w:webHidden/>
               </w:rPr>
-              <w:t>8</w:t>
+              <w:t>0</w:t>
             </w:r>
             <w:r>
               <w:rPr>
@@ -1076,7 +1076,7 @@
                 <w:noProof/>
                 <w:webHidden/>
               </w:rPr>
-              <w:t>9</w:t>
+              <w:t>0</w:t>
             </w:r>
             <w:r>
               <w:rPr>
@@ -1145,7 +1145,7 @@
                 <w:noProof/>
                 <w:webHidden/>
               </w:rPr>
-              <w:t>9</w:t>
+              <w:t>0</w:t>
             </w:r>
             <w:r>
               <w:rPr>
@@ -1213,7 +1213,7 @@
                 <w:noProof/>
                 <w:webHidden/>
               </w:rPr>
-              <w:t>10</w:t>
+              <w:t>0</w:t>
             </w:r>
             <w:r>
               <w:rPr>
@@ -1281,7 +1281,7 @@
                 <w:noProof/>
                 <w:webHidden/>
               </w:rPr>
-              <w:t>11</w:t>
+              <w:t>0</w:t>
             </w:r>
             <w:r>
               <w:rPr>
@@ -1342,7 +1342,7 @@
                 <w:noProof/>
                 <w:webHidden/>
               </w:rPr>
-              <w:t>12</w:t>
+              <w:t>0</w:t>
             </w:r>
             <w:r>
               <w:rPr>
@@ -1410,7 +1410,7 @@
                 <w:noProof/>
                 <w:webHidden/>
               </w:rPr>
-              <w:t>12</w:t>
+              <w:t>0</w:t>
             </w:r>
             <w:r>
               <w:rPr>
@@ -1479,7 +1479,7 @@
                 <w:noProof/>
                 <w:webHidden/>
               </w:rPr>
-              <w:t>12</w:t>
+              <w:t>0</w:t>
             </w:r>
             <w:r>
               <w:rPr>
@@ -1547,7 +1547,7 @@
                 <w:noProof/>
                 <w:webHidden/>
               </w:rPr>
-              <w:t>12</w:t>
+              <w:t>0</w:t>
             </w:r>
             <w:r>
               <w:rPr>
@@ -1615,7 +1615,7 @@
                 <w:noProof/>
                 <w:webHidden/>
               </w:rPr>
-              <w:t>14</w:t>
+              <w:t>0</w:t>
             </w:r>
             <w:r>
               <w:rPr>
@@ -1683,7 +1683,7 @@
                 <w:noProof/>
                 <w:webHidden/>
               </w:rPr>
-              <w:t>15</w:t>
+              <w:t>0</w:t>
             </w:r>
             <w:r>
               <w:rPr>
@@ -1725,6 +1725,7 @@
           <w:ilvl w:val="0"/>
           <w:numId w:val="4"/>
         </w:numPr>
+        <w:jc w:val="both"/>
       </w:pPr>
       <w:bookmarkStart w:id="1" w:name="_Toc102327204"/>
       <w:r>
@@ -1909,7 +1910,13 @@
         <w:jc w:val="both"/>
       </w:pPr>
       <w:r>
-        <w:t>Topic = une ligne de messages qui sont de même nature.</w:t>
+        <w:t xml:space="preserve">Topic = </w:t>
+      </w:r>
+      <w:r>
+        <w:t>des</w:t>
+      </w:r>
+      <w:r>
+        <w:t xml:space="preserve"> messages qui sont de même nature.</w:t>
       </w:r>
       <w:r>
         <w:t xml:space="preserve"> (</w:t>
@@ -1965,6 +1972,7 @@
           <w:i/>
           <w:iCs/>
           <w:u w:val="single"/>
+          <w:lang w:val="en-US"/>
         </w:rPr>
       </w:pPr>
       <w:r>
@@ -1988,16 +1996,6 @@
       <w:r>
         <w:tab/>
       </w:r>
-      <w:r>
-        <w:tab/>
-      </w:r>
-      <w:r>
-        <w:tab/>
-      </w:r>
-      <w:r>
-        <w:tab/>
-      </w:r>
-      <w:proofErr w:type="spellStart"/>
       <w:r>
         <w:rPr>
           <w:b/>
@@ -2005,10 +2003,10 @@
           <w:i/>
           <w:iCs/>
           <w:u w:val="single"/>
-        </w:rPr>
-        <w:t>Consumers</w:t>
-      </w:r>
-      <w:proofErr w:type="spellEnd"/>
+          <w:lang w:val="en-US"/>
+        </w:rPr>
+        <w:t>Consumers group</w:t>
+      </w:r>
       <w:r>
         <w:rPr>
           <w:b/>
@@ -2016,11 +2014,41 @@
           <w:i/>
           <w:iCs/>
           <w:u w:val="single"/>
-        </w:rPr>
-        <w:t xml:space="preserve"> group</w:t>
-      </w:r>
-    </w:p>
-    <w:p>
+          <w:lang w:val="en-US"/>
+        </w:rPr>
+        <w:t xml:space="preserve"> (</w:t>
+      </w:r>
+      <w:proofErr w:type="spellStart"/>
+      <w:r>
+        <w:rPr>
+          <w:b/>
+          <w:bCs/>
+          <w:i/>
+          <w:iCs/>
+          <w:u w:val="single"/>
+          <w:lang w:val="en-US"/>
+        </w:rPr>
+        <w:t>même</w:t>
+      </w:r>
+      <w:proofErr w:type="spellEnd"/>
+      <w:r>
+        <w:rPr>
+          <w:b/>
+          <w:bCs/>
+          <w:i/>
+          <w:iCs/>
+          <w:u w:val="single"/>
+          <w:lang w:val="en-US"/>
+        </w:rPr>
+        <w:t xml:space="preserve"> group Id)</w:t>
+      </w:r>
+    </w:p>
+    <w:p>
+      <w:pPr>
+        <w:rPr>
+          <w:lang w:val="en-US"/>
+        </w:rPr>
+      </w:pPr>
       <w:r>
         <w:rPr>
           <w:noProof/>
@@ -2028,7 +2056,7 @@
         <mc:AlternateContent>
           <mc:Choice Requires="wps">
             <w:drawing>
-              <wp:anchor distT="0" distB="0" distL="114300" distR="114300" simplePos="0" relativeHeight="251661312" behindDoc="0" locked="0" layoutInCell="1" allowOverlap="1" wp14:anchorId="47C81ED9" wp14:editId="635433CF">
+              <wp:anchor distT="0" distB="0" distL="114300" distR="114300" simplePos="0" relativeHeight="251661312" behindDoc="0" locked="0" layoutInCell="1" allowOverlap="1" wp14:anchorId="47C81ED9" wp14:editId="7F241E61">
                 <wp:simplePos x="0" y="0"/>
                 <wp:positionH relativeFrom="column">
                   <wp:posOffset>4529455</wp:posOffset>
@@ -2136,7 +2164,7 @@
               </wp:anchor>
             </w:drawing>
           </mc:Choice>
-          <mc:Fallback xmlns:w16sdtdh="http://schemas.microsoft.com/office/word/2020/wordml/sdtdatahash" xmlns:w16="http://schemas.microsoft.com/office/word/2018/wordml" xmlns:w16cex="http://schemas.microsoft.com/office/word/2018/wordml/cex">
+          <mc:Fallback>
             <w:pict>
               <v:shapetype w14:anchorId="47C81ED9" id="_x0000_t202" coordsize="21600,21600" o:spt="202" path="m,l,21600r21600,l21600,xe">
                 <v:stroke joinstyle="miter"/>
@@ -2149,32 +2177,52 @@
                       <w:pPr>
                         <w:spacing w:after="0"/>
                       </w:pPr>
+                      <w:proofErr w:type="spellStart"/>
                       <w:r>
-                        <w:t>Consom 1</w:t>
+                        <w:t>Consom</w:t>
+                      </w:r>
+                      <w:proofErr w:type="spellEnd"/>
+                      <w:r>
+                        <w:t xml:space="preserve"> 1</w:t>
                       </w:r>
                     </w:p>
                     <w:p>
                       <w:pPr>
                         <w:spacing w:after="0"/>
                       </w:pPr>
+                      <w:proofErr w:type="spellStart"/>
                       <w:r>
-                        <w:t>Consom 2</w:t>
+                        <w:t>Consom</w:t>
+                      </w:r>
+                      <w:proofErr w:type="spellEnd"/>
+                      <w:r>
+                        <w:t xml:space="preserve"> 2</w:t>
                       </w:r>
                     </w:p>
                     <w:p>
                       <w:pPr>
                         <w:spacing w:after="0"/>
                       </w:pPr>
+                      <w:proofErr w:type="spellStart"/>
                       <w:r>
-                        <w:t>Consom 3</w:t>
+                        <w:t>Consom</w:t>
+                      </w:r>
+                      <w:proofErr w:type="spellEnd"/>
+                      <w:r>
+                        <w:t xml:space="preserve"> 3</w:t>
                       </w:r>
                     </w:p>
                     <w:p>
                       <w:pPr>
                         <w:spacing w:after="0"/>
                       </w:pPr>
+                      <w:proofErr w:type="spellStart"/>
                       <w:r>
-                        <w:t>Consom 4</w:t>
+                        <w:t>Consom</w:t>
+                      </w:r>
+                      <w:proofErr w:type="spellEnd"/>
+                      <w:r>
+                        <w:t xml:space="preserve"> 4</w:t>
                       </w:r>
                     </w:p>
                   </w:txbxContent>
@@ -2270,7 +2318,7 @@
               </wp:anchor>
             </w:drawing>
           </mc:Choice>
-          <mc:Fallback xmlns:w16sdtdh="http://schemas.microsoft.com/office/word/2020/wordml/sdtdatahash" xmlns:w16="http://schemas.microsoft.com/office/word/2018/wordml" xmlns:w16cex="http://schemas.microsoft.com/office/word/2018/wordml/cex">
+          <mc:Fallback>
             <w:pict>
               <v:shape w14:anchorId="30548941" id="Zone de texte 5" o:spid="_x0000_s1027" type="#_x0000_t202" style="position:absolute;margin-left:142.15pt;margin-top:12.95pt;width:140.25pt;height:66.75pt;z-index:251660288;visibility:visible;mso-wrap-style:square;mso-width-percent:0;mso-wrap-distance-left:9pt;mso-wrap-distance-top:0;mso-wrap-distance-right:9pt;mso-wrap-distance-bottom:0;mso-position-horizontal:absolute;mso-position-horizontal-relative:margin;mso-position-vertical:absolute;mso-position-vertical-relative:text;mso-width-percent:0;mso-width-relative:margin;v-text-anchor:top" o:gfxdata="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" fillcolor="#ddd8c2 [2894]" strokeweight=".5pt">
                 <v:textbox>
@@ -2351,11 +2399,9 @@
                       <wps:txbx>
                         <w:txbxContent>
                           <w:p>
-                            <w:proofErr w:type="gramStart"/>
                             <w:r>
                               <w:t>producer</w:t>
                             </w:r>
-                            <w:proofErr w:type="gramEnd"/>
                             <w:r>
                               <w:rPr>
                                 <w:noProof/>
@@ -2427,7 +2473,7 @@
               </wp:anchor>
             </w:drawing>
           </mc:Choice>
-          <mc:Fallback xmlns:w16sdtdh="http://schemas.microsoft.com/office/word/2020/wordml/sdtdatahash" xmlns:w16="http://schemas.microsoft.com/office/word/2018/wordml" xmlns:w16cex="http://schemas.microsoft.com/office/word/2018/wordml/cex">
+          <mc:Fallback>
             <w:pict>
               <v:shape w14:anchorId="602A7556" id="Zone de texte 9" o:spid="_x0000_s1028" type="#_x0000_t202" style="position:absolute;margin-left:5.65pt;margin-top:15.2pt;width:98.25pt;height:23.25pt;z-index:251665408;visibility:visible;mso-wrap-style:square;mso-height-percent:0;mso-wrap-distance-left:9pt;mso-wrap-distance-top:0;mso-wrap-distance-right:9pt;mso-wrap-distance-bottom:0;mso-position-horizontal:absolute;mso-position-horizontal-relative:text;mso-position-vertical:absolute;mso-position-vertical-relative:text;mso-height-percent:0;mso-height-relative:margin;v-text-anchor:top" o:gfxdata="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" fillcolor="white [3201]" strokeweight=".5pt">
                 <v:textbox>
@@ -2458,7 +2504,7 @@
                                     </pic:cNvPicPr>
                                   </pic:nvPicPr>
                                   <pic:blipFill>
-                                    <a:blip r:embed="rId9">
+                                    <a:blip r:embed="rId8">
                                       <a:extLst>
                                         <a:ext uri="{28A0092B-C50C-407E-A947-70E740481C1C}">
                                           <a14:useLocalDpi xmlns:a14="http://schemas.microsoft.com/office/drawing/2010/main" val="0"/>
@@ -2499,6 +2545,11 @@
       </w:r>
     </w:p>
     <w:p>
+      <w:pPr>
+        <w:rPr>
+          <w:lang w:val="en-US"/>
+        </w:rPr>
+      </w:pPr>
       <w:r>
         <w:rPr>
           <w:noProof/>
@@ -2506,16 +2557,16 @@
         <mc:AlternateContent>
           <mc:Choice Requires="wps">
             <w:drawing>
-              <wp:anchor distT="0" distB="0" distL="114300" distR="114300" simplePos="0" relativeHeight="251669504" behindDoc="0" locked="0" layoutInCell="1" allowOverlap="1" wp14:anchorId="6BD50A4A" wp14:editId="66F89A4A">
+              <wp:anchor distT="0" distB="0" distL="114300" distR="114300" simplePos="0" relativeHeight="251669504" behindDoc="0" locked="0" layoutInCell="1" allowOverlap="1" wp14:anchorId="6BD50A4A" wp14:editId="56553372">
                 <wp:simplePos x="0" y="0"/>
                 <wp:positionH relativeFrom="column">
-                  <wp:posOffset>1290955</wp:posOffset>
+                  <wp:posOffset>1318651</wp:posOffset>
                 </wp:positionH>
                 <wp:positionV relativeFrom="paragraph">
-                  <wp:posOffset>12065</wp:posOffset>
+                  <wp:posOffset>57736</wp:posOffset>
                 </wp:positionV>
-                <wp:extent cx="523875" cy="266700"/>
-                <wp:effectExtent l="38100" t="38100" r="28575" b="19050"/>
+                <wp:extent cx="497351" cy="215412"/>
+                <wp:effectExtent l="0" t="0" r="74295" b="70485"/>
                 <wp:wrapNone/>
                 <wp:docPr id="13" name="Connecteur droit avec flèche 13"/>
                 <wp:cNvGraphicFramePr/>
@@ -2524,9 +2575,9 @@
                     <wps:wsp>
                       <wps:cNvCnPr/>
                       <wps:spPr>
-                        <a:xfrm flipH="1" flipV="1">
+                        <a:xfrm>
                           <a:off x="0" y="0"/>
-                          <a:ext cx="523875" cy="266700"/>
+                          <a:ext cx="497351" cy="215412"/>
                         </a:xfrm>
                         <a:prstGeom prst="straightConnector1">
                           <a:avLst/>
@@ -2562,13 +2613,13 @@
               </wp:anchor>
             </w:drawing>
           </mc:Choice>
-          <mc:Fallback xmlns:w16sdtdh="http://schemas.microsoft.com/office/word/2020/wordml/sdtdatahash" xmlns:w16="http://schemas.microsoft.com/office/word/2018/wordml" xmlns:w16cex="http://schemas.microsoft.com/office/word/2018/wordml/cex">
+          <mc:Fallback>
             <w:pict>
-              <v:shapetype w14:anchorId="7862090A" id="_x0000_t32" coordsize="21600,21600" o:spt="32" o:oned="t" path="m,l21600,21600e" filled="f">
+              <v:shapetype w14:anchorId="0A7E5CF3" id="_x0000_t32" coordsize="21600,21600" o:spt="32" o:oned="t" path="m,l21600,21600e" filled="f">
                 <v:path arrowok="t" fillok="f" o:connecttype="none"/>
                 <o:lock v:ext="edit" shapetype="t"/>
               </v:shapetype>
-              <v:shape id="Connecteur droit avec flèche 13" o:spid="_x0000_s1026" type="#_x0000_t32" style="position:absolute;margin-left:101.65pt;margin-top:.95pt;width:41.25pt;height:21pt;flip:x y;z-index:251669504;visibility:visible;mso-wrap-style:square;mso-width-percent:0;mso-height-percent:0;mso-wrap-distance-left:9pt;mso-wrap-distance-top:0;mso-wrap-distance-right:9pt;mso-wrap-distance-bottom:0;mso-position-horizontal:absolute;mso-position-horizontal-relative:text;mso-position-vertical:absolute;mso-position-vertical-relative:text;mso-width-percent:0;mso-height-percent:0;mso-width-relative:margin;mso-height-relative:margin" o:gfxdata="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" strokecolor="#4579b8 [3044]">
+              <v:shape id="Connecteur droit avec flèche 13" o:spid="_x0000_s1026" type="#_x0000_t32" style="position:absolute;margin-left:103.85pt;margin-top:4.55pt;width:39.15pt;height:16.95pt;z-index:251669504;visibility:visible;mso-wrap-style:square;mso-width-percent:0;mso-height-percent:0;mso-wrap-distance-left:9pt;mso-wrap-distance-top:0;mso-wrap-distance-right:9pt;mso-wrap-distance-bottom:0;mso-position-horizontal:absolute;mso-position-horizontal-relative:text;mso-position-vertical:absolute;mso-position-vertical-relative:text;mso-width-percent:0;mso-height-percent:0;mso-width-relative:margin;mso-height-relative:margin" o:gfxdata="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" strokecolor="#4579b8 [3044]">
                 <v:stroke endarrow="block"/>
               </v:shape>
             </w:pict>
@@ -2638,7 +2689,7 @@
               </wp:anchor>
             </w:drawing>
           </mc:Choice>
-          <mc:Fallback xmlns:w16sdtdh="http://schemas.microsoft.com/office/word/2020/wordml/sdtdatahash" xmlns:w16="http://schemas.microsoft.com/office/word/2018/wordml" xmlns:w16cex="http://schemas.microsoft.com/office/word/2018/wordml/cex">
+          <mc:Fallback>
             <w:pict>
               <v:shape w14:anchorId="2B2D5D33" id="Connecteur droit avec flèche 8" o:spid="_x0000_s1026" type="#_x0000_t32" style="position:absolute;margin-left:274.9pt;margin-top:18.2pt;width:82.5pt;height:16.5pt;z-index:251664384;visibility:visible;mso-wrap-style:square;mso-width-percent:0;mso-height-percent:0;mso-wrap-distance-left:9pt;mso-wrap-distance-top:0;mso-wrap-distance-right:9pt;mso-wrap-distance-bottom:0;mso-position-horizontal:absolute;mso-position-horizontal-relative:text;mso-position-vertical:absolute;mso-position-vertical-relative:text;mso-width-percent:0;mso-height-percent:0;mso-width-relative:margin;mso-height-relative:margin" o:gfxdata="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" strokecolor="#4579b8 [3044]">
                 <v:stroke endarrow="block"/>
@@ -2704,7 +2755,7 @@
               </wp:anchor>
             </w:drawing>
           </mc:Choice>
-          <mc:Fallback xmlns:w16sdtdh="http://schemas.microsoft.com/office/word/2020/wordml/sdtdatahash" xmlns:w16="http://schemas.microsoft.com/office/word/2018/wordml" xmlns:w16cex="http://schemas.microsoft.com/office/word/2018/wordml/cex">
+          <mc:Fallback>
             <w:pict>
               <v:shape w14:anchorId="0E17A3DE" id="Connecteur droit avec flèche 7" o:spid="_x0000_s1026" type="#_x0000_t32" style="position:absolute;margin-left:271.9pt;margin-top:1.7pt;width:86.25pt;height:16.5pt;flip:y;z-index:251662336;visibility:visible;mso-wrap-style:square;mso-wrap-distance-left:9pt;mso-wrap-distance-top:0;mso-wrap-distance-right:9pt;mso-wrap-distance-bottom:0;mso-position-horizontal:absolute;mso-position-horizontal-relative:text;mso-position-vertical:absolute;mso-position-vertical-relative:text" o:gfxdata="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" strokecolor="#4579b8 [3044]">
                 <v:stroke endarrow="block"/>
@@ -2715,6 +2766,11 @@
       </w:r>
     </w:p>
     <w:p>
+      <w:pPr>
+        <w:rPr>
+          <w:lang w:val="en-US"/>
+        </w:rPr>
+      </w:pPr>
       <w:r>
         <w:rPr>
           <w:noProof/>
@@ -2759,11 +2815,9 @@
                       <wps:txbx>
                         <w:txbxContent>
                           <w:p>
-                            <w:proofErr w:type="gramStart"/>
                             <w:r>
                               <w:t>producer</w:t>
                             </w:r>
-                            <w:proofErr w:type="gramEnd"/>
                             <w:r>
                               <w:rPr>
                                 <w:noProof/>
@@ -2835,7 +2889,7 @@
               </wp:anchor>
             </w:drawing>
           </mc:Choice>
-          <mc:Fallback xmlns:w16sdtdh="http://schemas.microsoft.com/office/word/2020/wordml/sdtdatahash" xmlns:w16="http://schemas.microsoft.com/office/word/2018/wordml" xmlns:w16cex="http://schemas.microsoft.com/office/word/2018/wordml/cex">
+          <mc:Fallback>
             <w:pict>
               <v:shape w14:anchorId="00520BD4" id="Zone de texte 11" o:spid="_x0000_s1029" type="#_x0000_t202" style="position:absolute;margin-left:4.15pt;margin-top:13.7pt;width:98.25pt;height:23.25pt;z-index:251667456;visibility:visible;mso-wrap-style:square;mso-height-percent:0;mso-wrap-distance-left:9pt;mso-wrap-distance-top:0;mso-wrap-distance-right:9pt;mso-wrap-distance-bottom:0;mso-position-horizontal:absolute;mso-position-horizontal-relative:text;mso-position-vertical:absolute;mso-position-vertical-relative:text;mso-height-percent:0;mso-height-relative:margin;v-text-anchor:top" o:gfxdata="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" fillcolor="white [3201]" strokeweight=".5pt">
                 <v:textbox>
@@ -2866,7 +2920,7 @@
                                     </pic:cNvPicPr>
                                   </pic:nvPicPr>
                                   <pic:blipFill>
-                                    <a:blip r:embed="rId9">
+                                    <a:blip r:embed="rId8">
                                       <a:extLst>
                                         <a:ext uri="{28A0092B-C50C-407E-A947-70E740481C1C}">
                                           <a14:useLocalDpi xmlns:a14="http://schemas.microsoft.com/office/drawing/2010/main" val="0"/>
@@ -2968,7 +3022,7 @@
               </wp:anchor>
             </w:drawing>
           </mc:Choice>
-          <mc:Fallback xmlns:w16sdtdh="http://schemas.microsoft.com/office/word/2020/wordml/sdtdatahash" xmlns:w16="http://schemas.microsoft.com/office/word/2018/wordml" xmlns:w16cex="http://schemas.microsoft.com/office/word/2018/wordml/cex">
+          <mc:Fallback>
             <w:pict>
               <v:shape w14:anchorId="1BB09DFA" id="Connecteur droit avec flèche 14" o:spid="_x0000_s1026" type="#_x0000_t32" style="position:absolute;margin-left:100.9pt;margin-top:.95pt;width:42.75pt;height:29.25pt;flip:x;z-index:251671552;visibility:visible;mso-wrap-style:square;mso-width-percent:0;mso-height-percent:0;mso-wrap-distance-left:9pt;mso-wrap-distance-top:0;mso-wrap-distance-right:9pt;mso-wrap-distance-bottom:0;mso-position-horizontal:absolute;mso-position-horizontal-relative:text;mso-position-vertical:absolute;mso-position-vertical-relative:text;mso-width-percent:0;mso-height-percent:0;mso-width-relative:margin;mso-height-relative:margin" o:gfxdata="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" strokecolor="#4579b8 [3044]">
                 <v:stroke endarrow="block"/>
@@ -2978,8 +3032,20 @@
         </mc:AlternateContent>
       </w:r>
     </w:p>
-    <w:p/>
-    <w:p/>
+    <w:p>
+      <w:pPr>
+        <w:rPr>
+          <w:lang w:val="en-US"/>
+        </w:rPr>
+      </w:pPr>
+    </w:p>
+    <w:p>
+      <w:pPr>
+        <w:rPr>
+          <w:lang w:val="en-US"/>
+        </w:rPr>
+      </w:pPr>
+    </w:p>
     <w:p>
       <w:r>
         <w:rPr>
@@ -3006,7 +3072,16 @@
         <w:t xml:space="preserve"> La position d’un message dans un</w:t>
       </w:r>
       <w:r>
-        <w:t xml:space="preserve"> topic appelé </w:t>
+        <w:t>e</w:t>
+      </w:r>
+      <w:r>
+        <w:t xml:space="preserve"> </w:t>
+      </w:r>
+      <w:r>
+        <w:t>partition</w:t>
+      </w:r>
+      <w:r>
+        <w:t xml:space="preserve"> appelé </w:t>
       </w:r>
       <w:r>
         <w:rPr>
@@ -3057,7 +3132,6 @@
           <w:iCs/>
           <w:u w:val="single"/>
         </w:rPr>
-        <w:lastRenderedPageBreak/>
         <w:t>Conception :</w:t>
       </w:r>
       <w:r>
@@ -3087,7 +3161,7 @@
         <w:jc w:val="both"/>
       </w:pPr>
       <w:r>
-        <w:t>Une partition est une séquence ordonnée et immutable de messages (une liste de messages infinis)</w:t>
+        <w:t>Une partition est une séquence ordonnée et immutable de messages</w:t>
       </w:r>
       <w:r>
         <w:t>.</w:t>
@@ -3162,6 +3236,7 @@
         <w:rPr>
           <w:noProof/>
         </w:rPr>
+        <w:lastRenderedPageBreak/>
         <mc:AlternateContent>
           <mc:Choice Requires="wps">
             <w:drawing>
@@ -3216,7 +3291,7 @@
               </wp:anchor>
             </w:drawing>
           </mc:Choice>
-          <mc:Fallback xmlns:w16sdtdh="http://schemas.microsoft.com/office/word/2020/wordml/sdtdatahash" xmlns:w16="http://schemas.microsoft.com/office/word/2018/wordml" xmlns:w16cex="http://schemas.microsoft.com/office/word/2018/wordml/cex">
+          <mc:Fallback>
             <w:pict>
               <v:shape w14:anchorId="3E2E6432" id="Zone de texte 24" o:spid="_x0000_s1030" type="#_x0000_t202" style="position:absolute;left:0;text-align:left;margin-left:274.9pt;margin-top:15.5pt;width:83.25pt;height:93.75pt;z-index:251656189;visibility:visible;mso-wrap-style:square;mso-wrap-distance-left:9pt;mso-wrap-distance-top:0;mso-wrap-distance-right:9pt;mso-wrap-distance-bottom:0;mso-position-horizontal:absolute;mso-position-horizontal-relative:text;mso-position-vertical:absolute;mso-position-vertical-relative:text;v-text-anchor:top" o:gfxdata="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" fillcolor="white [3201]" strokeweight=".5pt">
                 <v:textbox>
@@ -3287,7 +3362,7 @@
               </wp:anchor>
             </w:drawing>
           </mc:Choice>
-          <mc:Fallback xmlns:w16sdtdh="http://schemas.microsoft.com/office/word/2020/wordml/sdtdatahash" xmlns:w16="http://schemas.microsoft.com/office/word/2018/wordml" xmlns:w16cex="http://schemas.microsoft.com/office/word/2018/wordml/cex">
+          <mc:Fallback>
             <w:pict>
               <v:shape w14:anchorId="226B8EF0" id="Zone de texte 23" o:spid="_x0000_s1031" type="#_x0000_t202" style="position:absolute;left:0;text-align:left;margin-left:126.75pt;margin-top:14.2pt;width:83.25pt;height:93.75pt;z-index:251657214;visibility:visible;mso-wrap-style:square;mso-wrap-distance-left:9pt;mso-wrap-distance-top:0;mso-wrap-distance-right:9pt;mso-wrap-distance-bottom:0;mso-position-horizontal:absolute;mso-position-horizontal-relative:text;mso-position-vertical:absolute;mso-position-vertical-relative:text;v-text-anchor:top" o:gfxdata="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" fillcolor="white [3201]" strokeweight=".5pt">
                 <v:textbox>
@@ -3358,7 +3433,7 @@
               </wp:anchor>
             </w:drawing>
           </mc:Choice>
-          <mc:Fallback xmlns:w16sdtdh="http://schemas.microsoft.com/office/word/2020/wordml/sdtdatahash" xmlns:w16="http://schemas.microsoft.com/office/word/2018/wordml" xmlns:w16cex="http://schemas.microsoft.com/office/word/2018/wordml/cex">
+          <mc:Fallback>
             <w:pict>
               <v:shape w14:anchorId="17413572" id="Zone de texte 22" o:spid="_x0000_s1032" type="#_x0000_t202" style="position:absolute;left:0;text-align:left;margin-left:-4.1pt;margin-top:8.75pt;width:83.25pt;height:93.75pt;z-index:251658239;visibility:visible;mso-wrap-style:square;mso-wrap-distance-left:9pt;mso-wrap-distance-top:0;mso-wrap-distance-right:9pt;mso-wrap-distance-bottom:0;mso-position-horizontal:absolute;mso-position-horizontal-relative:text;mso-position-vertical:absolute;mso-position-vertical-relative:text;v-text-anchor:top" o:gfxdata="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" fillcolor="white [3201]" strokeweight=".5pt">
                 <v:textbox>
@@ -3452,7 +3527,7 @@
               </wp:anchor>
             </w:drawing>
           </mc:Choice>
-          <mc:Fallback xmlns:w16sdtdh="http://schemas.microsoft.com/office/word/2020/wordml/sdtdatahash" xmlns:w16="http://schemas.microsoft.com/office/word/2018/wordml" xmlns:w16cex="http://schemas.microsoft.com/office/word/2018/wordml/cex">
+          <mc:Fallback>
             <w:pict>
               <v:shape w14:anchorId="56319164" id="Zone de texte 15" o:spid="_x0000_s1033" type="#_x0000_t202" style="position:absolute;left:0;text-align:left;margin-left:7.9pt;margin-top:20pt;width:56.25pt;height:69pt;z-index:251672576;visibility:visible;mso-wrap-style:square;mso-width-percent:0;mso-height-percent:0;mso-wrap-distance-left:9pt;mso-wrap-distance-top:0;mso-wrap-distance-right:9pt;mso-wrap-distance-bottom:0;mso-position-horizontal:absolute;mso-position-horizontal-relative:text;mso-position-vertical:absolute;mso-position-vertical-relative:text;mso-width-percent:0;mso-height-percent:0;mso-width-relative:margin;mso-height-relative:margin;v-text-anchor:top" o:gfxdata="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" fillcolor="gray [1629]" strokeweight=".5pt">
                 <v:textbox>
@@ -3488,7 +3563,7 @@
         <mc:AlternateContent>
           <mc:Choice Requires="wps">
             <w:drawing>
-              <wp:anchor distT="0" distB="0" distL="114300" distR="114300" simplePos="0" relativeHeight="251674624" behindDoc="0" locked="0" layoutInCell="1" allowOverlap="1" wp14:anchorId="0A14187C" wp14:editId="3FFC131B">
+              <wp:anchor distT="0" distB="0" distL="114300" distR="114300" simplePos="0" relativeHeight="251674624" behindDoc="0" locked="0" layoutInCell="1" allowOverlap="1" wp14:anchorId="0A14187C" wp14:editId="70A24518">
                 <wp:simplePos x="0" y="0"/>
                 <wp:positionH relativeFrom="column">
                   <wp:posOffset>100330</wp:posOffset>
@@ -3549,7 +3624,7 @@
               </wp:anchor>
             </w:drawing>
           </mc:Choice>
-          <mc:Fallback xmlns:w16sdtdh="http://schemas.microsoft.com/office/word/2020/wordml/sdtdatahash" xmlns:w16="http://schemas.microsoft.com/office/word/2018/wordml" xmlns:w16cex="http://schemas.microsoft.com/office/word/2018/wordml/cex">
+          <mc:Fallback>
             <w:pict>
               <v:shape w14:anchorId="0A14187C" id="Zone de texte 16" o:spid="_x0000_s1034" type="#_x0000_t202" style="position:absolute;margin-left:7.9pt;margin-top:14.05pt;width:56.25pt;height:20.25pt;z-index:251674624;visibility:visible;mso-wrap-style:square;mso-width-percent:0;mso-height-percent:0;mso-wrap-distance-left:9pt;mso-wrap-distance-top:0;mso-wrap-distance-right:9pt;mso-wrap-distance-bottom:0;mso-position-horizontal:absolute;mso-position-horizontal-relative:text;mso-position-vertical:absolute;mso-position-vertical-relative:text;mso-width-percent:0;mso-height-percent:0;mso-width-relative:margin;mso-height-relative:margin;v-text-anchor:top" o:gfxdata="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" fillcolor="#4f81bd [3204]" strokeweight=".5pt">
                 <v:textbox>
@@ -3645,7 +3720,7 @@
               </wp:anchor>
             </w:drawing>
           </mc:Choice>
-          <mc:Fallback xmlns:w16sdtdh="http://schemas.microsoft.com/office/word/2020/wordml/sdtdatahash" xmlns:w16="http://schemas.microsoft.com/office/word/2018/wordml" xmlns:w16cex="http://schemas.microsoft.com/office/word/2018/wordml/cex">
+          <mc:Fallback>
             <w:pict>
               <v:shape w14:anchorId="4475C647" id="Zone de texte 18" o:spid="_x0000_s1035" type="#_x0000_t202" style="position:absolute;margin-left:140.25pt;margin-top:.75pt;width:56.25pt;height:69pt;z-index:251676672;visibility:visible;mso-wrap-style:square;mso-width-percent:0;mso-height-percent:0;mso-wrap-distance-left:9pt;mso-wrap-distance-top:0;mso-wrap-distance-right:9pt;mso-wrap-distance-bottom:0;mso-position-horizontal:absolute;mso-position-horizontal-relative:text;mso-position-vertical:absolute;mso-position-vertical-relative:text;mso-width-percent:0;mso-height-percent:0;mso-width-relative:margin;mso-height-relative:margin;v-text-anchor:top" o:gfxdata="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" fillcolor="gray [1629]" strokeweight=".5pt">
                 <v:textbox>
@@ -3752,7 +3827,7 @@
               </wp:anchor>
             </w:drawing>
           </mc:Choice>
-          <mc:Fallback xmlns:w16sdtdh="http://schemas.microsoft.com/office/word/2020/wordml/sdtdatahash" xmlns:w16="http://schemas.microsoft.com/office/word/2018/wordml" xmlns:w16cex="http://schemas.microsoft.com/office/word/2018/wordml/cex">
+          <mc:Fallback>
             <w:pict>
               <v:shape w14:anchorId="5EE1A080" id="Zone de texte 20" o:spid="_x0000_s1036" type="#_x0000_t202" style="position:absolute;margin-left:289.9pt;margin-top:.55pt;width:56.25pt;height:69pt;z-index:251680768;visibility:visible;mso-wrap-style:square;mso-width-percent:0;mso-height-percent:0;mso-wrap-distance-left:9pt;mso-wrap-distance-top:0;mso-wrap-distance-right:9pt;mso-wrap-distance-bottom:0;mso-position-horizontal:absolute;mso-position-horizontal-relative:text;mso-position-vertical:absolute;mso-position-vertical-relative:text;mso-width-percent:0;mso-height-percent:0;mso-width-relative:margin;mso-height-relative:margin;v-text-anchor:top" o:gfxdata="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" fillcolor="gray [1629]" strokeweight=".5pt">
                 <v:textbox>
@@ -3789,7 +3864,95 @@
         <mc:AlternateContent>
           <mc:Choice Requires="wps">
             <w:drawing>
-              <wp:anchor distT="0" distB="0" distL="114300" distR="114300" simplePos="0" relativeHeight="251678720" behindDoc="0" locked="0" layoutInCell="1" allowOverlap="1" wp14:anchorId="2E2FA9DC" wp14:editId="75941BA2">
+              <wp:anchor distT="0" distB="0" distL="114300" distR="114300" simplePos="0" relativeHeight="251688960" behindDoc="0" locked="0" layoutInCell="1" allowOverlap="1" wp14:anchorId="2044D784" wp14:editId="42745637">
+                <wp:simplePos x="0" y="0"/>
+                <wp:positionH relativeFrom="column">
+                  <wp:posOffset>3680558</wp:posOffset>
+                </wp:positionH>
+                <wp:positionV relativeFrom="paragraph">
+                  <wp:posOffset>123043</wp:posOffset>
+                </wp:positionV>
+                <wp:extent cx="714375" cy="257175"/>
+                <wp:effectExtent l="0" t="0" r="28575" b="28575"/>
+                <wp:wrapNone/>
+                <wp:docPr id="35" name="Zone de texte 35"/>
+                <wp:cNvGraphicFramePr/>
+                <a:graphic xmlns:a="http://schemas.openxmlformats.org/drawingml/2006/main">
+                  <a:graphicData uri="http://schemas.microsoft.com/office/word/2010/wordprocessingShape">
+                    <wps:wsp>
+                      <wps:cNvSpPr txBox="1"/>
+                      <wps:spPr>
+                        <a:xfrm>
+                          <a:off x="0" y="0"/>
+                          <a:ext cx="714375" cy="257175"/>
+                        </a:xfrm>
+                        <a:prstGeom prst="rect">
+                          <a:avLst/>
+                        </a:prstGeom>
+                        <a:solidFill>
+                          <a:schemeClr val="accent1">
+                            <a:lumMod val="40000"/>
+                            <a:lumOff val="60000"/>
+                          </a:schemeClr>
+                        </a:solidFill>
+                        <a:ln w="6350">
+                          <a:solidFill>
+                            <a:prstClr val="black"/>
+                          </a:solidFill>
+                        </a:ln>
+                      </wps:spPr>
+                      <wps:txbx>
+                        <w:txbxContent>
+                          <w:p>
+                            <w:r>
+                              <w:t>Part 2</w:t>
+                            </w:r>
+                          </w:p>
+                        </w:txbxContent>
+                      </wps:txbx>
+                      <wps:bodyPr rot="0" spcFirstLastPara="0" vertOverflow="overflow" horzOverflow="overflow" vert="horz" wrap="square" lIns="91440" tIns="45720" rIns="91440" bIns="45720" numCol="1" spcCol="0" rtlCol="0" fromWordArt="0" anchor="t" anchorCtr="0" forceAA="0" compatLnSpc="1">
+                        <a:prstTxWarp prst="textNoShape">
+                          <a:avLst/>
+                        </a:prstTxWarp>
+                        <a:noAutofit/>
+                      </wps:bodyPr>
+                    </wps:wsp>
+                  </a:graphicData>
+                </a:graphic>
+                <wp14:sizeRelH relativeFrom="margin">
+                  <wp14:pctWidth>0</wp14:pctWidth>
+                </wp14:sizeRelH>
+                <wp14:sizeRelV relativeFrom="margin">
+                  <wp14:pctHeight>0</wp14:pctHeight>
+                </wp14:sizeRelV>
+              </wp:anchor>
+            </w:drawing>
+          </mc:Choice>
+          <mc:Fallback>
+            <w:pict>
+              <v:shape w14:anchorId="2044D784" id="Zone de texte 35" o:spid="_x0000_s1037" type="#_x0000_t202" style="position:absolute;margin-left:289.8pt;margin-top:9.7pt;width:56.25pt;height:20.25pt;z-index:251688960;visibility:visible;mso-wrap-style:square;mso-width-percent:0;mso-height-percent:0;mso-wrap-distance-left:9pt;mso-wrap-distance-top:0;mso-wrap-distance-right:9pt;mso-wrap-distance-bottom:0;mso-position-horizontal:absolute;mso-position-horizontal-relative:text;mso-position-vertical:absolute;mso-position-vertical-relative:text;mso-width-percent:0;mso-height-percent:0;mso-width-relative:margin;mso-height-relative:margin;v-text-anchor:top" o:gfxdata="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" fillcolor="#b8cce4 [1300]" strokeweight=".5pt">
+                <v:textbox>
+                  <w:txbxContent>
+                    <w:p>
+                      <w:r>
+                        <w:t>Part 2</w:t>
+                      </w:r>
+                    </w:p>
+                  </w:txbxContent>
+                </v:textbox>
+              </v:shape>
+            </w:pict>
+          </mc:Fallback>
+        </mc:AlternateContent>
+      </w:r>
+      <w:r>
+        <w:rPr>
+          <w:noProof/>
+        </w:rPr>
+        <mc:AlternateContent>
+          <mc:Choice Requires="wps">
+            <w:drawing>
+              <wp:anchor distT="0" distB="0" distL="114300" distR="114300" simplePos="0" relativeHeight="251678720" behindDoc="0" locked="0" layoutInCell="1" allowOverlap="1" wp14:anchorId="2E2FA9DC" wp14:editId="1F1741EA">
                 <wp:simplePos x="0" y="0"/>
                 <wp:positionH relativeFrom="column">
                   <wp:posOffset>1776730</wp:posOffset>
@@ -3853,9 +4016,9 @@
               </wp:anchor>
             </w:drawing>
           </mc:Choice>
-          <mc:Fallback xmlns:w16sdtdh="http://schemas.microsoft.com/office/word/2020/wordml/sdtdatahash" xmlns:w16="http://schemas.microsoft.com/office/word/2018/wordml" xmlns:w16cex="http://schemas.microsoft.com/office/word/2018/wordml/cex">
+          <mc:Fallback>
             <w:pict>
-              <v:shape w14:anchorId="2E2FA9DC" id="Zone de texte 19" o:spid="_x0000_s1037" type="#_x0000_t202" style="position:absolute;margin-left:139.9pt;margin-top:6.55pt;width:56.25pt;height:20.25pt;z-index:251678720;visibility:visible;mso-wrap-style:square;mso-width-percent:0;mso-height-percent:0;mso-wrap-distance-left:9pt;mso-wrap-distance-top:0;mso-wrap-distance-right:9pt;mso-wrap-distance-bottom:0;mso-position-horizontal:absolute;mso-position-horizontal-relative:text;mso-position-vertical:absolute;mso-position-vertical-relative:text;mso-width-percent:0;mso-height-percent:0;mso-width-relative:margin;mso-height-relative:margin;v-text-anchor:top" o:gfxdata="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" fillcolor="#b8cce4 [1300]" strokeweight=".5pt">
+              <v:shape w14:anchorId="2E2FA9DC" id="Zone de texte 19" o:spid="_x0000_s1038" type="#_x0000_t202" style="position:absolute;margin-left:139.9pt;margin-top:6.55pt;width:56.25pt;height:20.25pt;z-index:251678720;visibility:visible;mso-wrap-style:square;mso-width-percent:0;mso-height-percent:0;mso-wrap-distance-left:9pt;mso-wrap-distance-top:0;mso-wrap-distance-right:9pt;mso-wrap-distance-bottom:0;mso-position-horizontal:absolute;mso-position-horizontal-relative:text;mso-position-vertical:absolute;mso-position-vertical-relative:text;mso-width-percent:0;mso-height-percent:0;mso-width-relative:margin;mso-height-relative:margin;v-text-anchor:top" o:gfxdata="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" fillcolor="#b8cce4 [1300]" strokeweight=".5pt">
                 <v:textbox>
                   <w:txbxContent>
                     <w:p>
@@ -3872,6 +4035,91 @@
       </w:r>
     </w:p>
     <w:p>
+      <w:r>
+        <w:rPr>
+          <w:noProof/>
+        </w:rPr>
+        <mc:AlternateContent>
+          <mc:Choice Requires="wps">
+            <w:drawing>
+              <wp:anchor distT="0" distB="0" distL="114300" distR="114300" simplePos="0" relativeHeight="251686912" behindDoc="0" locked="0" layoutInCell="1" allowOverlap="1" wp14:anchorId="79FFA3DE" wp14:editId="5EED99C1">
+                <wp:simplePos x="0" y="0"/>
+                <wp:positionH relativeFrom="column">
+                  <wp:posOffset>1764665</wp:posOffset>
+                </wp:positionH>
+                <wp:positionV relativeFrom="paragraph">
+                  <wp:posOffset>64721</wp:posOffset>
+                </wp:positionV>
+                <wp:extent cx="714375" cy="257175"/>
+                <wp:effectExtent l="0" t="0" r="28575" b="28575"/>
+                <wp:wrapNone/>
+                <wp:docPr id="34" name="Zone de texte 34"/>
+                <wp:cNvGraphicFramePr/>
+                <a:graphic xmlns:a="http://schemas.openxmlformats.org/drawingml/2006/main">
+                  <a:graphicData uri="http://schemas.microsoft.com/office/word/2010/wordprocessingShape">
+                    <wps:wsp>
+                      <wps:cNvSpPr txBox="1"/>
+                      <wps:spPr>
+                        <a:xfrm>
+                          <a:off x="0" y="0"/>
+                          <a:ext cx="714375" cy="257175"/>
+                        </a:xfrm>
+                        <a:prstGeom prst="rect">
+                          <a:avLst/>
+                        </a:prstGeom>
+                        <a:solidFill>
+                          <a:schemeClr val="accent1"/>
+                        </a:solidFill>
+                        <a:ln w="6350">
+                          <a:solidFill>
+                            <a:prstClr val="black"/>
+                          </a:solidFill>
+                        </a:ln>
+                      </wps:spPr>
+                      <wps:txbx>
+                        <w:txbxContent>
+                          <w:p>
+                            <w:r>
+                              <w:t>Part 1</w:t>
+                            </w:r>
+                          </w:p>
+                        </w:txbxContent>
+                      </wps:txbx>
+                      <wps:bodyPr rot="0" spcFirstLastPara="0" vertOverflow="overflow" horzOverflow="overflow" vert="horz" wrap="square" lIns="91440" tIns="45720" rIns="91440" bIns="45720" numCol="1" spcCol="0" rtlCol="0" fromWordArt="0" anchor="t" anchorCtr="0" forceAA="0" compatLnSpc="1">
+                        <a:prstTxWarp prst="textNoShape">
+                          <a:avLst/>
+                        </a:prstTxWarp>
+                        <a:noAutofit/>
+                      </wps:bodyPr>
+                    </wps:wsp>
+                  </a:graphicData>
+                </a:graphic>
+                <wp14:sizeRelH relativeFrom="margin">
+                  <wp14:pctWidth>0</wp14:pctWidth>
+                </wp14:sizeRelH>
+                <wp14:sizeRelV relativeFrom="margin">
+                  <wp14:pctHeight>0</wp14:pctHeight>
+                </wp14:sizeRelV>
+              </wp:anchor>
+            </w:drawing>
+          </mc:Choice>
+          <mc:Fallback>
+            <w:pict>
+              <v:shape w14:anchorId="79FFA3DE" id="Zone de texte 34" o:spid="_x0000_s1039" type="#_x0000_t202" style="position:absolute;margin-left:138.95pt;margin-top:5.1pt;width:56.25pt;height:20.25pt;z-index:251686912;visibility:visible;mso-wrap-style:square;mso-width-percent:0;mso-height-percent:0;mso-wrap-distance-left:9pt;mso-wrap-distance-top:0;mso-wrap-distance-right:9pt;mso-wrap-distance-bottom:0;mso-position-horizontal:absolute;mso-position-horizontal-relative:text;mso-position-vertical:absolute;mso-position-vertical-relative:text;mso-width-percent:0;mso-height-percent:0;mso-width-relative:margin;mso-height-relative:margin;v-text-anchor:top" o:gfxdata="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" fillcolor="#4f81bd [3204]" strokeweight=".5pt">
+                <v:textbox>
+                  <w:txbxContent>
+                    <w:p>
+                      <w:r>
+                        <w:t>Part 1</w:t>
+                      </w:r>
+                    </w:p>
+                  </w:txbxContent>
+                </v:textbox>
+              </v:shape>
+            </w:pict>
+          </mc:Fallback>
+        </mc:AlternateContent>
+      </w:r>
       <w:r>
         <w:rPr>
           <w:noProof/>
@@ -3946,9 +4194,9 @@
               </wp:anchor>
             </w:drawing>
           </mc:Choice>
-          <mc:Fallback xmlns:w16sdtdh="http://schemas.microsoft.com/office/word/2020/wordml/sdtdatahash" xmlns:w16="http://schemas.microsoft.com/office/word/2018/wordml" xmlns:w16cex="http://schemas.microsoft.com/office/word/2018/wordml/cex">
+          <mc:Fallback>
             <w:pict>
-              <v:shape w14:anchorId="4DF51754" id="Zone de texte 21" o:spid="_x0000_s1038" type="#_x0000_t202" style="position:absolute;margin-left:289.9pt;margin-top:4.3pt;width:56.25pt;height:20.25pt;z-index:251682816;visibility:visible;mso-wrap-style:square;mso-width-percent:0;mso-height-percent:0;mso-wrap-distance-left:9pt;mso-wrap-distance-top:0;mso-wrap-distance-right:9pt;mso-wrap-distance-bottom:0;mso-position-horizontal:absolute;mso-position-horizontal-relative:text;mso-position-vertical:absolute;mso-position-vertical-relative:text;mso-width-percent:0;mso-height-percent:0;mso-width-relative:margin;mso-height-relative:margin;v-text-anchor:top" o:gfxdata="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" fillcolor="#fde9d9 [665]" strokeweight=".5pt">
+              <v:shape w14:anchorId="4DF51754" id="Zone de texte 21" o:spid="_x0000_s1040" type="#_x0000_t202" style="position:absolute;margin-left:289.9pt;margin-top:4.3pt;width:56.25pt;height:20.25pt;z-index:251682816;visibility:visible;mso-wrap-style:square;mso-width-percent:0;mso-height-percent:0;mso-wrap-distance-left:9pt;mso-wrap-distance-top:0;mso-wrap-distance-right:9pt;mso-wrap-distance-bottom:0;mso-position-horizontal:absolute;mso-position-horizontal-relative:text;mso-position-vertical:absolute;mso-position-vertical-relative:text;mso-width-percent:0;mso-height-percent:0;mso-width-relative:margin;mso-height-relative:margin;v-text-anchor:top" o:gfxdata="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" fillcolor="#fde9d9 [665]" strokeweight=".5pt">
                 <v:textbox>
                   <w:txbxContent>
                     <w:p>
@@ -4114,8 +4362,15 @@
       <w:pPr>
         <w:jc w:val="both"/>
       </w:pPr>
-      <w:r>
-        <w:t xml:space="preserve">Le nombre de réplica &lt; au nombre de </w:t>
+      <w:bookmarkStart w:id="3" w:name="_Hlk105364184"/>
+      <w:r>
+        <w:t>Le nombre de réplica</w:t>
+      </w:r>
+      <w:r>
+        <w:t xml:space="preserve"> </w:t>
+      </w:r>
+      <w:r>
+        <w:t xml:space="preserve"> &lt; au nombre de </w:t>
       </w:r>
       <w:proofErr w:type="spellStart"/>
       <w:r>
@@ -4134,81 +4389,84 @@
       </w:r>
       <w:proofErr w:type="spellEnd"/>
       <w:r>
-        <w:t xml:space="preserve"> dans l’idéal est d’avoir 3 </w:t>
-      </w:r>
-      <w:proofErr w:type="gramStart"/>
-      <w:r>
-        <w:t>réplica</w:t>
-      </w:r>
-      <w:proofErr w:type="gramEnd"/>
+        <w:t xml:space="preserve"> dans l’idéal est d’avoir 3 réplica </w:t>
+      </w:r>
+    </w:p>
+    <w:p>
+      <w:pPr>
+        <w:pStyle w:val="Titre1"/>
+      </w:pPr>
+      <w:bookmarkStart w:id="4" w:name="_Toc102327206"/>
+      <w:bookmarkEnd w:id="3"/>
+      <w:r>
+        <w:t>PIPELINE D’ECRITURE DE MESAGES :</w:t>
+      </w:r>
+      <w:bookmarkEnd w:id="4"/>
+    </w:p>
+    <w:p>
+      <w:pPr>
+        <w:jc w:val="both"/>
+      </w:pPr>
+      <w:r>
+        <w:t>Le leader prend une décision en fonction des ISR (ISR : In Synchron Replica</w:t>
+      </w:r>
+      <w:r>
+        <w:t> : nombre de réplicas qui sont à jour (synchrones) avec le leader</w:t>
+      </w:r>
+      <w:r>
+        <w:t>)</w:t>
+      </w:r>
+      <w:r>
+        <w:t>.</w:t>
+      </w:r>
+    </w:p>
+    <w:p>
+      <w:pPr>
+        <w:jc w:val="both"/>
+      </w:pPr>
+      <w:r>
+        <w:t>Il peut être défini par le nombre de messages sur lesquels il est en retard (ou estimation du temps de retard qu’il a avec le leader).</w:t>
+      </w:r>
+    </w:p>
+    <w:p>
+      <w:pPr>
+        <w:jc w:val="both"/>
+      </w:pPr>
+      <w:bookmarkStart w:id="5" w:name="_Hlk105364191"/>
+      <w:r>
+        <w:t xml:space="preserve">Si par malheur un follower n’arrive pas à suivre et à se mettre à jour (pour cause des latences réseaux par exemple) alors le leader peut nommer un autre </w:t>
+      </w:r>
+      <w:proofErr w:type="spellStart"/>
+      <w:r>
+        <w:t>brocker</w:t>
+      </w:r>
+      <w:proofErr w:type="spellEnd"/>
+      <w:r>
+        <w:t xml:space="preserve"> pour devenir follower.</w:t>
+      </w:r>
       <w:r>
         <w:t xml:space="preserve"> </w:t>
       </w:r>
     </w:p>
+    <w:bookmarkEnd w:id="5"/>
+    <w:p/>
+    <w:p>
+      <w:r>
+        <w:t xml:space="preserve"> </w:t>
+      </w:r>
+    </w:p>
     <w:p>
       <w:pPr>
         <w:pStyle w:val="Titre1"/>
       </w:pPr>
-      <w:bookmarkStart w:id="3" w:name="_Toc102327206"/>
-      <w:r>
-        <w:t>PIPELINE D’ECRITURE DE MESAGES :</w:t>
-      </w:r>
-      <w:bookmarkEnd w:id="3"/>
-    </w:p>
-    <w:p>
-      <w:r>
-        <w:t>Le leader prend une décision en fonction des ISR (ISR : In Synchron Replica</w:t>
-      </w:r>
-      <w:r>
-        <w:t> : nombre de réplicas qui sont à jour (synchrones) avec le leader</w:t>
-      </w:r>
-      <w:r>
-        <w:t>)</w:t>
-      </w:r>
-      <w:r>
-        <w:t>.</w:t>
-      </w:r>
-    </w:p>
-    <w:p>
-      <w:r>
-        <w:t>Il peut être défini par le nombre de messages sur lesquels il est en retard (ou estimation du temps de retard qu’il a avec le leader).</w:t>
-      </w:r>
-    </w:p>
-    <w:p>
-      <w:r>
-        <w:t xml:space="preserve">Si par malheur un follower n’arrive pas à suivre et à se mettre à jour (pour cause des latences réseaux par exemple) alors le leader peut nommer un autre </w:t>
-      </w:r>
-      <w:proofErr w:type="spellStart"/>
-      <w:r>
-        <w:t>brocker</w:t>
-      </w:r>
-      <w:proofErr w:type="spellEnd"/>
-      <w:r>
-        <w:t xml:space="preserve"> pour devenir follower.</w:t>
-      </w:r>
-      <w:r>
-        <w:t xml:space="preserve"> </w:t>
-      </w:r>
-    </w:p>
-    <w:p/>
-    <w:p>
-      <w:r>
-        <w:t xml:space="preserve"> </w:t>
-      </w:r>
-    </w:p>
-    <w:p>
-      <w:pPr>
-        <w:pStyle w:val="Titre1"/>
-      </w:pPr>
-      <w:bookmarkStart w:id="4" w:name="_Toc102327207"/>
-      <w:r>
-        <w:lastRenderedPageBreak/>
+      <w:bookmarkStart w:id="6" w:name="_Toc102327207"/>
+      <w:r>
         <w:t xml:space="preserve">PARAMETRES DE PRODUCERS </w:t>
       </w:r>
       <w:r>
         <w:t>KAFKA</w:t>
       </w:r>
-      <w:bookmarkEnd w:id="4"/>
+      <w:bookmarkEnd w:id="6"/>
       <w:r>
         <w:t xml:space="preserve"> </w:t>
       </w:r>
@@ -4235,12 +4493,10 @@
         <w:t>{</w:t>
       </w:r>
       <w:proofErr w:type="spellStart"/>
-      <w:proofErr w:type="gramStart"/>
       <w:r>
         <w:t>map</w:t>
       </w:r>
       <w:proofErr w:type="spellEnd"/>
-      <w:proofErr w:type="gramEnd"/>
       <w:r>
         <w:t>}</w:t>
       </w:r>
@@ -4263,24 +4519,21 @@
         <w:t xml:space="preserve"> le hash de la c</w:t>
       </w:r>
       <w:r>
-        <w:t xml:space="preserve">lé détermine la partition qui recevra le message : en cas d’absence de clé kafka va faire du </w:t>
+        <w:t xml:space="preserve">lé </w:t>
+      </w:r>
+      <w:r>
+        <w:t xml:space="preserve">qui </w:t>
+      </w:r>
+      <w:r>
+        <w:t xml:space="preserve">détermine la partition qui recevra le message : en cas d’absence de clé kafka va faire du </w:t>
       </w:r>
       <w:r>
         <w:rPr>
           <w:b/>
           <w:bCs/>
         </w:rPr>
-        <w:t>Round-</w:t>
-      </w:r>
-      <w:proofErr w:type="spellStart"/>
-      <w:r>
-        <w:rPr>
-          <w:b/>
-          <w:bCs/>
-        </w:rPr>
-        <w:t>Robing</w:t>
-      </w:r>
-      <w:proofErr w:type="spellEnd"/>
+        <w:t>Round-Robin</w:t>
+      </w:r>
       <w:r>
         <w:rPr>
           <w:b/>
@@ -4385,6 +4638,7 @@
         <w:jc w:val="both"/>
       </w:pPr>
       <w:r>
+        <w:lastRenderedPageBreak/>
         <w:t>On le met à 0</w:t>
       </w:r>
       <w:r>
@@ -4615,12 +4869,10 @@
         <w:t xml:space="preserve"> </w:t>
       </w:r>
       <w:proofErr w:type="spellStart"/>
-      <w:proofErr w:type="gramStart"/>
       <w:r>
         <w:t>key.serializer</w:t>
       </w:r>
       <w:proofErr w:type="spellEnd"/>
-      <w:proofErr w:type="gramEnd"/>
       <w:r>
         <w:t xml:space="preserve">, </w:t>
       </w:r>
@@ -4734,7 +4986,6 @@
         <w:t xml:space="preserve"> </w:t>
       </w:r>
       <w:proofErr w:type="spellStart"/>
-      <w:proofErr w:type="gramStart"/>
       <w:r>
         <w:rPr>
           <w:u w:val="single"/>
@@ -4749,11 +5000,7 @@
         <w:t>)</w:t>
       </w:r>
       <w:r>
-        <w:t>limite</w:t>
-      </w:r>
-      <w:proofErr w:type="gramEnd"/>
-      <w:r>
-        <w:t xml:space="preserve"> le nbre de message</w:t>
+        <w:t>limite le nbre de message</w:t>
       </w:r>
       <w:r>
         <w:t xml:space="preserve"> à </w:t>
@@ -4891,18 +5138,29 @@
       <w:r>
         <w:t xml:space="preserve"> </w:t>
       </w:r>
-      <w:r>
-        <w:t xml:space="preserve">(on peut décider de ne pas compresser et matcher le producer avec consumer) </w:t>
+      <w:bookmarkStart w:id="7" w:name="_Hlk105364987"/>
+      <w:r>
+        <w:t xml:space="preserve">(on peut décider de ne pas compresser et matcher le </w:t>
       </w:r>
       <w:proofErr w:type="spellStart"/>
-      <w:proofErr w:type="gramStart"/>
+      <w:r>
+        <w:t>producer</w:t>
+      </w:r>
+      <w:proofErr w:type="spellEnd"/>
+      <w:r>
+        <w:t xml:space="preserve"> avec consumer) </w:t>
+      </w:r>
+      <w:proofErr w:type="spellStart"/>
       <w:r>
         <w:t>compression.type</w:t>
       </w:r>
       <w:proofErr w:type="spellEnd"/>
-      <w:proofErr w:type="gramEnd"/>
-      <w:r>
-        <w:t xml:space="preserve"> : les codes supportés sont : </w:t>
+      <w:r>
+        <w:t> : les codes supportés sont </w:t>
+      </w:r>
+      <w:bookmarkEnd w:id="7"/>
+      <w:r>
+        <w:t xml:space="preserve">: </w:t>
       </w:r>
       <w:proofErr w:type="spellStart"/>
       <w:r>
@@ -5031,7 +5289,6 @@
           <w:iCs/>
         </w:rPr>
       </w:pPr>
-      <w:proofErr w:type="gramStart"/>
       <w:r>
         <w:rPr>
           <w:b/>
@@ -5039,17 +5296,7 @@
           <w:i/>
           <w:iCs/>
         </w:rPr>
-        <w:t>retries</w:t>
-      </w:r>
-      <w:proofErr w:type="gramEnd"/>
-      <w:r>
-        <w:rPr>
-          <w:b/>
-          <w:bCs/>
-          <w:i/>
-          <w:iCs/>
-        </w:rPr>
-        <w:t> </w:t>
+        <w:t>retries </w:t>
       </w:r>
       <w:r>
         <w:t>: le nombre de fois un message est renvoyé par le producer en cas d’erreur (d’échec)</w:t>
@@ -5108,7 +5355,6 @@
           <w:i/>
           <w:iCs/>
         </w:rPr>
-        <w:lastRenderedPageBreak/>
         <w:t xml:space="preserve">Retry.backoff.ms : </w:t>
       </w:r>
       <w:r>
@@ -5135,7 +5381,6 @@
         <w:t xml:space="preserve"> </w:t>
       </w:r>
       <w:proofErr w:type="spellStart"/>
-      <w:proofErr w:type="gramStart"/>
       <w:r>
         <w:rPr>
           <w:b/>
@@ -5146,7 +5391,6 @@
         <w:t>max.inflight.request.per.connection</w:t>
       </w:r>
       <w:proofErr w:type="spellEnd"/>
-      <w:proofErr w:type="gramEnd"/>
       <w:r>
         <w:rPr>
           <w:b/>
@@ -5170,35 +5414,25 @@
       <w:pPr>
         <w:pStyle w:val="Titre1"/>
       </w:pPr>
-      <w:bookmarkStart w:id="5" w:name="_Toc102327208"/>
+      <w:bookmarkStart w:id="8" w:name="_Toc102327208"/>
       <w:r>
         <w:t>MODES DE PRODUCTION :</w:t>
       </w:r>
-      <w:bookmarkEnd w:id="5"/>
+      <w:bookmarkEnd w:id="8"/>
     </w:p>
     <w:p>
       <w:pPr>
         <w:pStyle w:val="Titre2"/>
       </w:pPr>
-      <w:bookmarkStart w:id="6" w:name="_Toc102327209"/>
-      <w:proofErr w:type="gramStart"/>
-      <w:r>
-        <w:t>a</w:t>
-      </w:r>
-      <w:proofErr w:type="gramEnd"/>
-      <w:r>
-        <w:t>-Production bloquante :</w:t>
-      </w:r>
-      <w:bookmarkEnd w:id="6"/>
-    </w:p>
-    <w:p>
-      <w:proofErr w:type="gramStart"/>
-      <w:r>
-        <w:t>quand</w:t>
-      </w:r>
-      <w:proofErr w:type="gramEnd"/>
-      <w:r>
-        <w:t xml:space="preserve"> on met le </w:t>
+      <w:bookmarkStart w:id="9" w:name="_Toc102327209"/>
+      <w:r>
+        <w:t>a-Production bloquante :</w:t>
+      </w:r>
+      <w:bookmarkEnd w:id="9"/>
+    </w:p>
+    <w:p>
+      <w:r>
+        <w:t xml:space="preserve">quand on met le </w:t>
       </w:r>
       <w:proofErr w:type="spellStart"/>
       <w:r>
@@ -5226,16 +5460,12 @@
       <w:pPr>
         <w:pStyle w:val="Titre2"/>
       </w:pPr>
-      <w:bookmarkStart w:id="7" w:name="_Toc102327210"/>
-      <w:proofErr w:type="gramStart"/>
-      <w:r>
-        <w:t>b</w:t>
-      </w:r>
-      <w:proofErr w:type="gramEnd"/>
-      <w:r>
-        <w:t>-production non bloquante :</w:t>
-      </w:r>
-      <w:bookmarkEnd w:id="7"/>
+      <w:bookmarkStart w:id="10" w:name="_Toc102327210"/>
+      <w:r>
+        <w:lastRenderedPageBreak/>
+        <w:t>b-production non bloquante :</w:t>
+      </w:r>
+      <w:bookmarkEnd w:id="10"/>
     </w:p>
     <w:p>
       <w:pPr>
@@ -5245,7 +5475,6 @@
         </w:rPr>
       </w:pPr>
       <w:proofErr w:type="spellStart"/>
-      <w:proofErr w:type="gramStart"/>
       <w:r>
         <w:rPr>
           <w:lang w:val="en-US"/>
@@ -5253,7 +5482,6 @@
         <w:t>producer.send</w:t>
       </w:r>
       <w:proofErr w:type="spellEnd"/>
-      <w:proofErr w:type="gramEnd"/>
       <w:r>
         <w:rPr>
           <w:lang w:val="en-US"/>
@@ -5295,18 +5523,50 @@
         <w:t>NB :</w:t>
       </w:r>
       <w:r>
-        <w:t xml:space="preserve"> Le nombre de partitions qui rend kafka scale-out. Le nombre d’applications qui produisent et qui consomment des messages et la vitesse de production et de consommation qui définissent le nombre de réplicas qu’il faut pour kafka.</w:t>
+        <w:t xml:space="preserve"> Le nombre de partitions qui rend kafka scale-out. Le nombre d’applications </w:t>
+      </w:r>
+      <w:r>
+        <w:t>(</w:t>
+      </w:r>
+      <w:r>
+        <w:t>qui produisent et qui consomment des messages</w:t>
+      </w:r>
+      <w:r>
+        <w:t>)</w:t>
+      </w:r>
+      <w:r>
+        <w:t xml:space="preserve"> et la vitesse </w:t>
+      </w:r>
+      <w:r>
+        <w:t>(</w:t>
+      </w:r>
+      <w:r>
+        <w:t>de production et de consommation</w:t>
+      </w:r>
+      <w:r>
+        <w:t>)</w:t>
+      </w:r>
+      <w:r>
+        <w:t xml:space="preserve"> qui définissent le nombre de réplicas qu’il faut pour </w:t>
+      </w:r>
+      <w:proofErr w:type="spellStart"/>
+      <w:r>
+        <w:t>kafka</w:t>
+      </w:r>
+      <w:proofErr w:type="spellEnd"/>
+      <w:r>
+        <w:t>.</w:t>
       </w:r>
     </w:p>
     <w:p>
       <w:pPr>
         <w:pStyle w:val="Titre1"/>
       </w:pPr>
-      <w:bookmarkStart w:id="8" w:name="_Toc102327211"/>
+      <w:bookmarkStart w:id="11" w:name="_Toc102327211"/>
       <w:r>
         <w:t>CONSUMERS KAFKA :</w:t>
       </w:r>
-      <w:bookmarkEnd w:id="8"/>
+      <w:bookmarkEnd w:id="11"/>
     </w:p>
     <w:p>
       <w:pPr>
@@ -5343,7 +5603,6 @@
         <w:t xml:space="preserve">(soit au broker soit à </w:t>
       </w:r>
       <w:proofErr w:type="spellStart"/>
-      <w:proofErr w:type="gramStart"/>
       <w:r>
         <w:t>zookeeper</w:t>
       </w:r>
@@ -5352,11 +5611,7 @@
         <w:t>)</w:t>
       </w:r>
       <w:r>
-        <w:t>(</w:t>
-      </w:r>
-      <w:proofErr w:type="gramEnd"/>
-      <w:r>
-        <w:t>le commit = dire à kafka que j’ai consommé un message)</w:t>
+        <w:t>(le commit = dire à kafka que j’ai consommé un message)</w:t>
       </w:r>
       <w:r>
         <w:t xml:space="preserve"> : </w:t>
@@ -5367,7 +5622,15 @@
         <w:jc w:val="both"/>
       </w:pPr>
       <w:r>
-        <w:t xml:space="preserve">2 API kafka </w:t>
+        <w:t xml:space="preserve">2 API </w:t>
+      </w:r>
+      <w:proofErr w:type="spellStart"/>
+      <w:r>
+        <w:t>kafka</w:t>
+      </w:r>
+      <w:proofErr w:type="spellEnd"/>
+      <w:r>
+        <w:t xml:space="preserve"> </w:t>
       </w:r>
       <w:proofErr w:type="spellStart"/>
       <w:r>
@@ -5434,17 +5697,12 @@
         <w:t xml:space="preserve"> pour un seul topic donné il suffit de de mettre le paramètre </w:t>
       </w:r>
       <w:proofErr w:type="spellStart"/>
-      <w:proofErr w:type="gramStart"/>
       <w:r>
         <w:t>props.put</w:t>
       </w:r>
       <w:proofErr w:type="spellEnd"/>
       <w:r>
-        <w:t>(</w:t>
-      </w:r>
-      <w:proofErr w:type="gramEnd"/>
-      <w:r>
-        <w:t>« </w:t>
+        <w:t>(« </w:t>
       </w:r>
       <w:proofErr w:type="spellStart"/>
       <w:r>
@@ -5593,27 +5851,26 @@
       <w:r>
         <w:t>Les consommateur kafka fonctionnement en mode pull</w:t>
       </w:r>
+      <w:r>
+        <w:t xml:space="preserve"> (</w:t>
+      </w:r>
+      <w:r>
+        <w:t>C’est le consommateur qui ramène les messages du broker quand il le souhaite.</w:t>
+      </w:r>
+      <w:r>
+        <w:t>)</w:t>
+      </w:r>
     </w:p>
     <w:p>
       <w:pPr>
         <w:jc w:val="both"/>
       </w:pPr>
-      <w:r>
-        <w:tab/>
-        <w:t>C’est le consommateur qui ramène les messages du broker quand il le souhaite.</w:t>
-      </w:r>
     </w:p>
     <w:p>
       <w:pPr>
         <w:jc w:val="both"/>
       </w:pPr>
-    </w:p>
-    <w:p>
-      <w:pPr>
-        <w:jc w:val="both"/>
-      </w:pPr>
-      <w:r>
-        <w:lastRenderedPageBreak/>
+      <w:r>
         <w:t>Avantages :</w:t>
       </w:r>
     </w:p>
@@ -5629,11 +5886,9 @@
       <w:r>
         <w:t xml:space="preserve">Chaque consumer consomme à son </w:t>
       </w:r>
-      <w:proofErr w:type="spellStart"/>
-      <w:r>
-        <w:t>ritjme</w:t>
-      </w:r>
-      <w:proofErr w:type="spellEnd"/>
+      <w:r>
+        <w:t>rythme</w:t>
+      </w:r>
     </w:p>
     <w:p>
       <w:pPr>
@@ -5645,15 +5900,7 @@
         <w:jc w:val="both"/>
       </w:pPr>
       <w:r>
-        <w:t xml:space="preserve">Améliorer la stabilité des applications en aval du </w:t>
-      </w:r>
-      <w:proofErr w:type="gramStart"/>
-      <w:r>
-        <w:t>consumer.(</w:t>
-      </w:r>
-      <w:proofErr w:type="gramEnd"/>
-      <w:r>
-        <w:t xml:space="preserve">les applications consommatrices conçues pour 1 charge normale pas pour des pics de consommation. </w:t>
+        <w:t xml:space="preserve">Améliorer la stabilité des applications en aval du consumer.(les applications consommatrices conçues pour 1 charge normale pas pour des pics de consommation. </w:t>
       </w:r>
     </w:p>
     <w:p>
@@ -5680,6 +5927,7 @@
         <w:rPr>
           <w:noProof/>
         </w:rPr>
+        <w:lastRenderedPageBreak/>
         <w:drawing>
           <wp:inline distT="0" distB="0" distL="0" distR="0" wp14:anchorId="09AA3C03" wp14:editId="62CCED52">
             <wp:extent cx="2124075" cy="2484156"/>
@@ -5696,7 +5944,7 @@
                     <pic:cNvPicPr/>
                   </pic:nvPicPr>
                   <pic:blipFill>
-                    <a:blip r:embed="rId10"/>
+                    <a:blip r:embed="rId9"/>
                     <a:stretch>
                       <a:fillRect/>
                     </a:stretch>
@@ -5726,23 +5974,15 @@
       <w:pPr>
         <w:pStyle w:val="Titre1"/>
       </w:pPr>
-      <w:bookmarkStart w:id="9" w:name="_Toc102327212"/>
+      <w:bookmarkStart w:id="12" w:name="_Toc102327212"/>
       <w:r>
         <w:t>COMMIT DES MESSAGES CONSOMMES :</w:t>
       </w:r>
-      <w:bookmarkEnd w:id="9"/>
-    </w:p>
-    <w:p>
-      <w:r>
-        <w:t xml:space="preserve">Selon </w:t>
-      </w:r>
-      <w:proofErr w:type="gramStart"/>
-      <w:r>
-        <w:t>le use</w:t>
-      </w:r>
-      <w:proofErr w:type="gramEnd"/>
-      <w:r>
-        <w:t xml:space="preserve"> case on peut choisir :</w:t>
+      <w:bookmarkEnd w:id="12"/>
+    </w:p>
+    <w:p>
+      <w:r>
+        <w:t>Selon le use case on peut choisir :</w:t>
       </w:r>
     </w:p>
     <w:p>
@@ -5785,13 +6025,8 @@
         <w:t xml:space="preserve"> (‘’</w:t>
       </w:r>
       <w:proofErr w:type="spellStart"/>
-      <w:proofErr w:type="gramStart"/>
-      <w:r>
-        <w:t>enable.auto</w:t>
-      </w:r>
-      <w:proofErr w:type="gramEnd"/>
-      <w:r>
-        <w:t>.comit</w:t>
+      <w:r>
+        <w:t>enable.auto.comit</w:t>
       </w:r>
       <w:proofErr w:type="spellEnd"/>
       <w:r>
@@ -5833,14 +6068,9 @@
         <w:ind w:left="705"/>
       </w:pPr>
       <w:r>
-        <w:t>Inconvénient : risque de double consommation (suite à des erreurs réseaux.) =</w:t>
-      </w:r>
-      <w:proofErr w:type="gramStart"/>
-      <w:r>
-        <w:t>&gt;(</w:t>
+        <w:t>Inconvénient : risque de double consommation (suite à des erreurs réseaux.) =&gt;(</w:t>
       </w:r>
       <w:proofErr w:type="spellStart"/>
-      <w:proofErr w:type="gramEnd"/>
       <w:r>
         <w:t>zookeeper</w:t>
       </w:r>
@@ -5894,10 +6124,11 @@
         <w:rPr>
           <w:noProof/>
         </w:rPr>
+        <w:lastRenderedPageBreak/>
         <w:drawing>
-          <wp:inline distT="0" distB="0" distL="0" distR="0" wp14:anchorId="6AB93F66" wp14:editId="5FC21960">
-            <wp:extent cx="3648075" cy="2762194"/>
-            <wp:effectExtent l="19050" t="19050" r="9525" b="19685"/>
+          <wp:inline distT="0" distB="0" distL="0" distR="0" wp14:anchorId="6AB93F66" wp14:editId="2CE5A82C">
+            <wp:extent cx="5108624" cy="2761615"/>
+            <wp:effectExtent l="19050" t="19050" r="15875" b="19685"/>
             <wp:docPr id="17" name="Image 17"/>
             <wp:cNvGraphicFramePr>
               <a:graphicFrameLocks xmlns:a="http://schemas.openxmlformats.org/drawingml/2006/main" noChangeAspect="1"/>
@@ -5910,7 +6141,7 @@
                     <pic:cNvPicPr/>
                   </pic:nvPicPr>
                   <pic:blipFill>
-                    <a:blip r:embed="rId11"/>
+                    <a:blip r:embed="rId10"/>
                     <a:stretch>
                       <a:fillRect/>
                     </a:stretch>
@@ -5918,7 +6149,7 @@
                   <pic:spPr>
                     <a:xfrm>
                       <a:off x="0" y="0"/>
-                      <a:ext cx="3654668" cy="2767186"/>
+                      <a:ext cx="5120944" cy="2768275"/>
                     </a:xfrm>
                     <a:prstGeom prst="rect">
                       <a:avLst/>
@@ -5940,23 +6171,21 @@
       <w:pPr>
         <w:pStyle w:val="Titre1"/>
       </w:pPr>
-      <w:bookmarkStart w:id="10" w:name="_Toc102327213"/>
+      <w:bookmarkStart w:id="13" w:name="_Toc102327213"/>
       <w:r>
         <w:t>STATELESS VS STATEFULL :</w:t>
       </w:r>
-      <w:bookmarkEnd w:id="10"/>
+      <w:bookmarkEnd w:id="13"/>
     </w:p>
     <w:p>
       <w:r>
         <w:t>(</w:t>
       </w:r>
       <w:proofErr w:type="spellStart"/>
-      <w:proofErr w:type="gramStart"/>
       <w:r>
         <w:t>upsert</w:t>
       </w:r>
       <w:proofErr w:type="spellEnd"/>
-      <w:proofErr w:type="gramEnd"/>
       <w:r>
         <w:t> : update et insert au même temps)</w:t>
       </w:r>
@@ -5965,16 +6194,11 @@
       <w:pPr>
         <w:pStyle w:val="Titre2"/>
       </w:pPr>
-      <w:bookmarkStart w:id="11" w:name="_Toc102327214"/>
-      <w:proofErr w:type="gramStart"/>
-      <w:r>
-        <w:t>a</w:t>
-      </w:r>
-      <w:proofErr w:type="gramEnd"/>
-      <w:r>
-        <w:t>- Stateless :</w:t>
-      </w:r>
-      <w:bookmarkEnd w:id="11"/>
+      <w:bookmarkStart w:id="14" w:name="_Toc102327214"/>
+      <w:r>
+        <w:t>a- Stateless :</w:t>
+      </w:r>
+      <w:bookmarkEnd w:id="14"/>
     </w:p>
     <w:p>
       <w:r>
@@ -6003,14 +6227,9 @@
       <w:pPr>
         <w:pStyle w:val="Titre2"/>
       </w:pPr>
-      <w:bookmarkStart w:id="12" w:name="_Toc102327215"/>
-      <w:proofErr w:type="gramStart"/>
-      <w:r>
-        <w:t>b</w:t>
-      </w:r>
-      <w:proofErr w:type="gramEnd"/>
-      <w:r>
-        <w:t xml:space="preserve">- </w:t>
+      <w:bookmarkStart w:id="15" w:name="_Toc102327215"/>
+      <w:r>
+        <w:t xml:space="preserve">b- </w:t>
       </w:r>
       <w:proofErr w:type="spellStart"/>
       <w:r>
@@ -6020,19 +6239,14 @@
       <w:r>
         <w:t> :</w:t>
       </w:r>
-      <w:bookmarkEnd w:id="12"/>
+      <w:bookmarkEnd w:id="15"/>
     </w:p>
     <w:p>
       <w:pPr>
         <w:jc w:val="both"/>
       </w:pPr>
-      <w:proofErr w:type="gramStart"/>
-      <w:r>
-        <w:t>le</w:t>
-      </w:r>
-      <w:proofErr w:type="gramEnd"/>
-      <w:r>
-        <w:t xml:space="preserve"> contraire de stateless : il faut connaître les anciens messages pour pouvoir effectuer un traitement.</w:t>
+      <w:r>
+        <w:t>le contraire de stateless : il faut connaître les anciens messages pour pouvoir effectuer un traitement.</w:t>
       </w:r>
     </w:p>
     <w:p>
@@ -6040,41 +6254,28 @@
         <w:jc w:val="both"/>
       </w:pPr>
       <w:r>
-        <w:t>Exemple calcul de chiffres d’affaires en faisant la somme de toutes les ventes. (</w:t>
-      </w:r>
-      <w:proofErr w:type="gramStart"/>
-      <w:r>
-        <w:t>chaque</w:t>
-      </w:r>
-      <w:proofErr w:type="gramEnd"/>
-      <w:r>
-        <w:t xml:space="preserve"> message kafka est une vente)</w:t>
+        <w:t>Exemple calcul de chiffres d’affaires en faisant la somme de toutes les ventes. (chaque message kafka est une vente)</w:t>
       </w:r>
     </w:p>
     <w:p>
       <w:pPr>
         <w:pStyle w:val="Titre1"/>
       </w:pPr>
-      <w:bookmarkStart w:id="13" w:name="_Toc102327216"/>
+      <w:bookmarkStart w:id="16" w:name="_Toc102327216"/>
       <w:r>
         <w:t>MESSAGE DELIVERY :</w:t>
       </w:r>
-      <w:bookmarkEnd w:id="13"/>
+      <w:bookmarkEnd w:id="16"/>
     </w:p>
     <w:p>
       <w:pPr>
         <w:pStyle w:val="Titre2"/>
       </w:pPr>
-      <w:bookmarkStart w:id="14" w:name="_Toc102327217"/>
-      <w:proofErr w:type="gramStart"/>
-      <w:r>
-        <w:t>a</w:t>
-      </w:r>
-      <w:proofErr w:type="gramEnd"/>
-      <w:r>
-        <w:t>- At Least Once :</w:t>
-      </w:r>
-      <w:bookmarkEnd w:id="14"/>
+      <w:bookmarkStart w:id="17" w:name="_Toc102327217"/>
+      <w:r>
+        <w:t>a- At Least Once :</w:t>
+      </w:r>
+      <w:bookmarkEnd w:id="17"/>
       <w:r>
         <w:t xml:space="preserve"> </w:t>
       </w:r>
@@ -6100,7 +6301,7 @@
           <w:lang w:val="en-US"/>
         </w:rPr>
       </w:pPr>
-      <w:bookmarkStart w:id="15" w:name="_Toc102327218"/>
+      <w:bookmarkStart w:id="18" w:name="_Toc102327218"/>
       <w:r>
         <w:rPr>
           <w:lang w:val="en-US"/>
@@ -6112,124 +6313,129 @@
         <w:rPr>
           <w:lang w:val="en-US"/>
         </w:rPr>
-        <w:t xml:space="preserve">At Most </w:t>
-      </w:r>
-      <w:proofErr w:type="gramStart"/>
+        <w:t>At Most Once :</w:t>
+      </w:r>
+      <w:bookmarkEnd w:id="18"/>
       <w:r>
         <w:rPr>
           <w:lang w:val="en-US"/>
         </w:rPr>
-        <w:t>Once :</w:t>
-      </w:r>
-      <w:bookmarkEnd w:id="15"/>
-      <w:proofErr w:type="gramEnd"/>
-      <w:r>
+        <w:t xml:space="preserve"> </w:t>
+      </w:r>
+    </w:p>
+    <w:p>
+      <w:r>
+        <w:t xml:space="preserve">On accepte de perdre </w:t>
+      </w:r>
+      <w:r>
+        <w:t>les messages par contre la duplication de messages n’est pas acceptables et la perte de messages est tolérée.</w:t>
+      </w:r>
+    </w:p>
+    <w:p>
+      <w:r>
+        <w:t xml:space="preserve">Kafka : configurer le </w:t>
+      </w:r>
+      <w:r>
+        <w:t>Producer</w:t>
+      </w:r>
+      <w:r>
+        <w:t xml:space="preserve"> sans </w:t>
+      </w:r>
+      <w:proofErr w:type="spellStart"/>
+      <w:r>
+        <w:t>retry</w:t>
+      </w:r>
+      <w:proofErr w:type="spellEnd"/>
+      <w:r>
+        <w:t xml:space="preserve"> (retries =0)</w:t>
+      </w:r>
+    </w:p>
+    <w:p>
+      <w:pPr>
+        <w:pStyle w:val="Titre2"/>
         <w:rPr>
           <w:lang w:val="en-US"/>
         </w:rPr>
-        <w:t xml:space="preserve"> </w:t>
-      </w:r>
-    </w:p>
-    <w:p>
-      <w:r>
-        <w:t xml:space="preserve">On accepte de perdre </w:t>
-      </w:r>
-      <w:r>
-        <w:t>les messages par contre la duplication de messages n’est pas acceptables et la perte de messages est tolérée.</w:t>
-      </w:r>
-    </w:p>
-    <w:p>
-      <w:r>
-        <w:t xml:space="preserve">Kafka : configurer le </w:t>
-      </w:r>
-      <w:r>
-        <w:t>Producer</w:t>
-      </w:r>
-      <w:r>
-        <w:t xml:space="preserve"> sans </w:t>
+      </w:pPr>
+      <w:bookmarkStart w:id="19" w:name="_Toc102327219"/>
+      <w:r>
+        <w:rPr>
+          <w:lang w:val="en-US"/>
+        </w:rPr>
+        <w:t>c- Exactly Once :</w:t>
+      </w:r>
+      <w:r>
+        <w:rPr>
+          <w:lang w:val="en-US"/>
+        </w:rPr>
+        <w:t xml:space="preserve"> Producer</w:t>
+      </w:r>
+      <w:r>
+        <w:rPr>
+          <w:lang w:val="en-US"/>
+        </w:rPr>
+        <w:t>-Consumer</w:t>
+      </w:r>
+      <w:r>
+        <w:rPr>
+          <w:lang w:val="en-US"/>
+        </w:rPr>
+        <w:t xml:space="preserve"> :</w:t>
+      </w:r>
+      <w:r>
+        <w:rPr>
+          <w:lang w:val="en-US"/>
+        </w:rPr>
+        <w:t xml:space="preserve"> I</w:t>
+      </w:r>
+      <w:r>
+        <w:rPr>
+          <w:lang w:val="en-US"/>
+        </w:rPr>
+        <w:t>dempotence:</w:t>
+      </w:r>
+      <w:bookmarkEnd w:id="19"/>
+    </w:p>
+    <w:p>
+      <w:r>
+        <w:t xml:space="preserve">le message est reçu par les </w:t>
       </w:r>
       <w:proofErr w:type="spellStart"/>
       <w:r>
-        <w:t>retry</w:t>
+        <w:t>consumers</w:t>
       </w:r>
       <w:proofErr w:type="spellEnd"/>
       <w:r>
-        <w:t xml:space="preserve"> (retries =0)</w:t>
-      </w:r>
-    </w:p>
-    <w:p>
-      <w:pPr>
-        <w:pStyle w:val="Titre2"/>
-        <w:rPr>
-          <w:lang w:val="en-US"/>
-        </w:rPr>
-      </w:pPr>
-      <w:bookmarkStart w:id="16" w:name="_Toc102327219"/>
-      <w:r>
-        <w:rPr>
-          <w:lang w:val="en-US"/>
-        </w:rPr>
-        <w:t xml:space="preserve">c- Exactly </w:t>
-      </w:r>
-      <w:proofErr w:type="gramStart"/>
-      <w:r>
-        <w:rPr>
-          <w:lang w:val="en-US"/>
-        </w:rPr>
-        <w:t>Once :</w:t>
-      </w:r>
-      <w:proofErr w:type="gramEnd"/>
-      <w:r>
-        <w:rPr>
-          <w:lang w:val="en-US"/>
-        </w:rPr>
-        <w:t xml:space="preserve"> Producer I</w:t>
-      </w:r>
-      <w:r>
-        <w:rPr>
-          <w:lang w:val="en-US"/>
-        </w:rPr>
-        <w:t>dempotence:</w:t>
-      </w:r>
-      <w:bookmarkEnd w:id="16"/>
-    </w:p>
-    <w:p>
-      <w:proofErr w:type="gramStart"/>
-      <w:r>
-        <w:t>le</w:t>
-      </w:r>
-      <w:proofErr w:type="gramEnd"/>
-      <w:r>
-        <w:t xml:space="preserve"> message est reçu par les </w:t>
+        <w:t xml:space="preserve"> une et une seule fois. (la duplication et la perte de messages ne sont  pas acceptées) </w:t>
+      </w:r>
+    </w:p>
+    <w:p>
+      <w:r>
+        <w:t xml:space="preserve">Pour s’y faire il faut avoir une coopération entre les </w:t>
       </w:r>
       <w:proofErr w:type="spellStart"/>
       <w:r>
+        <w:t>producers</w:t>
+      </w:r>
+      <w:proofErr w:type="spellEnd"/>
+      <w:r>
+        <w:t xml:space="preserve"> et les </w:t>
+      </w:r>
+      <w:proofErr w:type="spellStart"/>
+      <w:r>
         <w:t>consumers</w:t>
       </w:r>
       <w:proofErr w:type="spellEnd"/>
       <w:r>
-        <w:t xml:space="preserve"> une et une seule fois. (</w:t>
-      </w:r>
-      <w:proofErr w:type="gramStart"/>
-      <w:r>
-        <w:t>la</w:t>
-      </w:r>
-      <w:proofErr w:type="gramEnd"/>
-      <w:r>
-        <w:t xml:space="preserve"> duplication et la perte de messages ne sont  pas acceptées) </w:t>
-      </w:r>
-    </w:p>
-    <w:p>
-      <w:r>
-        <w:t xml:space="preserve">Pour s’y faire il faut avoir une coopération entre les producers et les </w:t>
+        <w:t xml:space="preserve"> &amp; de </w:t>
       </w:r>
       <w:proofErr w:type="spellStart"/>
       <w:r>
-        <w:t>consumers</w:t>
+        <w:t>kafka</w:t>
       </w:r>
       <w:proofErr w:type="spellEnd"/>
       <w:r>
-        <w:t xml:space="preserve"> &amp; de kafka.</w:t>
+        <w:t>.</w:t>
       </w:r>
     </w:p>
     <w:p>
@@ -6261,13 +6467,8 @@
           <w:numId w:val="7"/>
         </w:numPr>
       </w:pPr>
-      <w:proofErr w:type="gramStart"/>
-      <w:r>
-        <w:t>la</w:t>
-      </w:r>
-      <w:proofErr w:type="gramEnd"/>
-      <w:r>
-        <w:t xml:space="preserve"> non réception d’ack par le producer.</w:t>
+      <w:r>
+        <w:t>la non réception d’ack par le producer.</w:t>
       </w:r>
     </w:p>
     <w:p>
@@ -6313,12 +6514,10 @@
         <w:t xml:space="preserve"> : </w:t>
       </w:r>
       <w:proofErr w:type="spellStart"/>
-      <w:proofErr w:type="gramStart"/>
       <w:r>
         <w:t>enable.idempotence</w:t>
       </w:r>
       <w:proofErr w:type="spellEnd"/>
-      <w:proofErr w:type="gramEnd"/>
       <w:r>
         <w:t xml:space="preserve"> = </w:t>
       </w:r>
@@ -6360,19 +6559,27 @@
         </w:numPr>
       </w:pPr>
       <w:r>
+        <w:t>Respect d’ordre’ d’envoi des messages.</w:t>
+      </w:r>
+    </w:p>
+    <w:p>
+      <w:pPr>
+        <w:ind w:left="360"/>
+      </w:pPr>
+      <w:r>
         <w:rPr>
           <w:noProof/>
         </w:rPr>
         <mc:AlternateContent>
           <mc:Choice Requires="wps">
             <w:drawing>
-              <wp:anchor distT="0" distB="0" distL="114300" distR="114300" simplePos="0" relativeHeight="251659264" behindDoc="0" locked="0" layoutInCell="1" allowOverlap="1" wp14:anchorId="3454523D" wp14:editId="7C5CB932">
+              <wp:anchor distT="0" distB="0" distL="114300" distR="114300" simplePos="0" relativeHeight="251659264" behindDoc="0" locked="0" layoutInCell="1" allowOverlap="1" wp14:anchorId="3454523D" wp14:editId="1B416B22">
                 <wp:simplePos x="0" y="0"/>
                 <wp:positionH relativeFrom="margin">
-                  <wp:posOffset>-410845</wp:posOffset>
+                  <wp:posOffset>-354575</wp:posOffset>
                 </wp:positionH>
                 <wp:positionV relativeFrom="paragraph">
-                  <wp:posOffset>163195</wp:posOffset>
+                  <wp:posOffset>116596</wp:posOffset>
                 </wp:positionV>
                 <wp:extent cx="6769100" cy="2203450"/>
                 <wp:effectExtent l="0" t="0" r="12700" b="25400"/>
@@ -6557,7 +6764,16 @@
                               <w:t>GCP :</w:t>
                             </w:r>
                             <w:r>
-                              <w:t xml:space="preserve"> Pop </w:t>
+                              <w:t xml:space="preserve"> P</w:t>
+                            </w:r>
+                            <w:r>
+                              <w:t>u</w:t>
+                            </w:r>
+                            <w:r>
+                              <w:t>b</w:t>
+                            </w:r>
+                            <w:r>
+                              <w:t xml:space="preserve"> </w:t>
                             </w:r>
                             <w:proofErr w:type="spellStart"/>
                             <w:r>
@@ -6565,8 +6781,13 @@
                             </w:r>
                             <w:proofErr w:type="spellEnd"/>
                             <w:r>
-                              <w:t xml:space="preserve"> = kafka</w:t>
+                              <w:t xml:space="preserve"> = </w:t>
                             </w:r>
+                            <w:proofErr w:type="spellStart"/>
+                            <w:r>
+                              <w:t>kafka</w:t>
+                            </w:r>
+                            <w:proofErr w:type="spellEnd"/>
                             <w:r>
                               <w:t xml:space="preserve"> (équivalent de kafka dans google cloud platform)</w:t>
                             </w:r>
@@ -6597,9 +6818,9 @@
               </wp:anchor>
             </w:drawing>
           </mc:Choice>
-          <mc:Fallback xmlns:w16sdtdh="http://schemas.microsoft.com/office/word/2020/wordml/sdtdatahash" xmlns:w16="http://schemas.microsoft.com/office/word/2018/wordml" xmlns:w16cex="http://schemas.microsoft.com/office/word/2018/wordml/cex">
+          <mc:Fallback>
             <w:pict>
-              <v:shape w14:anchorId="3454523D" id="Zone de texte 3" o:spid="_x0000_s1039" type="#_x0000_t202" style="position:absolute;left:0;text-align:left;margin-left:-32.35pt;margin-top:12.85pt;width:533pt;height:173.5pt;z-index:251659264;visibility:visible;mso-wrap-style:square;mso-width-percent:0;mso-height-percent:0;mso-wrap-distance-left:9pt;mso-wrap-distance-top:0;mso-wrap-distance-right:9pt;mso-wrap-distance-bottom:0;mso-position-horizontal:absolute;mso-position-horizontal-relative:margin;mso-position-vertical:absolute;mso-position-vertical-relative:text;mso-width-percent:0;mso-height-percent:0;mso-width-relative:margin;mso-height-relative:margin;v-text-anchor:top" o:gfxdata="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" fillcolor="#ddd8c2 [2894]" strokeweight=".5pt">
+              <v:shape w14:anchorId="3454523D" id="Zone de texte 3" o:spid="_x0000_s1041" type="#_x0000_t202" style="position:absolute;left:0;text-align:left;margin-left:-27.9pt;margin-top:9.2pt;width:533pt;height:173.5pt;z-index:251659264;visibility:visible;mso-wrap-style:square;mso-width-percent:0;mso-height-percent:0;mso-wrap-distance-left:9pt;mso-wrap-distance-top:0;mso-wrap-distance-right:9pt;mso-wrap-distance-bottom:0;mso-position-horizontal:absolute;mso-position-horizontal-relative:margin;mso-position-vertical:absolute;mso-position-vertical-relative:text;mso-width-percent:0;mso-height-percent:0;mso-width-relative:margin;mso-height-relative:margin;v-text-anchor:top" o:gfxdata="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" fillcolor="#ddd8c2 [2894]" strokeweight=".5pt">
                 <v:textbox>
                   <w:txbxContent>
                     <w:p>
@@ -6642,7 +6863,29 @@
                           <w:iCs/>
                           <w:u w:val="single"/>
                         </w:rPr>
-                        <w:t>La serialisation :</w:t>
+                        <w:t xml:space="preserve">La </w:t>
+                      </w:r>
+                      <w:proofErr w:type="spellStart"/>
+                      <w:r>
+                        <w:rPr>
+                          <w:b/>
+                          <w:bCs/>
+                          <w:i/>
+                          <w:iCs/>
+                          <w:u w:val="single"/>
+                        </w:rPr>
+                        <w:t>serialisation</w:t>
+                      </w:r>
+                      <w:proofErr w:type="spellEnd"/>
+                      <w:r>
+                        <w:rPr>
+                          <w:b/>
+                          <w:bCs/>
+                          <w:i/>
+                          <w:iCs/>
+                          <w:u w:val="single"/>
+                        </w:rPr>
+                        <w:t> :</w:t>
                       </w:r>
                       <w:r>
                         <w:t xml:space="preserve"> est le processus qui vise à créer et à transformer un objet en mémoire d’une façon optimale (compacte et rendre en série binaire) :</w:t>
@@ -6669,7 +6912,15 @@
                         </w:numPr>
                       </w:pPr>
                       <w:r>
-                        <w:t>Quand on envoie sur le disk ;</w:t>
+                        <w:t xml:space="preserve">Quand on envoie sur le </w:t>
+                      </w:r>
+                      <w:proofErr w:type="spellStart"/>
+                      <w:r>
+                        <w:t>disk</w:t>
+                      </w:r>
+                      <w:proofErr w:type="spellEnd"/>
+                      <w:r>
+                        <w:t> ;</w:t>
                       </w:r>
                     </w:p>
                     <w:p>
@@ -6725,8 +6976,30 @@
                         <w:t>GCP :</w:t>
                       </w:r>
                       <w:r>
-                        <w:t xml:space="preserve"> Pop sub = kafka</w:t>
+                        <w:t xml:space="preserve"> P</w:t>
                       </w:r>
+                      <w:r>
+                        <w:t>u</w:t>
+                      </w:r>
+                      <w:r>
+                        <w:t>b</w:t>
+                      </w:r>
+                      <w:r>
+                        <w:t xml:space="preserve"> </w:t>
+                      </w:r>
+                      <w:proofErr w:type="spellStart"/>
+                      <w:r>
+                        <w:t>sub</w:t>
+                      </w:r>
+                      <w:proofErr w:type="spellEnd"/>
+                      <w:r>
+                        <w:t xml:space="preserve"> = </w:t>
+                      </w:r>
+                      <w:proofErr w:type="spellStart"/>
+                      <w:r>
+                        <w:t>kafka</w:t>
+                      </w:r>
+                      <w:proofErr w:type="spellEnd"/>
                       <w:r>
                         <w:t xml:space="preserve"> (équivalent de kafka dans google cloud platform)</w:t>
                       </w:r>
@@ -6745,14 +7018,6 @@
           </mc:Fallback>
         </mc:AlternateContent>
       </w:r>
-      <w:r>
-        <w:t>Respect d’ordre’ d’envoi des messages.</w:t>
-      </w:r>
-    </w:p>
-    <w:p>
-      <w:pPr>
-        <w:ind w:left="360"/>
-      </w:pPr>
     </w:p>
     <w:p>
       <w:pPr>
@@ -6775,7 +7040,7 @@
       <w:pPr>
         <w:pStyle w:val="Titre1"/>
       </w:pPr>
-      <w:bookmarkStart w:id="17" w:name="_Toc102327220"/>
+      <w:bookmarkStart w:id="20" w:name="_Toc102327220"/>
       <w:r>
         <w:lastRenderedPageBreak/>
         <w:t xml:space="preserve">KAFKA </w:t>
@@ -6786,7 +7051,7 @@
       <w:r>
         <w:t> :</w:t>
       </w:r>
-      <w:bookmarkEnd w:id="17"/>
+      <w:bookmarkEnd w:id="20"/>
     </w:p>
     <w:p>
       <w:r>
@@ -7232,11 +7497,11 @@
       <w:pPr>
         <w:pStyle w:val="Titre2"/>
       </w:pPr>
-      <w:bookmarkStart w:id="18" w:name="_Toc102327221"/>
+      <w:bookmarkStart w:id="21" w:name="_Toc102327221"/>
       <w:r>
         <w:t>1-Architecture de Kafka STREAMS :</w:t>
       </w:r>
-      <w:bookmarkEnd w:id="18"/>
+      <w:bookmarkEnd w:id="21"/>
     </w:p>
     <w:p>
       <w:pPr>
@@ -7247,9 +7512,9 @@
           <w:noProof/>
         </w:rPr>
         <w:drawing>
-          <wp:inline distT="0" distB="0" distL="0" distR="0" wp14:anchorId="202D500F" wp14:editId="181653AF">
-            <wp:extent cx="3460750" cy="2618740"/>
-            <wp:effectExtent l="19050" t="19050" r="25400" b="10160"/>
+          <wp:inline distT="0" distB="0" distL="0" distR="0" wp14:anchorId="202D500F" wp14:editId="13D21558">
+            <wp:extent cx="4591858" cy="3474645"/>
+            <wp:effectExtent l="19050" t="19050" r="18415" b="12065"/>
             <wp:docPr id="27" name="Image 27"/>
             <wp:cNvGraphicFramePr>
               <a:graphicFrameLocks xmlns:a="http://schemas.openxmlformats.org/drawingml/2006/main" noChangeAspect="1"/>
@@ -7262,14 +7527,14 @@
                     <pic:cNvPicPr/>
                   </pic:nvPicPr>
                   <pic:blipFill rotWithShape="1">
-                    <a:blip r:embed="rId12"/>
+                    <a:blip r:embed="rId11"/>
                     <a:srcRect l="4484" r="4984"/>
                     <a:stretch/>
                   </pic:blipFill>
                   <pic:spPr bwMode="auto">
                     <a:xfrm>
                       <a:off x="0" y="0"/>
-                      <a:ext cx="3488228" cy="2639532"/>
+                      <a:ext cx="4644723" cy="3514647"/>
                     </a:xfrm>
                     <a:prstGeom prst="rect">
                       <a:avLst/>
@@ -7517,11 +7782,7 @@
           </mc:Choice>
           <mc:Fallback>
             <w:pict>
-              <v:shapetype w14:anchorId="4BC89434" id="_x0000_t202" coordsize="21600,21600" o:spt="202" path="m,l,21600r21600,l21600,xe">
-                <v:stroke joinstyle="miter"/>
-                <v:path gradientshapeok="t" o:connecttype="rect"/>
-              </v:shapetype>
-              <v:shape id="Zone de texte 29" o:spid="_x0000_s1040" type="#_x0000_t202" style="position:absolute;margin-left:171.9pt;margin-top:1.05pt;width:309pt;height:202pt;z-index:251684864;visibility:visible;mso-wrap-style:square;mso-width-percent:0;mso-height-percent:0;mso-wrap-distance-left:9pt;mso-wrap-distance-top:0;mso-wrap-distance-right:9pt;mso-wrap-distance-bottom:0;mso-position-horizontal:absolute;mso-position-horizontal-relative:text;mso-position-vertical:absolute;mso-position-vertical-relative:text;mso-width-percent:0;mso-height-percent:0;mso-width-relative:margin;mso-height-relative:margin;v-text-anchor:top" o:gfxdata="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" fillcolor="#fde9d9 [665]" strokeweight=".5pt">
+              <v:shape w14:anchorId="4BC89434" id="Zone de texte 29" o:spid="_x0000_s1042" type="#_x0000_t202" style="position:absolute;margin-left:171.9pt;margin-top:1.05pt;width:309pt;height:202pt;z-index:251684864;visibility:visible;mso-wrap-style:square;mso-width-percent:0;mso-height-percent:0;mso-wrap-distance-left:9pt;mso-wrap-distance-top:0;mso-wrap-distance-right:9pt;mso-wrap-distance-bottom:0;mso-position-horizontal:absolute;mso-position-horizontal-relative:text;mso-position-vertical:absolute;mso-position-vertical-relative:text;mso-width-percent:0;mso-height-percent:0;mso-width-relative:margin;mso-height-relative:margin;v-text-anchor:top" o:gfxdata="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" fillcolor="#fde9d9 [665]" strokeweight=".5pt">
                 <v:textbox>
                   <w:txbxContent>
                     <w:p>
@@ -7688,7 +7949,7 @@
                     <pic:cNvPicPr/>
                   </pic:nvPicPr>
                   <pic:blipFill rotWithShape="1">
-                    <a:blip r:embed="rId13"/>
+                    <a:blip r:embed="rId12"/>
                     <a:srcRect l="10077" t="-294" r="7870" b="8510"/>
                     <a:stretch/>
                   </pic:blipFill>
@@ -7721,8 +7982,9 @@
     <w:p>
       <w:pPr>
         <w:pStyle w:val="Titre2"/>
-      </w:pPr>
-      <w:bookmarkStart w:id="19" w:name="_Toc102327222"/>
+        <w:jc w:val="center"/>
+      </w:pPr>
+      <w:bookmarkStart w:id="22" w:name="_Toc102327222"/>
       <w:r>
         <w:rPr>
           <w:noProof/>
@@ -7744,7 +8006,7 @@
                     <pic:cNvPicPr/>
                   </pic:nvPicPr>
                   <pic:blipFill>
-                    <a:blip r:embed="rId14"/>
+                    <a:blip r:embed="rId13"/>
                     <a:stretch>
                       <a:fillRect/>
                     </a:stretch>
@@ -7769,7 +8031,7 @@
           </wp:inline>
         </w:drawing>
       </w:r>
-      <w:bookmarkEnd w:id="19"/>
+      <w:bookmarkEnd w:id="22"/>
     </w:p>
     <w:p>
       <w:pPr>
@@ -7854,14 +8116,14 @@
       <w:pPr>
         <w:pStyle w:val="Titre2"/>
       </w:pPr>
-      <w:bookmarkStart w:id="20" w:name="_Toc102327223"/>
+      <w:bookmarkStart w:id="23" w:name="_Toc102327223"/>
       <w:r>
         <w:t>2-</w:t>
       </w:r>
       <w:r>
         <w:t>Configuration de KAFKA STREAMS :</w:t>
       </w:r>
-      <w:bookmarkEnd w:id="20"/>
+      <w:bookmarkEnd w:id="23"/>
     </w:p>
     <w:p>
       <w:r>
@@ -7876,7 +8138,7 @@
           <w:numId w:val="14"/>
         </w:numPr>
       </w:pPr>
-      <w:hyperlink r:id="rId15" w:history="1">
+      <w:hyperlink r:id="rId14" w:history="1">
         <w:r>
           <w:rPr>
             <w:rStyle w:val="Lienhypertexte"/>
@@ -7896,7 +8158,7 @@
           <w:lang w:val="en-US"/>
         </w:rPr>
       </w:pPr>
-      <w:hyperlink r:id="rId16" w:history="1">
+      <w:hyperlink r:id="rId15" w:history="1">
         <w:r>
           <w:rPr>
             <w:rStyle w:val="Lienhypertexte"/>
@@ -7939,20 +8201,20 @@
           <w:lang w:val="en-US"/>
         </w:rPr>
       </w:pPr>
-      <w:bookmarkStart w:id="21" w:name="_Toc102327224"/>
+      <w:bookmarkStart w:id="24" w:name="_Toc102327224"/>
       <w:r>
         <w:rPr>
           <w:lang w:val="en-US"/>
         </w:rPr>
         <w:t>KAFKA CONNECT:</w:t>
       </w:r>
-      <w:bookmarkEnd w:id="21"/>
+      <w:bookmarkEnd w:id="24"/>
     </w:p>
     <w:p>
       <w:pPr>
         <w:pStyle w:val="Titre2"/>
       </w:pPr>
-      <w:bookmarkStart w:id="22" w:name="_Toc102327225"/>
+      <w:bookmarkStart w:id="25" w:name="_Toc102327225"/>
       <w:r>
         <w:t>1-Contexte de Kafka Connect</w:t>
       </w:r>
@@ -7962,7 +8224,7 @@
       <w:r>
         <w:t>définition :</w:t>
       </w:r>
-      <w:bookmarkEnd w:id="22"/>
+      <w:bookmarkEnd w:id="25"/>
     </w:p>
     <w:p>
       <w:pPr>
@@ -7983,10 +8245,18 @@
       </w:r>
       <w:proofErr w:type="spellEnd"/>
       <w:r>
-        <w:t xml:space="preserve">), dans ses ERP métiers (Salesforce, SAP), ou encore dans ses systèmes décisionnels (HDFS, Data warehouse, Teradata, Hana, </w:t>
+        <w:t xml:space="preserve">), dans ses ERP métiers (Salesforce, SAP), ou encore dans ses systèmes décisionnels (HDFS, Data </w:t>
       </w:r>
       <w:proofErr w:type="spellStart"/>
       <w:r>
+        <w:t>warehouse</w:t>
+      </w:r>
+      <w:proofErr w:type="spellEnd"/>
+      <w:r>
+        <w:t xml:space="preserve">, Teradata, Hana, </w:t>
+      </w:r>
+      <w:proofErr w:type="spellStart"/>
+      <w:r>
         <w:t>etc</w:t>
       </w:r>
       <w:proofErr w:type="spellEnd"/>
@@ -8049,18 +8319,10 @@
         <w:t>faits</w:t>
       </w:r>
       <w:r>
-        <w:t>’</w:t>
-      </w:r>
-      <w:proofErr w:type="gramStart"/>
-      <w:r>
-        <w:t>’</w:t>
-      </w:r>
-      <w:r>
-        <w:t xml:space="preserve"> .</w:t>
-      </w:r>
-      <w:proofErr w:type="gramEnd"/>
-      <w:r>
-        <w:t xml:space="preserve">  De plus, chaque système opérationnel de base de </w:t>
+        <w:t>’’</w:t>
+      </w:r>
+      <w:r>
+        <w:t xml:space="preserve"> .  De plus, chaque système opérationnel de base de </w:t>
       </w:r>
       <w:r>
         <w:t>données possède</w:t>
@@ -8074,7 +8336,36 @@
         <w:jc w:val="both"/>
       </w:pPr>
       <w:r>
-        <w:t xml:space="preserve">Ainsi, pour exposer Oracle comme Producer à Kafka, il faut développer un « Producer Oracle » spécifique, pour </w:t>
+        <w:t>Ainsi, pour</w:t>
+      </w:r>
+      <w:r>
+        <w:t> :</w:t>
+      </w:r>
+    </w:p>
+    <w:p>
+      <w:pPr>
+        <w:pStyle w:val="Paragraphedeliste"/>
+        <w:numPr>
+          <w:ilvl w:val="0"/>
+          <w:numId w:val="19"/>
+        </w:numPr>
+        <w:jc w:val="both"/>
+      </w:pPr>
+      <w:r>
+        <w:t xml:space="preserve">exposer Oracle comme Producer à Kafka, il faut développer un « Producer Oracle » spécifique, </w:t>
+      </w:r>
+    </w:p>
+    <w:p>
+      <w:pPr>
+        <w:pStyle w:val="Paragraphedeliste"/>
+        <w:numPr>
+          <w:ilvl w:val="0"/>
+          <w:numId w:val="19"/>
+        </w:numPr>
+        <w:jc w:val="both"/>
+      </w:pPr>
+      <w:r>
+        <w:t xml:space="preserve">pour </w:t>
       </w:r>
       <w:proofErr w:type="spellStart"/>
       <w:r>
@@ -8085,22 +8376,30 @@
         <w:t xml:space="preserve">, il faut développer un « Producer </w:t>
       </w:r>
       <w:proofErr w:type="spellStart"/>
-      <w:proofErr w:type="gramStart"/>
       <w:r>
         <w:t>Salesforces</w:t>
       </w:r>
       <w:proofErr w:type="spellEnd"/>
       <w:r>
-        <w:t>«</w:t>
-      </w:r>
-      <w:proofErr w:type="gramEnd"/>
-      <w:r>
-        <w:t xml:space="preserve"> , pour Hadoop, il faut développer un « Producer Hadoop« , etc… </w:t>
-      </w:r>
-    </w:p>
-    <w:p>
+        <w:t xml:space="preserve">« , </w:t>
+      </w:r>
+    </w:p>
+    <w:p>
+      <w:pPr>
+        <w:pStyle w:val="Paragraphedeliste"/>
+        <w:numPr>
+          <w:ilvl w:val="0"/>
+          <w:numId w:val="19"/>
+        </w:numPr>
+        <w:jc w:val="both"/>
+      </w:pPr>
       <w:r>
         <w:lastRenderedPageBreak/>
+        <w:t xml:space="preserve">pour Hadoop, il faut développer un « Producer Hadoop« , etc… </w:t>
+      </w:r>
+    </w:p>
+    <w:p>
+      <w:r>
         <w:t xml:space="preserve">Pour résoudre ces 2 problèmes d’un point de vue conceptuel, la solution revient à faire ceci : </w:t>
       </w:r>
     </w:p>
@@ -8225,8 +8524,13 @@
       <w:r>
         <w:t>-</w:t>
       </w:r>
-      <w:r>
-        <w:t xml:space="preserve">warehouse de l’entreprise, Hadoop, HDFS, ou encore une autre base de données relationnelle. Kafka Connect transforme toute source de données opérationnelles (les faits) en source de données streaming (des événements), ce qui favorise l’usage de Kafka à un grand nombre de scénarios de données. </w:t>
+      <w:proofErr w:type="spellStart"/>
+      <w:r>
+        <w:t>warehouse</w:t>
+      </w:r>
+      <w:proofErr w:type="spellEnd"/>
+      <w:r>
+        <w:t xml:space="preserve"> de l’entreprise, Hadoop, HDFS, ou encore une autre base de données relationnelle. Kafka Connect transforme toute source de données opérationnelles (les faits) en source de données streaming (des événements), ce qui favorise l’usage de Kafka à un grand nombre de scénarios de données. </w:t>
       </w:r>
     </w:p>
     <w:p>
@@ -8363,12 +8667,11 @@
       <w:pPr>
         <w:pStyle w:val="Titre2"/>
       </w:pPr>
-      <w:bookmarkStart w:id="23" w:name="_Toc102327226"/>
-      <w:r>
-        <w:lastRenderedPageBreak/>
+      <w:bookmarkStart w:id="26" w:name="_Toc102327226"/>
+      <w:r>
         <w:t>2-Architecture :</w:t>
       </w:r>
-      <w:bookmarkEnd w:id="23"/>
+      <w:bookmarkEnd w:id="26"/>
     </w:p>
     <w:p>
       <w:r>
@@ -8391,7 +8694,7 @@
                     <pic:cNvPicPr/>
                   </pic:nvPicPr>
                   <pic:blipFill rotWithShape="1">
-                    <a:blip r:embed="rId17"/>
+                    <a:blip r:embed="rId16"/>
                     <a:srcRect l="3650" r="4124" b="4724"/>
                     <a:stretch/>
                   </pic:blipFill>
@@ -8648,7 +8951,15 @@
         <w:t>)</w:t>
       </w:r>
       <w:r>
-        <w:t xml:space="preserve"> : chaque connecteur instancie une ou plusieurs tâches pour l’exécution de la copie des données. Les tâches sont les instances logiques qui exécutent la copie/transfert de données du système source vers Kafka ou de kafka vers le système cible. Les tâches sont en réalités l’exécution distribuée de la copie des données (du job Kafka Connect – </w:t>
+        <w:t xml:space="preserve"> : chaque connecteur instancie une ou plusieurs tâches pour l’exécution de la copie des données. Les tâches sont les instances logiques qui exécutent la copie/transfert de données du système source vers Kafka ou de kafka vers le système cible. Les tâches sont en réalités l’exécution distribuée de la copie des données (du job Kafka </w:t>
+      </w:r>
+      <w:proofErr w:type="spellStart"/>
+      <w:r>
+        <w:t>Connect</w:t>
+      </w:r>
+      <w:proofErr w:type="spellEnd"/>
+      <w:r>
+        <w:t xml:space="preserve"> – </w:t>
       </w:r>
       <w:proofErr w:type="spellStart"/>
       <w:r>
@@ -8725,7 +9036,6 @@
         <w:t xml:space="preserve"> </w:t>
       </w:r>
       <w:proofErr w:type="spellStart"/>
-      <w:proofErr w:type="gramStart"/>
       <w:r>
         <w:rPr>
           <w:b/>
@@ -8736,7 +9046,6 @@
         <w:t>worker</w:t>
       </w:r>
       <w:proofErr w:type="spellEnd"/>
-      <w:proofErr w:type="gramEnd"/>
       <w:r>
         <w:rPr>
           <w:b/>
@@ -8783,13 +9092,12 @@
         <w:jc w:val="both"/>
       </w:pPr>
       <w:r>
+        <w:lastRenderedPageBreak/>
         <w:t xml:space="preserve">Les processus workers vont s’exécuter en </w:t>
       </w:r>
-      <w:proofErr w:type="gramStart"/>
       <w:r>
         <w:t>distribué</w:t>
       </w:r>
-      <w:proofErr w:type="gramEnd"/>
       <w:r>
         <w:t xml:space="preserve"> de façon coordonnée. Par contre, il faudra un gestionnaire de ressource pour la gestion et le monitoring de leur exécution (par exemple YARN). </w:t>
       </w:r>
@@ -8799,7 +9107,6 @@
         <w:jc w:val="both"/>
       </w:pPr>
       <w:r>
-        <w:lastRenderedPageBreak/>
         <w:t>La figure suivante récapitule l’architecture interne de Kafka Connect avec l’exemple d’une source de données, Oracle. L’utilisation de Kafka Connect revient à déclarer/supprimer les Connecteurs (indiquer la source de données à copier, les paramètres de connexion à cette source, le nombre de tâches, le topic de destination, …</w:t>
       </w:r>
       <w:proofErr w:type="spellStart"/>
@@ -8835,7 +9142,7 @@
                     <pic:cNvPicPr/>
                   </pic:nvPicPr>
                   <pic:blipFill rotWithShape="1">
-                    <a:blip r:embed="rId18"/>
+                    <a:blip r:embed="rId17"/>
                     <a:srcRect l="5287" r="4049" b="4717"/>
                     <a:stretch/>
                   </pic:blipFill>
@@ -8888,11 +9195,11 @@
       <w:pPr>
         <w:pStyle w:val="Titre2"/>
       </w:pPr>
-      <w:bookmarkStart w:id="24" w:name="_Toc102327227"/>
+      <w:bookmarkStart w:id="27" w:name="_Toc102327227"/>
       <w:r>
         <w:t>3-Fonctionnement de Kafka Connect :</w:t>
       </w:r>
-      <w:bookmarkEnd w:id="24"/>
+      <w:bookmarkEnd w:id="27"/>
     </w:p>
     <w:p>
       <w:pPr>
@@ -9119,7 +9426,6 @@
       <w:pPr>
         <w:jc w:val="center"/>
       </w:pPr>
-      <w:bookmarkStart w:id="25" w:name="_GoBack"/>
       <w:r>
         <w:rPr>
           <w:noProof/>
@@ -9141,7 +9447,7 @@
                     <pic:cNvPicPr/>
                   </pic:nvPicPr>
                   <pic:blipFill rotWithShape="1">
-                    <a:blip r:embed="rId19"/>
+                    <a:blip r:embed="rId18"/>
                     <a:srcRect l="2050" t="2723" r="3137" b="7393"/>
                     <a:stretch/>
                   </pic:blipFill>
@@ -9170,7 +9476,6 @@
           </wp:inline>
         </w:drawing>
       </w:r>
-      <w:bookmarkEnd w:id="25"/>
     </w:p>
     <w:p>
       <w:pPr>
@@ -9322,15 +9627,7 @@
         <w:t>on doit</w:t>
       </w:r>
       <w:r>
-        <w:t xml:space="preserve"> indiquer le champ ou la colonne qui doit être écouté (ou dont les changements </w:t>
-      </w:r>
-      <w:proofErr w:type="gramStart"/>
-      <w:r>
-        <w:t>entraîne</w:t>
-      </w:r>
-      <w:proofErr w:type="gramEnd"/>
-      <w:r>
-        <w:t xml:space="preserve"> les changements dans le topic). C’est cette colonne qui servira de référence pour l’envoie de nouvelles données.</w:t>
+        <w:t xml:space="preserve"> indiquer le champ ou la colonne qui doit être écouté (ou dont les changements entraîne les changements dans le topic). C’est cette colonne qui servira de référence pour l’envoie de nouvelles données.</w:t>
       </w:r>
     </w:p>
     <w:p>
@@ -9367,7 +9664,7 @@
           <w:rStyle w:val="Lienhypertexte"/>
         </w:rPr>
       </w:pPr>
-      <w:hyperlink r:id="rId20" w:history="1">
+      <w:hyperlink r:id="rId19" w:history="1">
         <w:r>
           <w:rPr>
             <w:rStyle w:val="Lienhypertexte"/>
@@ -9385,7 +9682,7 @@
         </w:numPr>
         <w:jc w:val="both"/>
       </w:pPr>
-      <w:hyperlink r:id="rId21" w:anchor=":~:text=Les%20KTables%20sont%20des%20Streams,si%20la%20cl%C3%A9%20est%20nouvelle" w:history="1">
+      <w:hyperlink r:id="rId20" w:anchor=":~:text=Les%20KTables%20sont%20des%20Streams,si%20la%20cl%C3%A9%20est%20nouvelle" w:history="1">
         <w:r>
           <w:rPr>
             <w:rStyle w:val="Lienhypertexte"/>
@@ -9998,7 +10295,6 @@
                                 <w:u w:val="single"/>
                               </w:rPr>
                             </w:pPr>
-                            <w:proofErr w:type="gramStart"/>
                             <w:r>
                               <w:rPr>
                                 <w:b/>
@@ -10007,18 +10303,7 @@
                                 <w:iCs/>
                                 <w:u w:val="single"/>
                               </w:rPr>
-                              <w:t>Définition  HUB</w:t>
-                            </w:r>
-                            <w:proofErr w:type="gramEnd"/>
-                            <w:r>
-                              <w:rPr>
-                                <w:b/>
-                                <w:bCs/>
-                                <w:i/>
-                                <w:iCs/>
-                                <w:u w:val="single"/>
-                              </w:rPr>
-                              <w:t xml:space="preserve"> de données </w:t>
+                              <w:t>Définition  HUB de données </w:t>
                             </w:r>
                             <w:r>
                               <w:rPr>
@@ -10045,7 +10330,7 @@
                             <w:pPr>
                               <w:jc w:val="both"/>
                             </w:pPr>
-                            <w:hyperlink r:id="rId22" w:history="1">
+                            <w:hyperlink r:id="rId21" w:history="1">
                               <w:r>
                                 <w:rPr>
                                   <w:rStyle w:val="Lienhypertexte"/>
@@ -10123,13 +10408,9 @@
               </wp:anchor>
             </w:drawing>
           </mc:Choice>
-          <mc:Fallback xmlns:w16sdtdh="http://schemas.microsoft.com/office/word/2020/wordml/sdtdatahash" xmlns:w16="http://schemas.microsoft.com/office/word/2018/wordml" xmlns:w16cex="http://schemas.microsoft.com/office/word/2018/wordml/cex">
+          <mc:Fallback>
             <w:pict>
-              <v:shapetype w14:anchorId="0596FF3C" id="_x0000_t202" coordsize="21600,21600" o:spt="202" path="m,l,21600r21600,l21600,xe">
-                <v:stroke joinstyle="miter"/>
-                <v:path gradientshapeok="t" o:connecttype="rect"/>
-              </v:shapetype>
-              <v:shape id="Zone de texte 25" o:spid="_x0000_s1041" type="#_x0000_t202" style="position:absolute;margin-left:-46.35pt;margin-top:-89.8pt;width:529.5pt;height:786.5pt;z-index:251683840;visibility:visible;mso-wrap-style:square;mso-width-percent:0;mso-height-percent:0;mso-wrap-distance-left:9pt;mso-wrap-distance-top:0;mso-wrap-distance-right:9pt;mso-wrap-distance-bottom:0;mso-position-horizontal:absolute;mso-position-horizontal-relative:margin;mso-position-vertical:absolute;mso-position-vertical-relative:text;mso-width-percent:0;mso-height-percent:0;mso-width-relative:margin;mso-height-relative:margin;v-text-anchor:top" o:gfxdata="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" fillcolor="#dbe5f1 [660]" strokeweight=".5pt">
+              <v:shape w14:anchorId="0596FF3C" id="Zone de texte 25" o:spid="_x0000_s1043" type="#_x0000_t202" style="position:absolute;margin-left:-46.35pt;margin-top:-89.8pt;width:529.5pt;height:786.5pt;z-index:251683840;visibility:visible;mso-wrap-style:square;mso-width-percent:0;mso-height-percent:0;mso-wrap-distance-left:9pt;mso-wrap-distance-top:0;mso-wrap-distance-right:9pt;mso-wrap-distance-bottom:0;mso-position-horizontal:absolute;mso-position-horizontal-relative:margin;mso-position-vertical:absolute;mso-position-vertical-relative:text;mso-width-percent:0;mso-height-percent:0;mso-width-relative:margin;mso-height-relative:margin;v-text-anchor:top" o:gfxdata="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" fillcolor="#dbe5f1 [660]" strokeweight=".5pt">
                 <v:textbox>
                   <w:txbxContent>
                     <w:p>
@@ -10627,7 +10908,7 @@
                       <w:pPr>
                         <w:jc w:val="both"/>
                       </w:pPr>
-                      <w:hyperlink r:id="rId23" w:history="1">
+                      <w:hyperlink r:id="rId22" w:history="1">
                         <w:r>
                           <w:rPr>
                             <w:rStyle w:val="Lienhypertexte"/>
@@ -10871,8 +11152,8 @@
       </w:pPr>
     </w:p>
     <w:sectPr>
-      <w:headerReference w:type="default" r:id="rId24"/>
-      <w:footerReference w:type="default" r:id="rId25"/>
+      <w:headerReference w:type="default" r:id="rId23"/>
+      <w:footerReference w:type="default" r:id="rId24"/>
       <w:pgSz w:w="11906" w:h="16838"/>
       <w:pgMar w:top="0" w:right="1417" w:bottom="1417" w:left="1417" w:header="36" w:footer="708" w:gutter="0"/>
       <w:cols w:space="708"/>
@@ -10883,7 +11164,7 @@
 </file>
 
 <file path=word/endnotes.xml><?xml version="1.0" encoding="utf-8"?>
-<w:endnotes xmlns:wpc="http://schemas.microsoft.com/office/word/2010/wordprocessingCanvas" xmlns:cx="http://schemas.microsoft.com/office/drawing/2014/chartex" xmlns:cx1="http://schemas.microsoft.com/office/drawing/2015/9/8/chartex" xmlns:cx2="http://schemas.microsoft.com/office/drawing/2015/10/21/chartex" xmlns:cx3="http://schemas.microsoft.com/office/drawing/2016/5/9/chartex" xmlns:cx4="http://schemas.microsoft.com/office/drawing/2016/5/10/chartex" xmlns:cx5="http://schemas.microsoft.com/office/drawing/2016/5/11/chartex" xmlns:cx6="http://schemas.microsoft.com/office/drawing/2016/5/12/chartex" xmlns:cx7="http://schemas.microsoft.com/office/drawing/2016/5/13/chartex" xmlns:cx8="http://schemas.microsoft.com/office/drawing/2016/5/14/chartex" xmlns:mc="http://schemas.openxmlformats.org/markup-compatibility/2006" xmlns:aink="http://schemas.microsoft.com/office/drawing/2016/ink" xmlns:am3d="http://schemas.microsoft.com/office/drawing/2017/model3d" xmlns:o="urn:schemas-microsoft-com:office:office" xmlns:r="http://schemas.openxmlformats.org/officeDocument/2006/relationships" xmlns:m="http://schemas.openxmlformats.org/officeDocument/2006/math" xmlns:v="urn:schemas-microsoft-com:vml" xmlns:wp14="http://schemas.microsoft.com/office/word/2010/wordprocessingDrawing" xmlns:wp="http://schemas.openxmlformats.org/drawingml/2006/wordprocessingDrawing" xmlns:w10="urn:schemas-microsoft-com:office:word" xmlns:w="http://schemas.openxmlformats.org/wordprocessingml/2006/main" xmlns:w14="http://schemas.microsoft.com/office/word/2010/wordml" xmlns:w15="http://schemas.microsoft.com/office/word/2012/wordml" xmlns:w16cid="http://schemas.microsoft.com/office/word/2016/wordml/cid" xmlns:w16se="http://schemas.microsoft.com/office/word/2015/wordml/symex" xmlns:wpg="http://schemas.microsoft.com/office/word/2010/wordprocessingGroup" xmlns:wpi="http://schemas.microsoft.com/office/word/2010/wordprocessingInk" xmlns:wne="http://schemas.microsoft.com/office/word/2006/wordml" xmlns:wps="http://schemas.microsoft.com/office/word/2010/wordprocessingShape" mc:Ignorable="w14 w15 w16se w16cid wp14">
+<w:endnotes xmlns:wpc="http://schemas.microsoft.com/office/word/2010/wordprocessingCanvas" xmlns:cx="http://schemas.microsoft.com/office/drawing/2014/chartex" xmlns:cx1="http://schemas.microsoft.com/office/drawing/2015/9/8/chartex" xmlns:cx2="http://schemas.microsoft.com/office/drawing/2015/10/21/chartex" xmlns:cx3="http://schemas.microsoft.com/office/drawing/2016/5/9/chartex" xmlns:cx4="http://schemas.microsoft.com/office/drawing/2016/5/10/chartex" xmlns:cx5="http://schemas.microsoft.com/office/drawing/2016/5/11/chartex" xmlns:cx6="http://schemas.microsoft.com/office/drawing/2016/5/12/chartex" xmlns:cx7="http://schemas.microsoft.com/office/drawing/2016/5/13/chartex" xmlns:cx8="http://schemas.microsoft.com/office/drawing/2016/5/14/chartex" xmlns:mc="http://schemas.openxmlformats.org/markup-compatibility/2006" xmlns:aink="http://schemas.microsoft.com/office/drawing/2016/ink" xmlns:am3d="http://schemas.microsoft.com/office/drawing/2017/model3d" xmlns:o="urn:schemas-microsoft-com:office:office" xmlns:oel="http://schemas.microsoft.com/office/2019/extlst" xmlns:r="http://schemas.openxmlformats.org/officeDocument/2006/relationships" xmlns:m="http://schemas.openxmlformats.org/officeDocument/2006/math" xmlns:v="urn:schemas-microsoft-com:vml" xmlns:wp14="http://schemas.microsoft.com/office/word/2010/wordprocessingDrawing" xmlns:wp="http://schemas.openxmlformats.org/drawingml/2006/wordprocessingDrawing" xmlns:w10="urn:schemas-microsoft-com:office:word" xmlns:w="http://schemas.openxmlformats.org/wordprocessingml/2006/main" xmlns:w14="http://schemas.microsoft.com/office/word/2010/wordml" xmlns:w15="http://schemas.microsoft.com/office/word/2012/wordml" xmlns:w16cex="http://schemas.microsoft.com/office/word/2018/wordml/cex" xmlns:w16cid="http://schemas.microsoft.com/office/word/2016/wordml/cid" xmlns:w16="http://schemas.microsoft.com/office/word/2018/wordml" xmlns:w16sdtdh="http://schemas.microsoft.com/office/word/2020/wordml/sdtdatahash" xmlns:w16se="http://schemas.microsoft.com/office/word/2015/wordml/symex" xmlns:wpg="http://schemas.microsoft.com/office/word/2010/wordprocessingGroup" xmlns:wpi="http://schemas.microsoft.com/office/word/2010/wordprocessingInk" xmlns:wne="http://schemas.microsoft.com/office/word/2006/wordml" xmlns:wps="http://schemas.microsoft.com/office/word/2010/wordprocessingShape" mc:Ignorable="w14 w15 w16se w16cid w16 w16cex w16sdtdh wp14">
   <w:endnote w:type="separator" w:id="-1">
     <w:p>
       <w:pPr>
@@ -10908,7 +11189,7 @@
 </file>
 
 <file path=word/footer1.xml><?xml version="1.0" encoding="utf-8"?>
-<w:ftr xmlns:wpc="http://schemas.microsoft.com/office/word/2010/wordprocessingCanvas" xmlns:cx="http://schemas.microsoft.com/office/drawing/2014/chartex" xmlns:cx1="http://schemas.microsoft.com/office/drawing/2015/9/8/chartex" xmlns:cx2="http://schemas.microsoft.com/office/drawing/2015/10/21/chartex" xmlns:cx3="http://schemas.microsoft.com/office/drawing/2016/5/9/chartex" xmlns:cx4="http://schemas.microsoft.com/office/drawing/2016/5/10/chartex" xmlns:cx5="http://schemas.microsoft.com/office/drawing/2016/5/11/chartex" xmlns:cx6="http://schemas.microsoft.com/office/drawing/2016/5/12/chartex" xmlns:cx7="http://schemas.microsoft.com/office/drawing/2016/5/13/chartex" xmlns:cx8="http://schemas.microsoft.com/office/drawing/2016/5/14/chartex" xmlns:mc="http://schemas.openxmlformats.org/markup-compatibility/2006" xmlns:aink="http://schemas.microsoft.com/office/drawing/2016/ink" xmlns:am3d="http://schemas.microsoft.com/office/drawing/2017/model3d" xmlns:o="urn:schemas-microsoft-com:office:office" xmlns:r="http://schemas.openxmlformats.org/officeDocument/2006/relationships" xmlns:m="http://schemas.openxmlformats.org/officeDocument/2006/math" xmlns:v="urn:schemas-microsoft-com:vml" xmlns:wp14="http://schemas.microsoft.com/office/word/2010/wordprocessingDrawing" xmlns:wp="http://schemas.openxmlformats.org/drawingml/2006/wordprocessingDrawing" xmlns:w10="urn:schemas-microsoft-com:office:word" xmlns:w="http://schemas.openxmlformats.org/wordprocessingml/2006/main" xmlns:w14="http://schemas.microsoft.com/office/word/2010/wordml" xmlns:w15="http://schemas.microsoft.com/office/word/2012/wordml" xmlns:w16cid="http://schemas.microsoft.com/office/word/2016/wordml/cid" xmlns:w16se="http://schemas.microsoft.com/office/word/2015/wordml/symex" xmlns:wpg="http://schemas.microsoft.com/office/word/2010/wordprocessingGroup" xmlns:wpi="http://schemas.microsoft.com/office/word/2010/wordprocessingInk" xmlns:wne="http://schemas.microsoft.com/office/word/2006/wordml" xmlns:wps="http://schemas.microsoft.com/office/word/2010/wordprocessingShape" mc:Ignorable="w14 w15 w16se w16cid wp14">
+<w:ftr xmlns:wpc="http://schemas.microsoft.com/office/word/2010/wordprocessingCanvas" xmlns:cx="http://schemas.microsoft.com/office/drawing/2014/chartex" xmlns:cx1="http://schemas.microsoft.com/office/drawing/2015/9/8/chartex" xmlns:cx2="http://schemas.microsoft.com/office/drawing/2015/10/21/chartex" xmlns:cx3="http://schemas.microsoft.com/office/drawing/2016/5/9/chartex" xmlns:cx4="http://schemas.microsoft.com/office/drawing/2016/5/10/chartex" xmlns:cx5="http://schemas.microsoft.com/office/drawing/2016/5/11/chartex" xmlns:cx6="http://schemas.microsoft.com/office/drawing/2016/5/12/chartex" xmlns:cx7="http://schemas.microsoft.com/office/drawing/2016/5/13/chartex" xmlns:cx8="http://schemas.microsoft.com/office/drawing/2016/5/14/chartex" xmlns:mc="http://schemas.openxmlformats.org/markup-compatibility/2006" xmlns:aink="http://schemas.microsoft.com/office/drawing/2016/ink" xmlns:am3d="http://schemas.microsoft.com/office/drawing/2017/model3d" xmlns:o="urn:schemas-microsoft-com:office:office" xmlns:oel="http://schemas.microsoft.com/office/2019/extlst" xmlns:r="http://schemas.openxmlformats.org/officeDocument/2006/relationships" xmlns:m="http://schemas.openxmlformats.org/officeDocument/2006/math" xmlns:v="urn:schemas-microsoft-com:vml" xmlns:wp14="http://schemas.microsoft.com/office/word/2010/wordprocessingDrawing" xmlns:wp="http://schemas.openxmlformats.org/drawingml/2006/wordprocessingDrawing" xmlns:w10="urn:schemas-microsoft-com:office:word" xmlns:w="http://schemas.openxmlformats.org/wordprocessingml/2006/main" xmlns:w14="http://schemas.microsoft.com/office/word/2010/wordml" xmlns:w15="http://schemas.microsoft.com/office/word/2012/wordml" xmlns:w16cex="http://schemas.microsoft.com/office/word/2018/wordml/cex" xmlns:w16cid="http://schemas.microsoft.com/office/word/2016/wordml/cid" xmlns:w16="http://schemas.microsoft.com/office/word/2018/wordml" xmlns:w16sdtdh="http://schemas.microsoft.com/office/word/2020/wordml/sdtdatahash" xmlns:w16se="http://schemas.microsoft.com/office/word/2015/wordml/symex" xmlns:wpg="http://schemas.microsoft.com/office/word/2010/wordprocessingGroup" xmlns:wpi="http://schemas.microsoft.com/office/word/2010/wordprocessingInk" xmlns:wne="http://schemas.microsoft.com/office/word/2006/wordml" xmlns:wps="http://schemas.microsoft.com/office/word/2010/wordprocessingShape" mc:Ignorable="w14 w15 w16se w16cid w16 w16cex w16sdtdh wp14">
   <w:p>
     <w:pPr>
       <w:pStyle w:val="Pieddepage"/>
@@ -10971,7 +11252,7 @@
 </file>
 
 <file path=word/footnotes.xml><?xml version="1.0" encoding="utf-8"?>
-<w:footnotes xmlns:wpc="http://schemas.microsoft.com/office/word/2010/wordprocessingCanvas" xmlns:cx="http://schemas.microsoft.com/office/drawing/2014/chartex" xmlns:cx1="http://schemas.microsoft.com/office/drawing/2015/9/8/chartex" xmlns:cx2="http://schemas.microsoft.com/office/drawing/2015/10/21/chartex" xmlns:cx3="http://schemas.microsoft.com/office/drawing/2016/5/9/chartex" xmlns:cx4="http://schemas.microsoft.com/office/drawing/2016/5/10/chartex" xmlns:cx5="http://schemas.microsoft.com/office/drawing/2016/5/11/chartex" xmlns:cx6="http://schemas.microsoft.com/office/drawing/2016/5/12/chartex" xmlns:cx7="http://schemas.microsoft.com/office/drawing/2016/5/13/chartex" xmlns:cx8="http://schemas.microsoft.com/office/drawing/2016/5/14/chartex" xmlns:mc="http://schemas.openxmlformats.org/markup-compatibility/2006" xmlns:aink="http://schemas.microsoft.com/office/drawing/2016/ink" xmlns:am3d="http://schemas.microsoft.com/office/drawing/2017/model3d" xmlns:o="urn:schemas-microsoft-com:office:office" xmlns:r="http://schemas.openxmlformats.org/officeDocument/2006/relationships" xmlns:m="http://schemas.openxmlformats.org/officeDocument/2006/math" xmlns:v="urn:schemas-microsoft-com:vml" xmlns:wp14="http://schemas.microsoft.com/office/word/2010/wordprocessingDrawing" xmlns:wp="http://schemas.openxmlformats.org/drawingml/2006/wordprocessingDrawing" xmlns:w10="urn:schemas-microsoft-com:office:word" xmlns:w="http://schemas.openxmlformats.org/wordprocessingml/2006/main" xmlns:w14="http://schemas.microsoft.com/office/word/2010/wordml" xmlns:w15="http://schemas.microsoft.com/office/word/2012/wordml" xmlns:w16cid="http://schemas.microsoft.com/office/word/2016/wordml/cid" xmlns:w16se="http://schemas.microsoft.com/office/word/2015/wordml/symex" xmlns:wpg="http://schemas.microsoft.com/office/word/2010/wordprocessingGroup" xmlns:wpi="http://schemas.microsoft.com/office/word/2010/wordprocessingInk" xmlns:wne="http://schemas.microsoft.com/office/word/2006/wordml" xmlns:wps="http://schemas.microsoft.com/office/word/2010/wordprocessingShape" mc:Ignorable="w14 w15 w16se w16cid wp14">
+<w:footnotes xmlns:wpc="http://schemas.microsoft.com/office/word/2010/wordprocessingCanvas" xmlns:cx="http://schemas.microsoft.com/office/drawing/2014/chartex" xmlns:cx1="http://schemas.microsoft.com/office/drawing/2015/9/8/chartex" xmlns:cx2="http://schemas.microsoft.com/office/drawing/2015/10/21/chartex" xmlns:cx3="http://schemas.microsoft.com/office/drawing/2016/5/9/chartex" xmlns:cx4="http://schemas.microsoft.com/office/drawing/2016/5/10/chartex" xmlns:cx5="http://schemas.microsoft.com/office/drawing/2016/5/11/chartex" xmlns:cx6="http://schemas.microsoft.com/office/drawing/2016/5/12/chartex" xmlns:cx7="http://schemas.microsoft.com/office/drawing/2016/5/13/chartex" xmlns:cx8="http://schemas.microsoft.com/office/drawing/2016/5/14/chartex" xmlns:mc="http://schemas.openxmlformats.org/markup-compatibility/2006" xmlns:aink="http://schemas.microsoft.com/office/drawing/2016/ink" xmlns:am3d="http://schemas.microsoft.com/office/drawing/2017/model3d" xmlns:o="urn:schemas-microsoft-com:office:office" xmlns:oel="http://schemas.microsoft.com/office/2019/extlst" xmlns:r="http://schemas.openxmlformats.org/officeDocument/2006/relationships" xmlns:m="http://schemas.openxmlformats.org/officeDocument/2006/math" xmlns:v="urn:schemas-microsoft-com:vml" xmlns:wp14="http://schemas.microsoft.com/office/word/2010/wordprocessingDrawing" xmlns:wp="http://schemas.openxmlformats.org/drawingml/2006/wordprocessingDrawing" xmlns:w10="urn:schemas-microsoft-com:office:word" xmlns:w="http://schemas.openxmlformats.org/wordprocessingml/2006/main" xmlns:w14="http://schemas.microsoft.com/office/word/2010/wordml" xmlns:w15="http://schemas.microsoft.com/office/word/2012/wordml" xmlns:w16cex="http://schemas.microsoft.com/office/word/2018/wordml/cex" xmlns:w16cid="http://schemas.microsoft.com/office/word/2016/wordml/cid" xmlns:w16="http://schemas.microsoft.com/office/word/2018/wordml" xmlns:w16sdtdh="http://schemas.microsoft.com/office/word/2020/wordml/sdtdatahash" xmlns:w16se="http://schemas.microsoft.com/office/word/2015/wordml/symex" xmlns:wpg="http://schemas.microsoft.com/office/word/2010/wordprocessingGroup" xmlns:wpi="http://schemas.microsoft.com/office/word/2010/wordprocessingInk" xmlns:wne="http://schemas.microsoft.com/office/word/2006/wordml" xmlns:wps="http://schemas.microsoft.com/office/word/2010/wordprocessingShape" mc:Ignorable="w14 w15 w16se w16cid w16 w16cex w16sdtdh wp14">
   <w:footnote w:type="separator" w:id="-1">
     <w:p>
       <w:pPr>
@@ -10996,7 +11277,7 @@
 </file>
 
 <file path=word/header1.xml><?xml version="1.0" encoding="utf-8"?>
-<w:hdr xmlns:wpc="http://schemas.microsoft.com/office/word/2010/wordprocessingCanvas" xmlns:cx="http://schemas.microsoft.com/office/drawing/2014/chartex" xmlns:cx1="http://schemas.microsoft.com/office/drawing/2015/9/8/chartex" xmlns:cx2="http://schemas.microsoft.com/office/drawing/2015/10/21/chartex" xmlns:cx3="http://schemas.microsoft.com/office/drawing/2016/5/9/chartex" xmlns:cx4="http://schemas.microsoft.com/office/drawing/2016/5/10/chartex" xmlns:cx5="http://schemas.microsoft.com/office/drawing/2016/5/11/chartex" xmlns:cx6="http://schemas.microsoft.com/office/drawing/2016/5/12/chartex" xmlns:cx7="http://schemas.microsoft.com/office/drawing/2016/5/13/chartex" xmlns:cx8="http://schemas.microsoft.com/office/drawing/2016/5/14/chartex" xmlns:mc="http://schemas.openxmlformats.org/markup-compatibility/2006" xmlns:aink="http://schemas.microsoft.com/office/drawing/2016/ink" xmlns:am3d="http://schemas.microsoft.com/office/drawing/2017/model3d" xmlns:o="urn:schemas-microsoft-com:office:office" xmlns:r="http://schemas.openxmlformats.org/officeDocument/2006/relationships" xmlns:m="http://schemas.openxmlformats.org/officeDocument/2006/math" xmlns:v="urn:schemas-microsoft-com:vml" xmlns:wp14="http://schemas.microsoft.com/office/word/2010/wordprocessingDrawing" xmlns:wp="http://schemas.openxmlformats.org/drawingml/2006/wordprocessingDrawing" xmlns:w10="urn:schemas-microsoft-com:office:word" xmlns:w="http://schemas.openxmlformats.org/wordprocessingml/2006/main" xmlns:w14="http://schemas.microsoft.com/office/word/2010/wordml" xmlns:w15="http://schemas.microsoft.com/office/word/2012/wordml" xmlns:w16cid="http://schemas.microsoft.com/office/word/2016/wordml/cid" xmlns:w16se="http://schemas.microsoft.com/office/word/2015/wordml/symex" xmlns:wpg="http://schemas.microsoft.com/office/word/2010/wordprocessingGroup" xmlns:wpi="http://schemas.microsoft.com/office/word/2010/wordprocessingInk" xmlns:wne="http://schemas.microsoft.com/office/word/2006/wordml" xmlns:wps="http://schemas.microsoft.com/office/word/2010/wordprocessingShape" mc:Ignorable="w14 w15 w16se w16cid wp14">
+<w:hdr xmlns:wpc="http://schemas.microsoft.com/office/word/2010/wordprocessingCanvas" xmlns:cx="http://schemas.microsoft.com/office/drawing/2014/chartex" xmlns:cx1="http://schemas.microsoft.com/office/drawing/2015/9/8/chartex" xmlns:cx2="http://schemas.microsoft.com/office/drawing/2015/10/21/chartex" xmlns:cx3="http://schemas.microsoft.com/office/drawing/2016/5/9/chartex" xmlns:cx4="http://schemas.microsoft.com/office/drawing/2016/5/10/chartex" xmlns:cx5="http://schemas.microsoft.com/office/drawing/2016/5/11/chartex" xmlns:cx6="http://schemas.microsoft.com/office/drawing/2016/5/12/chartex" xmlns:cx7="http://schemas.microsoft.com/office/drawing/2016/5/13/chartex" xmlns:cx8="http://schemas.microsoft.com/office/drawing/2016/5/14/chartex" xmlns:mc="http://schemas.openxmlformats.org/markup-compatibility/2006" xmlns:aink="http://schemas.microsoft.com/office/drawing/2016/ink" xmlns:am3d="http://schemas.microsoft.com/office/drawing/2017/model3d" xmlns:o="urn:schemas-microsoft-com:office:office" xmlns:oel="http://schemas.microsoft.com/office/2019/extlst" xmlns:r="http://schemas.openxmlformats.org/officeDocument/2006/relationships" xmlns:m="http://schemas.openxmlformats.org/officeDocument/2006/math" xmlns:v="urn:schemas-microsoft-com:vml" xmlns:wp14="http://schemas.microsoft.com/office/word/2010/wordprocessingDrawing" xmlns:wp="http://schemas.openxmlformats.org/drawingml/2006/wordprocessingDrawing" xmlns:w10="urn:schemas-microsoft-com:office:word" xmlns:w="http://schemas.openxmlformats.org/wordprocessingml/2006/main" xmlns:w14="http://schemas.microsoft.com/office/word/2010/wordml" xmlns:w15="http://schemas.microsoft.com/office/word/2012/wordml" xmlns:w16cex="http://schemas.microsoft.com/office/word/2018/wordml/cex" xmlns:w16cid="http://schemas.microsoft.com/office/word/2016/wordml/cid" xmlns:w16="http://schemas.microsoft.com/office/word/2018/wordml" xmlns:w16sdtdh="http://schemas.microsoft.com/office/word/2020/wordml/sdtdatahash" xmlns:w16se="http://schemas.microsoft.com/office/word/2015/wordml/symex" xmlns:wpg="http://schemas.microsoft.com/office/word/2010/wordprocessingGroup" xmlns:wpi="http://schemas.microsoft.com/office/word/2010/wordprocessingInk" xmlns:wne="http://schemas.microsoft.com/office/word/2006/wordml" xmlns:wps="http://schemas.microsoft.com/office/word/2010/wordprocessingShape" mc:Ignorable="w14 w15 w16se w16cid w16 w16cex w16sdtdh wp14">
   <w:tbl>
     <w:tblPr>
       <w:tblW w:w="10136" w:type="dxa"/>
@@ -11285,8 +11566,8 @@
               <w:sz w:val="16"/>
             </w:rPr>
           </w:pPr>
-          <w:bookmarkStart w:id="26" w:name="autonew_header_référence"/>
-          <w:bookmarkEnd w:id="26"/>
+          <w:bookmarkStart w:id="28" w:name="autonew_header_référence"/>
+          <w:bookmarkEnd w:id="28"/>
         </w:p>
       </w:tc>
       <w:tc>
@@ -11321,15 +11602,7 @@
               <w:b/>
               <w:color w:val="0000FF"/>
             </w:rPr>
-            <w:t xml:space="preserve">SEBIH </w:t>
-          </w:r>
-          <w:proofErr w:type="gramStart"/>
-          <w:r>
-            <w:rPr>
-              <w:b/>
-              <w:color w:val="0000FF"/>
-            </w:rPr>
-            <w:t>Salim</w:t>
+            <w:t>SEBIH Salim</w:t>
           </w:r>
           <w:r>
             <w:rPr>
@@ -11343,15 +11616,7 @@
               <w:b/>
               <w:color w:val="0000FF"/>
             </w:rPr>
-            <w:t xml:space="preserve"> </w:t>
-          </w:r>
-          <w:proofErr w:type="gramEnd"/>
-          <w:r>
-            <w:rPr>
-              <w:b/>
-              <w:color w:val="0000FF"/>
-            </w:rPr>
-            <w:t xml:space="preserve">                        [</w:t>
+            <w:t xml:space="preserve">                         [</w:t>
           </w:r>
           <w:r>
             <w:rPr>
@@ -11393,18 +11658,18 @@
 </file>
 
 <file path=word/numbering.xml><?xml version="1.0" encoding="utf-8"?>
-<w:numbering xmlns:wpc="http://schemas.microsoft.com/office/word/2010/wordprocessingCanvas" xmlns:cx="http://schemas.microsoft.com/office/drawing/2014/chartex" xmlns:cx1="http://schemas.microsoft.com/office/drawing/2015/9/8/chartex" xmlns:cx2="http://schemas.microsoft.com/office/drawing/2015/10/21/chartex" xmlns:cx3="http://schemas.microsoft.com/office/drawing/2016/5/9/chartex" xmlns:cx4="http://schemas.microsoft.com/office/drawing/2016/5/10/chartex" xmlns:cx5="http://schemas.microsoft.com/office/drawing/2016/5/11/chartex" xmlns:cx6="http://schemas.microsoft.com/office/drawing/2016/5/12/chartex" xmlns:cx7="http://schemas.microsoft.com/office/drawing/2016/5/13/chartex" xmlns:cx8="http://schemas.microsoft.com/office/drawing/2016/5/14/chartex" xmlns:mc="http://schemas.openxmlformats.org/markup-compatibility/2006" xmlns:aink="http://schemas.microsoft.com/office/drawing/2016/ink" xmlns:am3d="http://schemas.microsoft.com/office/drawing/2017/model3d" xmlns:o="urn:schemas-microsoft-com:office:office" xmlns:r="http://schemas.openxmlformats.org/officeDocument/2006/relationships" xmlns:m="http://schemas.openxmlformats.org/officeDocument/2006/math" xmlns:v="urn:schemas-microsoft-com:vml" xmlns:wp14="http://schemas.microsoft.com/office/word/2010/wordprocessingDrawing" xmlns:wp="http://schemas.openxmlformats.org/drawingml/2006/wordprocessingDrawing" xmlns:w10="urn:schemas-microsoft-com:office:word" xmlns:w="http://schemas.openxmlformats.org/wordprocessingml/2006/main" xmlns:w14="http://schemas.microsoft.com/office/word/2010/wordml" xmlns:w15="http://schemas.microsoft.com/office/word/2012/wordml" xmlns:w16cid="http://schemas.microsoft.com/office/word/2016/wordml/cid" xmlns:w16se="http://schemas.microsoft.com/office/word/2015/wordml/symex" xmlns:wpg="http://schemas.microsoft.com/office/word/2010/wordprocessingGroup" xmlns:wpi="http://schemas.microsoft.com/office/word/2010/wordprocessingInk" xmlns:wne="http://schemas.microsoft.com/office/word/2006/wordml" xmlns:wps="http://schemas.microsoft.com/office/word/2010/wordprocessingShape" mc:Ignorable="w14 w15 w16se w16cid wp14">
+<w:numbering xmlns:wpc="http://schemas.microsoft.com/office/word/2010/wordprocessingCanvas" xmlns:cx="http://schemas.microsoft.com/office/drawing/2014/chartex" xmlns:cx1="http://schemas.microsoft.com/office/drawing/2015/9/8/chartex" xmlns:cx2="http://schemas.microsoft.com/office/drawing/2015/10/21/chartex" xmlns:cx3="http://schemas.microsoft.com/office/drawing/2016/5/9/chartex" xmlns:cx4="http://schemas.microsoft.com/office/drawing/2016/5/10/chartex" xmlns:cx5="http://schemas.microsoft.com/office/drawing/2016/5/11/chartex" xmlns:cx6="http://schemas.microsoft.com/office/drawing/2016/5/12/chartex" xmlns:cx7="http://schemas.microsoft.com/office/drawing/2016/5/13/chartex" xmlns:cx8="http://schemas.microsoft.com/office/drawing/2016/5/14/chartex" xmlns:mc="http://schemas.openxmlformats.org/markup-compatibility/2006" xmlns:aink="http://schemas.microsoft.com/office/drawing/2016/ink" xmlns:am3d="http://schemas.microsoft.com/office/drawing/2017/model3d" xmlns:o="urn:schemas-microsoft-com:office:office" xmlns:oel="http://schemas.microsoft.com/office/2019/extlst" xmlns:r="http://schemas.openxmlformats.org/officeDocument/2006/relationships" xmlns:m="http://schemas.openxmlformats.org/officeDocument/2006/math" xmlns:v="urn:schemas-microsoft-com:vml" xmlns:wp14="http://schemas.microsoft.com/office/word/2010/wordprocessingDrawing" xmlns:wp="http://schemas.openxmlformats.org/drawingml/2006/wordprocessingDrawing" xmlns:w10="urn:schemas-microsoft-com:office:word" xmlns:w="http://schemas.openxmlformats.org/wordprocessingml/2006/main" xmlns:w14="http://schemas.microsoft.com/office/word/2010/wordml" xmlns:w15="http://schemas.microsoft.com/office/word/2012/wordml" xmlns:w16cex="http://schemas.microsoft.com/office/word/2018/wordml/cex" xmlns:w16cid="http://schemas.microsoft.com/office/word/2016/wordml/cid" xmlns:w16="http://schemas.microsoft.com/office/word/2018/wordml" xmlns:w16sdtdh="http://schemas.microsoft.com/office/word/2020/wordml/sdtdatahash" xmlns:w16se="http://schemas.microsoft.com/office/word/2015/wordml/symex" xmlns:wpg="http://schemas.microsoft.com/office/word/2010/wordprocessingGroup" xmlns:wpi="http://schemas.microsoft.com/office/word/2010/wordprocessingInk" xmlns:wne="http://schemas.microsoft.com/office/word/2006/wordml" xmlns:wps="http://schemas.microsoft.com/office/word/2010/wordprocessingShape" mc:Ignorable="w14 w15 w16se w16cid w16 w16cex w16sdtdh wp14">
   <w:abstractNum w:abstractNumId="0" w15:restartNumberingAfterBreak="0">
-    <w:nsid w:val="0957724A"/>
+    <w:nsid w:val="079641AA"/>
     <w:multiLevelType w:val="hybridMultilevel"/>
-    <w:tmpl w:val="B312446E"/>
-    <w:lvl w:ilvl="0" w:tplc="B7D63CE0">
+    <w:tmpl w:val="E8BE86D0"/>
+    <w:lvl w:ilvl="0" w:tplc="7CB8449E">
       <w:start w:val="1"/>
       <w:numFmt w:val="decimal"/>
       <w:lvlText w:val="%1-"/>
       <w:lvlJc w:val="left"/>
       <w:pPr>
-        <w:ind w:left="1065" w:hanging="360"/>
+        <w:ind w:left="720" w:hanging="360"/>
       </w:pPr>
       <w:rPr>
         <w:rFonts w:hint="default"/>
@@ -11416,7 +11681,7 @@
       <w:lvlText w:val="%2."/>
       <w:lvlJc w:val="left"/>
       <w:pPr>
-        <w:ind w:left="1785" w:hanging="360"/>
+        <w:ind w:left="1440" w:hanging="360"/>
       </w:pPr>
     </w:lvl>
     <w:lvl w:ilvl="2" w:tplc="040C001B" w:tentative="1">
@@ -11425,7 +11690,7 @@
       <w:lvlText w:val="%3."/>
       <w:lvlJc w:val="right"/>
       <w:pPr>
-        <w:ind w:left="2505" w:hanging="180"/>
+        <w:ind w:left="2160" w:hanging="180"/>
       </w:pPr>
     </w:lvl>
     <w:lvl w:ilvl="3" w:tplc="040C000F" w:tentative="1">
@@ -11434,7 +11699,7 @@
       <w:lvlText w:val="%4."/>
       <w:lvlJc w:val="left"/>
       <w:pPr>
-        <w:ind w:left="3225" w:hanging="360"/>
+        <w:ind w:left="2880" w:hanging="360"/>
       </w:pPr>
     </w:lvl>
     <w:lvl w:ilvl="4" w:tplc="040C0019" w:tentative="1">
@@ -11443,7 +11708,7 @@
       <w:lvlText w:val="%5."/>
       <w:lvlJc w:val="left"/>
       <w:pPr>
-        <w:ind w:left="3945" w:hanging="360"/>
+        <w:ind w:left="3600" w:hanging="360"/>
       </w:pPr>
     </w:lvl>
     <w:lvl w:ilvl="5" w:tplc="040C001B" w:tentative="1">
@@ -11452,7 +11717,7 @@
       <w:lvlText w:val="%6."/>
       <w:lvlJc w:val="right"/>
       <w:pPr>
-        <w:ind w:left="4665" w:hanging="180"/>
+        <w:ind w:left="4320" w:hanging="180"/>
       </w:pPr>
     </w:lvl>
     <w:lvl w:ilvl="6" w:tplc="040C000F" w:tentative="1">
@@ -11461,7 +11726,7 @@
       <w:lvlText w:val="%7."/>
       <w:lvlJc w:val="left"/>
       <w:pPr>
-        <w:ind w:left="5385" w:hanging="360"/>
+        <w:ind w:left="5040" w:hanging="360"/>
       </w:pPr>
     </w:lvl>
     <w:lvl w:ilvl="7" w:tplc="040C0019" w:tentative="1">
@@ -11470,7 +11735,7 @@
       <w:lvlText w:val="%8."/>
       <w:lvlJc w:val="left"/>
       <w:pPr>
-        <w:ind w:left="6105" w:hanging="360"/>
+        <w:ind w:left="5760" w:hanging="360"/>
       </w:pPr>
     </w:lvl>
     <w:lvl w:ilvl="8" w:tplc="040C001B" w:tentative="1">
@@ -11479,11 +11744,100 @@
       <w:lvlText w:val="%9."/>
       <w:lvlJc w:val="right"/>
       <w:pPr>
-        <w:ind w:left="6825" w:hanging="180"/>
+        <w:ind w:left="6480" w:hanging="180"/>
       </w:pPr>
     </w:lvl>
   </w:abstractNum>
   <w:abstractNum w:abstractNumId="1" w15:restartNumberingAfterBreak="0">
+    <w:nsid w:val="0957724A"/>
+    <w:multiLevelType w:val="hybridMultilevel"/>
+    <w:tmpl w:val="B312446E"/>
+    <w:lvl w:ilvl="0" w:tplc="B7D63CE0">
+      <w:start w:val="1"/>
+      <w:numFmt w:val="decimal"/>
+      <w:lvlText w:val="%1-"/>
+      <w:lvlJc w:val="left"/>
+      <w:pPr>
+        <w:ind w:left="1065" w:hanging="360"/>
+      </w:pPr>
+      <w:rPr>
+        <w:rFonts w:hint="default"/>
+      </w:rPr>
+    </w:lvl>
+    <w:lvl w:ilvl="1" w:tplc="040C0019" w:tentative="1">
+      <w:start w:val="1"/>
+      <w:numFmt w:val="lowerLetter"/>
+      <w:lvlText w:val="%2."/>
+      <w:lvlJc w:val="left"/>
+      <w:pPr>
+        <w:ind w:left="1785" w:hanging="360"/>
+      </w:pPr>
+    </w:lvl>
+    <w:lvl w:ilvl="2" w:tplc="040C001B" w:tentative="1">
+      <w:start w:val="1"/>
+      <w:numFmt w:val="lowerRoman"/>
+      <w:lvlText w:val="%3."/>
+      <w:lvlJc w:val="right"/>
+      <w:pPr>
+        <w:ind w:left="2505" w:hanging="180"/>
+      </w:pPr>
+    </w:lvl>
+    <w:lvl w:ilvl="3" w:tplc="040C000F" w:tentative="1">
+      <w:start w:val="1"/>
+      <w:numFmt w:val="decimal"/>
+      <w:lvlText w:val="%4."/>
+      <w:lvlJc w:val="left"/>
+      <w:pPr>
+        <w:ind w:left="3225" w:hanging="360"/>
+      </w:pPr>
+    </w:lvl>
+    <w:lvl w:ilvl="4" w:tplc="040C0019" w:tentative="1">
+      <w:start w:val="1"/>
+      <w:numFmt w:val="lowerLetter"/>
+      <w:lvlText w:val="%5."/>
+      <w:lvlJc w:val="left"/>
+      <w:pPr>
+        <w:ind w:left="3945" w:hanging="360"/>
+      </w:pPr>
+    </w:lvl>
+    <w:lvl w:ilvl="5" w:tplc="040C001B" w:tentative="1">
+      <w:start w:val="1"/>
+      <w:numFmt w:val="lowerRoman"/>
+      <w:lvlText w:val="%6."/>
+      <w:lvlJc w:val="right"/>
+      <w:pPr>
+        <w:ind w:left="4665" w:hanging="180"/>
+      </w:pPr>
+    </w:lvl>
+    <w:lvl w:ilvl="6" w:tplc="040C000F" w:tentative="1">
+      <w:start w:val="1"/>
+      <w:numFmt w:val="decimal"/>
+      <w:lvlText w:val="%7."/>
+      <w:lvlJc w:val="left"/>
+      <w:pPr>
+        <w:ind w:left="5385" w:hanging="360"/>
+      </w:pPr>
+    </w:lvl>
+    <w:lvl w:ilvl="7" w:tplc="040C0019" w:tentative="1">
+      <w:start w:val="1"/>
+      <w:numFmt w:val="lowerLetter"/>
+      <w:lvlText w:val="%8."/>
+      <w:lvlJc w:val="left"/>
+      <w:pPr>
+        <w:ind w:left="6105" w:hanging="360"/>
+      </w:pPr>
+    </w:lvl>
+    <w:lvl w:ilvl="8" w:tplc="040C001B" w:tentative="1">
+      <w:start w:val="1"/>
+      <w:numFmt w:val="lowerRoman"/>
+      <w:lvlText w:val="%9."/>
+      <w:lvlJc w:val="right"/>
+      <w:pPr>
+        <w:ind w:left="6825" w:hanging="180"/>
+      </w:pPr>
+    </w:lvl>
+  </w:abstractNum>
+  <w:abstractNum w:abstractNumId="2" w15:restartNumberingAfterBreak="0">
     <w:nsid w:val="095F443C"/>
     <w:multiLevelType w:val="hybridMultilevel"/>
     <w:tmpl w:val="CB66B3E8"/>
@@ -11574,7 +11928,7 @@
       </w:pPr>
     </w:lvl>
   </w:abstractNum>
-  <w:abstractNum w:abstractNumId="2" w15:restartNumberingAfterBreak="0">
+  <w:abstractNum w:abstractNumId="3" w15:restartNumberingAfterBreak="0">
     <w:nsid w:val="10CE60C8"/>
     <w:multiLevelType w:val="hybridMultilevel"/>
     <w:tmpl w:val="6F6E27B2"/>
@@ -11663,7 +12017,7 @@
       </w:pPr>
     </w:lvl>
   </w:abstractNum>
-  <w:abstractNum w:abstractNumId="3" w15:restartNumberingAfterBreak="0">
+  <w:abstractNum w:abstractNumId="4" w15:restartNumberingAfterBreak="0">
     <w:nsid w:val="1103611A"/>
     <w:multiLevelType w:val="hybridMultilevel"/>
     <w:tmpl w:val="5D329F7E"/>
@@ -11752,7 +12106,7 @@
       </w:pPr>
     </w:lvl>
   </w:abstractNum>
-  <w:abstractNum w:abstractNumId="4" w15:restartNumberingAfterBreak="0">
+  <w:abstractNum w:abstractNumId="5" w15:restartNumberingAfterBreak="0">
     <w:nsid w:val="146E6C3E"/>
     <w:multiLevelType w:val="hybridMultilevel"/>
     <w:tmpl w:val="F6F6E34C"/>
@@ -11841,7 +12195,7 @@
       </w:pPr>
     </w:lvl>
   </w:abstractNum>
-  <w:abstractNum w:abstractNumId="5" w15:restartNumberingAfterBreak="0">
+  <w:abstractNum w:abstractNumId="6" w15:restartNumberingAfterBreak="0">
     <w:nsid w:val="1E537B6E"/>
     <w:multiLevelType w:val="hybridMultilevel"/>
     <w:tmpl w:val="3F527F56"/>
@@ -11954,7 +12308,7 @@
       </w:rPr>
     </w:lvl>
   </w:abstractNum>
-  <w:abstractNum w:abstractNumId="6" w15:restartNumberingAfterBreak="0">
+  <w:abstractNum w:abstractNumId="7" w15:restartNumberingAfterBreak="0">
     <w:nsid w:val="1F2205E7"/>
     <w:multiLevelType w:val="hybridMultilevel"/>
     <w:tmpl w:val="3A94BC26"/>
@@ -12066,7 +12420,7 @@
       </w:rPr>
     </w:lvl>
   </w:abstractNum>
-  <w:abstractNum w:abstractNumId="7" w15:restartNumberingAfterBreak="0">
+  <w:abstractNum w:abstractNumId="8" w15:restartNumberingAfterBreak="0">
     <w:nsid w:val="261E01BA"/>
     <w:multiLevelType w:val="hybridMultilevel"/>
     <w:tmpl w:val="6ADC1C70"/>
@@ -12179,7 +12533,7 @@
       </w:rPr>
     </w:lvl>
   </w:abstractNum>
-  <w:abstractNum w:abstractNumId="8" w15:restartNumberingAfterBreak="0">
+  <w:abstractNum w:abstractNumId="9" w15:restartNumberingAfterBreak="0">
     <w:nsid w:val="2C587134"/>
     <w:multiLevelType w:val="hybridMultilevel"/>
     <w:tmpl w:val="8E7497AA"/>
@@ -12268,7 +12622,7 @@
       </w:pPr>
     </w:lvl>
   </w:abstractNum>
-  <w:abstractNum w:abstractNumId="9" w15:restartNumberingAfterBreak="0">
+  <w:abstractNum w:abstractNumId="10" w15:restartNumberingAfterBreak="0">
     <w:nsid w:val="2D47284A"/>
     <w:multiLevelType w:val="hybridMultilevel"/>
     <w:tmpl w:val="D4A0B1C2"/>
@@ -12381,7 +12735,7 @@
       </w:rPr>
     </w:lvl>
   </w:abstractNum>
-  <w:abstractNum w:abstractNumId="10" w15:restartNumberingAfterBreak="0">
+  <w:abstractNum w:abstractNumId="11" w15:restartNumberingAfterBreak="0">
     <w:nsid w:val="305140D8"/>
     <w:multiLevelType w:val="hybridMultilevel"/>
     <w:tmpl w:val="4BBE2934"/>
@@ -12496,7 +12850,7 @@
       </w:rPr>
     </w:lvl>
   </w:abstractNum>
-  <w:abstractNum w:abstractNumId="11" w15:restartNumberingAfterBreak="0">
+  <w:abstractNum w:abstractNumId="12" w15:restartNumberingAfterBreak="0">
     <w:nsid w:val="3CF41355"/>
     <w:multiLevelType w:val="multilevel"/>
     <w:tmpl w:val="040C0029"/>
@@ -12519,7 +12873,7 @@
       <w:lvlText w:val=""/>
       <w:lvlJc w:val="left"/>
       <w:pPr>
-        <w:ind w:left="0" w:firstLine="0"/>
+        <w:ind w:left="-4678" w:firstLine="0"/>
       </w:pPr>
     </w:lvl>
     <w:lvl w:ilvl="2">
@@ -12530,7 +12884,7 @@
       <w:lvlText w:val=""/>
       <w:lvlJc w:val="left"/>
       <w:pPr>
-        <w:ind w:left="0" w:firstLine="0"/>
+        <w:ind w:left="-4678" w:firstLine="0"/>
       </w:pPr>
     </w:lvl>
     <w:lvl w:ilvl="3">
@@ -12541,7 +12895,7 @@
       <w:lvlText w:val=""/>
       <w:lvlJc w:val="left"/>
       <w:pPr>
-        <w:ind w:left="0" w:firstLine="0"/>
+        <w:ind w:left="-4678" w:firstLine="0"/>
       </w:pPr>
     </w:lvl>
     <w:lvl w:ilvl="4">
@@ -12552,7 +12906,7 @@
       <w:lvlText w:val=""/>
       <w:lvlJc w:val="left"/>
       <w:pPr>
-        <w:ind w:left="0" w:firstLine="0"/>
+        <w:ind w:left="-4678" w:firstLine="0"/>
       </w:pPr>
     </w:lvl>
     <w:lvl w:ilvl="5">
@@ -12563,7 +12917,7 @@
       <w:lvlText w:val=""/>
       <w:lvlJc w:val="left"/>
       <w:pPr>
-        <w:ind w:left="0" w:firstLine="0"/>
+        <w:ind w:left="-4678" w:firstLine="0"/>
       </w:pPr>
     </w:lvl>
     <w:lvl w:ilvl="6">
@@ -12574,7 +12928,7 @@
       <w:lvlText w:val=""/>
       <w:lvlJc w:val="left"/>
       <w:pPr>
-        <w:ind w:left="0" w:firstLine="0"/>
+        <w:ind w:left="-4678" w:firstLine="0"/>
       </w:pPr>
     </w:lvl>
     <w:lvl w:ilvl="7">
@@ -12585,7 +12939,7 @@
       <w:lvlText w:val=""/>
       <w:lvlJc w:val="left"/>
       <w:pPr>
-        <w:ind w:left="0" w:firstLine="0"/>
+        <w:ind w:left="-4678" w:firstLine="0"/>
       </w:pPr>
     </w:lvl>
     <w:lvl w:ilvl="8">
@@ -12596,11 +12950,11 @@
       <w:lvlText w:val=""/>
       <w:lvlJc w:val="left"/>
       <w:pPr>
-        <w:ind w:left="0" w:firstLine="0"/>
+        <w:ind w:left="-4678" w:firstLine="0"/>
       </w:pPr>
     </w:lvl>
   </w:abstractNum>
-  <w:abstractNum w:abstractNumId="12" w15:restartNumberingAfterBreak="0">
+  <w:abstractNum w:abstractNumId="13" w15:restartNumberingAfterBreak="0">
     <w:nsid w:val="418F51E8"/>
     <w:multiLevelType w:val="hybridMultilevel"/>
     <w:tmpl w:val="A7FE5A72"/>
@@ -12689,7 +13043,7 @@
       </w:pPr>
     </w:lvl>
   </w:abstractNum>
-  <w:abstractNum w:abstractNumId="13" w15:restartNumberingAfterBreak="0">
+  <w:abstractNum w:abstractNumId="14" w15:restartNumberingAfterBreak="0">
     <w:nsid w:val="52D45D86"/>
     <w:multiLevelType w:val="hybridMultilevel"/>
     <w:tmpl w:val="EB3054C6"/>
@@ -12780,7 +13134,7 @@
       </w:pPr>
     </w:lvl>
   </w:abstractNum>
-  <w:abstractNum w:abstractNumId="14" w15:restartNumberingAfterBreak="0">
+  <w:abstractNum w:abstractNumId="15" w15:restartNumberingAfterBreak="0">
     <w:nsid w:val="6FC6451F"/>
     <w:multiLevelType w:val="hybridMultilevel"/>
     <w:tmpl w:val="A8405178"/>
@@ -12869,7 +13223,7 @@
       </w:pPr>
     </w:lvl>
   </w:abstractNum>
-  <w:abstractNum w:abstractNumId="15" w15:restartNumberingAfterBreak="0">
+  <w:abstractNum w:abstractNumId="16" w15:restartNumberingAfterBreak="0">
     <w:nsid w:val="716332D7"/>
     <w:multiLevelType w:val="hybridMultilevel"/>
     <w:tmpl w:val="F7CCF574"/>
@@ -12958,14 +13312,14 @@
       </w:pPr>
     </w:lvl>
   </w:abstractNum>
-  <w:num w:numId="1">
-    <w:abstractNumId w:val="10"/>
-  </w:num>
-  <w:num w:numId="2">
+  <w:num w:numId="1" w16cid:durableId="1447191666">
     <w:abstractNumId w:val="11"/>
   </w:num>
-  <w:num w:numId="3">
-    <w:abstractNumId w:val="11"/>
+  <w:num w:numId="2" w16cid:durableId="523131931">
+    <w:abstractNumId w:val="12"/>
+  </w:num>
+  <w:num w:numId="3" w16cid:durableId="868838645">
+    <w:abstractNumId w:val="12"/>
     <w:lvlOverride w:ilvl="0">
       <w:startOverride w:val="1"/>
     </w:lvlOverride>
@@ -12994,8 +13348,8 @@
       <w:startOverride w:val="1"/>
     </w:lvlOverride>
   </w:num>
-  <w:num w:numId="4">
-    <w:abstractNumId w:val="11"/>
+  <w:num w:numId="4" w16cid:durableId="1418867437">
+    <w:abstractNumId w:val="12"/>
     <w:lvlOverride w:ilvl="0">
       <w:startOverride w:val="1"/>
     </w:lvlOverride>
@@ -13024,54 +13378,57 @@
       <w:startOverride w:val="1"/>
     </w:lvlOverride>
   </w:num>
-  <w:num w:numId="5">
-    <w:abstractNumId w:val="0"/>
+  <w:num w:numId="5" w16cid:durableId="1974747696">
+    <w:abstractNumId w:val="1"/>
   </w:num>
-  <w:num w:numId="6">
+  <w:num w:numId="6" w16cid:durableId="472872723">
+    <w:abstractNumId w:val="14"/>
+  </w:num>
+  <w:num w:numId="7" w16cid:durableId="1431199154">
+    <w:abstractNumId w:val="10"/>
+  </w:num>
+  <w:num w:numId="8" w16cid:durableId="564296265">
+    <w:abstractNumId w:val="8"/>
+  </w:num>
+  <w:num w:numId="9" w16cid:durableId="386495190">
+    <w:abstractNumId w:val="5"/>
+  </w:num>
+  <w:num w:numId="10" w16cid:durableId="904800329">
     <w:abstractNumId w:val="13"/>
   </w:num>
-  <w:num w:numId="7">
+  <w:num w:numId="11" w16cid:durableId="400174432">
+    <w:abstractNumId w:val="7"/>
+  </w:num>
+  <w:num w:numId="12" w16cid:durableId="6757687">
+    <w:abstractNumId w:val="6"/>
+  </w:num>
+  <w:num w:numId="13" w16cid:durableId="128940351">
+    <w:abstractNumId w:val="4"/>
+  </w:num>
+  <w:num w:numId="14" w16cid:durableId="1270158453">
+    <w:abstractNumId w:val="16"/>
+  </w:num>
+  <w:num w:numId="15" w16cid:durableId="971985539">
+    <w:abstractNumId w:val="15"/>
+  </w:num>
+  <w:num w:numId="16" w16cid:durableId="1669286076">
     <w:abstractNumId w:val="9"/>
   </w:num>
-  <w:num w:numId="8">
-    <w:abstractNumId w:val="7"/>
-  </w:num>
-  <w:num w:numId="9">
-    <w:abstractNumId w:val="4"/>
-  </w:num>
-  <w:num w:numId="10">
-    <w:abstractNumId w:val="12"/>
-  </w:num>
-  <w:num w:numId="11">
-    <w:abstractNumId w:val="6"/>
-  </w:num>
-  <w:num w:numId="12">
-    <w:abstractNumId w:val="5"/>
-  </w:num>
-  <w:num w:numId="13">
+  <w:num w:numId="17" w16cid:durableId="1400245010">
     <w:abstractNumId w:val="3"/>
   </w:num>
-  <w:num w:numId="14">
-    <w:abstractNumId w:val="15"/>
-  </w:num>
-  <w:num w:numId="15">
-    <w:abstractNumId w:val="14"/>
-  </w:num>
-  <w:num w:numId="16">
-    <w:abstractNumId w:val="8"/>
-  </w:num>
-  <w:num w:numId="17">
+  <w:num w:numId="18" w16cid:durableId="1286889655">
     <w:abstractNumId w:val="2"/>
   </w:num>
-  <w:num w:numId="18">
-    <w:abstractNumId w:val="1"/>
+  <w:num w:numId="19" w16cid:durableId="2032140776">
+    <w:abstractNumId w:val="0"/>
   </w:num>
   <w:numIdMacAtCleanup w:val="4"/>
 </w:numbering>
 </file>
 
 <file path=word/styles.xml><?xml version="1.0" encoding="utf-8"?>
-<w:styles xmlns:mc="http://schemas.openxmlformats.org/markup-compatibility/2006" xmlns:r="http://schemas.openxmlformats.org/officeDocument/2006/relationships" xmlns:w="http://schemas.openxmlformats.org/wordprocessingml/2006/main" xmlns:w14="http://schemas.microsoft.com/office/word/2010/wordml" xmlns:w15="http://schemas.microsoft.com/office/word/2012/wordml" xmlns:w16cid="http://schemas.microsoft.com/office/word/2016/wordml/cid" xmlns:w16se="http://schemas.microsoft.com/office/word/2015/wordml/symex" mc:Ignorable="w14 w15 w16se w16cid">
+<w:styles xmlns:mc="http://schemas.openxmlformats.org/markup-compatibility/2006" xmlns:r="http://schemas.openxmlformats.org/officeDocument/2006/relationships" xmlns:w="http://schemas.openxmlformats.org/wordprocessingml/2006/main" xmlns:w14="http://schemas.microsoft.com/office/word/2010/wordml" xmlns:w15="http://schemas.microsoft.com/office/word/2012/wordml" xmlns:w16cex="http://schemas.microsoft.com/office/word/2018/wordml/cex" xmlns:w16cid="http://schemas.microsoft.com/office/word/2016/wordml/cid" xmlns:w16="http://schemas.microsoft.com/office/word/2018/wordml" xmlns:w16sdtdh="http://schemas.microsoft.com/office/word/2020/wordml/sdtdatahash" xmlns:w16se="http://schemas.microsoft.com/office/word/2015/wordml/symex" mc:Ignorable="w14 w15 w16se w16cid w16 w16cex w16sdtdh">
   <w:docDefaults>
     <w:rPrDefault>
       <w:rPr>

</xml_diff>